<commit_message>
Int , unif and fédé . def
</commit_message>
<xml_diff>
--- a/documentation/DelivrablesMRIS/AVRIL-2016/Rapport-MRIS-MODSOC-29-03-16.docx
+++ b/documentation/DelivrablesMRIS/AVRIL-2016/Rapport-MRIS-MODSOC-29-03-16.docx
@@ -119,17 +119,20 @@
           <w:sz w:val="28"/>
           <w:szCs w:val="28"/>
         </w:rPr>
-        <w:t>Etude n°5</w:t>
-      </w:r>
-      <w:r>
+        <w:t xml:space="preserve">Etude n°5 : </w:t>
+      </w:r>
+    </w:p>
+    <w:p>
+      <w:pPr>
+        <w:pStyle w:val="Corpsdetexte"/>
+        <w:jc w:val="center"/>
         <w:rPr>
           <w:rFonts w:ascii="Arial" w:hAnsi="Arial" w:cs="Arial"/>
           <w:bCs/>
           <w:sz w:val="28"/>
           <w:szCs w:val="28"/>
         </w:rPr>
-        <w:t xml:space="preserve"> : </w:t>
-      </w:r>
+      </w:pPr>
     </w:p>
     <w:p>
       <w:pPr>
@@ -142,18 +145,16 @@
           <w:szCs w:val="28"/>
         </w:rPr>
       </w:pPr>
-    </w:p>
-    <w:p>
-      <w:pPr>
-        <w:pStyle w:val="Corpsdetexte"/>
-        <w:jc w:val="center"/>
+      <w:r>
         <w:rPr>
           <w:rFonts w:ascii="Arial" w:hAnsi="Arial" w:cs="Arial"/>
           <w:bCs/>
           <w:sz w:val="28"/>
           <w:szCs w:val="28"/>
         </w:rPr>
-      </w:pPr>
+        <w:t xml:space="preserve">Modélisation et découverte de systèmes embarqués pour la </w:t>
+      </w:r>
+      <w:proofErr w:type="spellStart"/>
       <w:r>
         <w:rPr>
           <w:rFonts w:ascii="Arial" w:hAnsi="Arial" w:cs="Arial"/>
@@ -161,29 +162,27 @@
           <w:sz w:val="28"/>
           <w:szCs w:val="28"/>
         </w:rPr>
-        <w:t xml:space="preserve">Modélisation et découverte de systèmes embarqués pour la </w:t>
-      </w:r>
-      <w:proofErr w:type="spellStart"/>
-      <w:r>
+        <w:t>cybersécurité</w:t>
+      </w:r>
+      <w:proofErr w:type="spellEnd"/>
+    </w:p>
+    <w:p>
+      <w:pPr>
+        <w:pStyle w:val="Corpsdetexte"/>
+        <w:jc w:val="center"/>
         <w:rPr>
           <w:rFonts w:ascii="Arial" w:hAnsi="Arial" w:cs="Arial"/>
           <w:bCs/>
           <w:sz w:val="28"/>
           <w:szCs w:val="28"/>
         </w:rPr>
-        <w:t>cybersécurité</w:t>
-      </w:r>
-      <w:proofErr w:type="spellEnd"/>
+      </w:pPr>
     </w:p>
     <w:p>
       <w:pPr>
-        <w:pStyle w:val="Corpsdetexte"/>
         <w:jc w:val="center"/>
         <w:rPr>
           <w:rFonts w:ascii="Arial" w:hAnsi="Arial" w:cs="Arial"/>
-          <w:bCs/>
-          <w:sz w:val="28"/>
-          <w:szCs w:val="28"/>
         </w:rPr>
       </w:pPr>
     </w:p>
@@ -202,14 +201,6 @@
           <w:rFonts w:ascii="Arial" w:hAnsi="Arial" w:cs="Arial"/>
         </w:rPr>
       </w:pPr>
-    </w:p>
-    <w:p>
-      <w:pPr>
-        <w:jc w:val="center"/>
-        <w:rPr>
-          <w:rFonts w:ascii="Arial" w:hAnsi="Arial" w:cs="Arial"/>
-        </w:rPr>
-      </w:pPr>
       <w:proofErr w:type="spellStart"/>
       <w:r>
         <w:rPr>
@@ -236,13 +227,7 @@
         <w:rPr>
           <w:rFonts w:ascii="Arial" w:hAnsi="Arial" w:cs="Arial"/>
         </w:rPr>
-        <w:t>, Jean Christophe Le Lann</w:t>
-      </w:r>
-      <w:r>
-        <w:rPr>
-          <w:rFonts w:ascii="Arial" w:hAnsi="Arial" w:cs="Arial"/>
-        </w:rPr>
-        <w:t xml:space="preserve"> et Bastien Drouot</w:t>
+        <w:t>, Jean Christophe Le Lann et Bastien Drouot</w:t>
       </w:r>
     </w:p>
     <w:p>
@@ -331,7 +316,6 @@
           <w:docPartUnique/>
         </w:docPartObj>
       </w:sdtPr>
-      <w:sdtEndPr/>
       <w:sdtContent>
         <w:p>
           <w:pPr>
@@ -354,9 +338,8 @@
               <w:tab w:val="right" w:leader="dot" w:pos="9062"/>
             </w:tabs>
             <w:rPr>
-              <w:rFonts w:ascii="Arial" w:hAnsi="Arial" w:cs="Arial"/>
               <w:noProof/>
-              <w:lang w:eastAsia="fr-FR"/>
+              <w:lang w:val="en-US"/>
             </w:rPr>
           </w:pPr>
           <w:r>
@@ -377,7 +360,7 @@
             </w:rPr>
             <w:fldChar w:fldCharType="separate"/>
           </w:r>
-          <w:hyperlink w:anchor="_Toc433268602" w:history="1">
+          <w:hyperlink w:anchor="_Toc447095732" w:history="1">
             <w:r>
               <w:rPr>
                 <w:rStyle w:val="Lienhypertexte"/>
@@ -388,7 +371,6 @@
             </w:r>
             <w:r>
               <w:rPr>
-                <w:rFonts w:ascii="Arial" w:hAnsi="Arial" w:cs="Arial"/>
                 <w:noProof/>
                 <w:webHidden/>
               </w:rPr>
@@ -396,7 +378,6 @@
             </w:r>
             <w:r>
               <w:rPr>
-                <w:rFonts w:ascii="Arial" w:hAnsi="Arial" w:cs="Arial"/>
                 <w:noProof/>
                 <w:webHidden/>
               </w:rPr>
@@ -404,22 +385,19 @@
             </w:r>
             <w:r>
               <w:rPr>
-                <w:rFonts w:ascii="Arial" w:hAnsi="Arial" w:cs="Arial"/>
                 <w:noProof/>
                 <w:webHidden/>
               </w:rPr>
-              <w:instrText xml:space="preserve"> PAGEREF _Toc433268602 \h </w:instrText>
-            </w:r>
-            <w:r>
-              <w:rPr>
-                <w:rFonts w:ascii="Arial" w:hAnsi="Arial" w:cs="Arial"/>
+              <w:instrText xml:space="preserve"> PAGEREF _Toc447095732 \h </w:instrText>
+            </w:r>
+            <w:r>
+              <w:rPr>
                 <w:noProof/>
                 <w:webHidden/>
               </w:rPr>
             </w:r>
             <w:r>
               <w:rPr>
-                <w:rFonts w:ascii="Arial" w:hAnsi="Arial" w:cs="Arial"/>
                 <w:noProof/>
                 <w:webHidden/>
               </w:rPr>
@@ -427,15 +405,13 @@
             </w:r>
             <w:r>
               <w:rPr>
-                <w:rFonts w:ascii="Arial" w:hAnsi="Arial" w:cs="Arial"/>
                 <w:noProof/>
                 <w:webHidden/>
               </w:rPr>
-              <w:t>3</w:t>
-            </w:r>
-            <w:r>
-              <w:rPr>
-                <w:rFonts w:ascii="Arial" w:hAnsi="Arial" w:cs="Arial"/>
+              <w:t>4</w:t>
+            </w:r>
+            <w:r>
+              <w:rPr>
                 <w:noProof/>
                 <w:webHidden/>
               </w:rPr>
@@ -450,23 +426,21 @@
               <w:tab w:val="right" w:leader="dot" w:pos="9062"/>
             </w:tabs>
             <w:rPr>
-              <w:rFonts w:ascii="Arial" w:hAnsi="Arial" w:cs="Arial"/>
               <w:noProof/>
-              <w:lang w:eastAsia="fr-FR"/>
+              <w:lang w:val="en-US"/>
             </w:rPr>
           </w:pPr>
-          <w:hyperlink w:anchor="_Toc433268603" w:history="1">
+          <w:hyperlink w:anchor="_Toc447095733" w:history="1">
             <w:r>
               <w:rPr>
                 <w:rStyle w:val="Lienhypertexte"/>
                 <w:rFonts w:ascii="Arial" w:hAnsi="Arial" w:cs="Arial"/>
                 <w:noProof/>
               </w:rPr>
-              <w:t>Contexte Cyber Sécurité</w:t>
-            </w:r>
-            <w:r>
-              <w:rPr>
-                <w:rFonts w:ascii="Arial" w:hAnsi="Arial" w:cs="Arial"/>
+              <w:t>Contexte</w:t>
+            </w:r>
+            <w:r>
+              <w:rPr>
                 <w:noProof/>
                 <w:webHidden/>
               </w:rPr>
@@ -474,7 +448,6 @@
             </w:r>
             <w:r>
               <w:rPr>
-                <w:rFonts w:ascii="Arial" w:hAnsi="Arial" w:cs="Arial"/>
                 <w:noProof/>
                 <w:webHidden/>
               </w:rPr>
@@ -482,22 +455,19 @@
             </w:r>
             <w:r>
               <w:rPr>
-                <w:rFonts w:ascii="Arial" w:hAnsi="Arial" w:cs="Arial"/>
                 <w:noProof/>
                 <w:webHidden/>
               </w:rPr>
-              <w:instrText xml:space="preserve"> PAGEREF _Toc433268603 \h </w:instrText>
-            </w:r>
-            <w:r>
-              <w:rPr>
-                <w:rFonts w:ascii="Arial" w:hAnsi="Arial" w:cs="Arial"/>
+              <w:instrText xml:space="preserve"> PAGEREF _Toc447095733 \h </w:instrText>
+            </w:r>
+            <w:r>
+              <w:rPr>
                 <w:noProof/>
                 <w:webHidden/>
               </w:rPr>
             </w:r>
             <w:r>
               <w:rPr>
-                <w:rFonts w:ascii="Arial" w:hAnsi="Arial" w:cs="Arial"/>
                 <w:noProof/>
                 <w:webHidden/>
               </w:rPr>
@@ -505,15 +475,13 @@
             </w:r>
             <w:r>
               <w:rPr>
-                <w:rFonts w:ascii="Arial" w:hAnsi="Arial" w:cs="Arial"/>
                 <w:noProof/>
                 <w:webHidden/>
               </w:rPr>
-              <w:t>3</w:t>
-            </w:r>
-            <w:r>
-              <w:rPr>
-                <w:rFonts w:ascii="Arial" w:hAnsi="Arial" w:cs="Arial"/>
+              <w:t>4</w:t>
+            </w:r>
+            <w:r>
+              <w:rPr>
                 <w:noProof/>
                 <w:webHidden/>
               </w:rPr>
@@ -528,12 +496,11 @@
               <w:tab w:val="right" w:leader="dot" w:pos="9062"/>
             </w:tabs>
             <w:rPr>
-              <w:rFonts w:ascii="Arial" w:hAnsi="Arial" w:cs="Arial"/>
               <w:noProof/>
-              <w:lang w:eastAsia="fr-FR"/>
+              <w:lang w:val="en-US"/>
             </w:rPr>
           </w:pPr>
-          <w:hyperlink w:anchor="_Toc433268604" w:history="1">
+          <w:hyperlink w:anchor="_Toc447095734" w:history="1">
             <w:r>
               <w:rPr>
                 <w:rStyle w:val="Lienhypertexte"/>
@@ -544,7 +511,6 @@
             </w:r>
             <w:r>
               <w:rPr>
-                <w:rFonts w:ascii="Arial" w:hAnsi="Arial" w:cs="Arial"/>
                 <w:noProof/>
                 <w:webHidden/>
               </w:rPr>
@@ -552,7 +518,6 @@
             </w:r>
             <w:r>
               <w:rPr>
-                <w:rFonts w:ascii="Arial" w:hAnsi="Arial" w:cs="Arial"/>
                 <w:noProof/>
                 <w:webHidden/>
               </w:rPr>
@@ -560,22 +525,19 @@
             </w:r>
             <w:r>
               <w:rPr>
-                <w:rFonts w:ascii="Arial" w:hAnsi="Arial" w:cs="Arial"/>
                 <w:noProof/>
                 <w:webHidden/>
               </w:rPr>
-              <w:instrText xml:space="preserve"> PAGEREF _Toc433268604 \h </w:instrText>
-            </w:r>
-            <w:r>
-              <w:rPr>
-                <w:rFonts w:ascii="Arial" w:hAnsi="Arial" w:cs="Arial"/>
+              <w:instrText xml:space="preserve"> PAGEREF _Toc447095734 \h </w:instrText>
+            </w:r>
+            <w:r>
+              <w:rPr>
                 <w:noProof/>
                 <w:webHidden/>
               </w:rPr>
             </w:r>
             <w:r>
               <w:rPr>
-                <w:rFonts w:ascii="Arial" w:hAnsi="Arial" w:cs="Arial"/>
                 <w:noProof/>
                 <w:webHidden/>
               </w:rPr>
@@ -583,15 +545,13 @@
             </w:r>
             <w:r>
               <w:rPr>
-                <w:rFonts w:ascii="Arial" w:hAnsi="Arial" w:cs="Arial"/>
                 <w:noProof/>
                 <w:webHidden/>
               </w:rPr>
-              <w:t>3</w:t>
-            </w:r>
-            <w:r>
-              <w:rPr>
-                <w:rFonts w:ascii="Arial" w:hAnsi="Arial" w:cs="Arial"/>
+              <w:t>4</w:t>
+            </w:r>
+            <w:r>
+              <w:rPr>
                 <w:noProof/>
                 <w:webHidden/>
               </w:rPr>
@@ -606,12 +566,11 @@
               <w:tab w:val="right" w:leader="dot" w:pos="9062"/>
             </w:tabs>
             <w:rPr>
-              <w:rFonts w:ascii="Arial" w:hAnsi="Arial" w:cs="Arial"/>
               <w:noProof/>
-              <w:lang w:eastAsia="fr-FR"/>
+              <w:lang w:val="en-US"/>
             </w:rPr>
           </w:pPr>
-          <w:hyperlink w:anchor="_Toc433268605" w:history="1">
+          <w:hyperlink w:anchor="_Toc447095735" w:history="1">
             <w:r>
               <w:rPr>
                 <w:rStyle w:val="Lienhypertexte"/>
@@ -622,7 +581,6 @@
             </w:r>
             <w:r>
               <w:rPr>
-                <w:rFonts w:ascii="Arial" w:hAnsi="Arial" w:cs="Arial"/>
                 <w:noProof/>
                 <w:webHidden/>
               </w:rPr>
@@ -630,7 +588,6 @@
             </w:r>
             <w:r>
               <w:rPr>
-                <w:rFonts w:ascii="Arial" w:hAnsi="Arial" w:cs="Arial"/>
                 <w:noProof/>
                 <w:webHidden/>
               </w:rPr>
@@ -638,22 +595,19 @@
             </w:r>
             <w:r>
               <w:rPr>
-                <w:rFonts w:ascii="Arial" w:hAnsi="Arial" w:cs="Arial"/>
                 <w:noProof/>
                 <w:webHidden/>
               </w:rPr>
-              <w:instrText xml:space="preserve"> PAGEREF _Toc433268605 \h </w:instrText>
-            </w:r>
-            <w:r>
-              <w:rPr>
-                <w:rFonts w:ascii="Arial" w:hAnsi="Arial" w:cs="Arial"/>
+              <w:instrText xml:space="preserve"> PAGEREF _Toc447095735 \h </w:instrText>
+            </w:r>
+            <w:r>
+              <w:rPr>
                 <w:noProof/>
                 <w:webHidden/>
               </w:rPr>
             </w:r>
             <w:r>
               <w:rPr>
-                <w:rFonts w:ascii="Arial" w:hAnsi="Arial" w:cs="Arial"/>
                 <w:noProof/>
                 <w:webHidden/>
               </w:rPr>
@@ -661,15 +615,13 @@
             </w:r>
             <w:r>
               <w:rPr>
-                <w:rFonts w:ascii="Arial" w:hAnsi="Arial" w:cs="Arial"/>
                 <w:noProof/>
                 <w:webHidden/>
               </w:rPr>
-              <w:t>4</w:t>
-            </w:r>
-            <w:r>
-              <w:rPr>
-                <w:rFonts w:ascii="Arial" w:hAnsi="Arial" w:cs="Arial"/>
+              <w:t>5</w:t>
+            </w:r>
+            <w:r>
+              <w:rPr>
                 <w:noProof/>
                 <w:webHidden/>
               </w:rPr>
@@ -684,12 +636,11 @@
               <w:tab w:val="right" w:leader="dot" w:pos="9062"/>
             </w:tabs>
             <w:rPr>
-              <w:rFonts w:ascii="Arial" w:hAnsi="Arial" w:cs="Arial"/>
               <w:noProof/>
-              <w:lang w:eastAsia="fr-FR"/>
+              <w:lang w:val="en-US"/>
             </w:rPr>
           </w:pPr>
-          <w:hyperlink w:anchor="_Toc433268606" w:history="1">
+          <w:hyperlink w:anchor="_Toc447095736" w:history="1">
             <w:r>
               <w:rPr>
                 <w:rStyle w:val="Lienhypertexte"/>
@@ -700,7 +651,6 @@
             </w:r>
             <w:r>
               <w:rPr>
-                <w:rFonts w:ascii="Arial" w:hAnsi="Arial" w:cs="Arial"/>
                 <w:noProof/>
                 <w:webHidden/>
               </w:rPr>
@@ -708,7 +658,6 @@
             </w:r>
             <w:r>
               <w:rPr>
-                <w:rFonts w:ascii="Arial" w:hAnsi="Arial" w:cs="Arial"/>
                 <w:noProof/>
                 <w:webHidden/>
               </w:rPr>
@@ -716,22 +665,19 @@
             </w:r>
             <w:r>
               <w:rPr>
-                <w:rFonts w:ascii="Arial" w:hAnsi="Arial" w:cs="Arial"/>
                 <w:noProof/>
                 <w:webHidden/>
               </w:rPr>
-              <w:instrText xml:space="preserve"> PAGEREF _Toc433268606 \h </w:instrText>
-            </w:r>
-            <w:r>
-              <w:rPr>
-                <w:rFonts w:ascii="Arial" w:hAnsi="Arial" w:cs="Arial"/>
+              <w:instrText xml:space="preserve"> PAGEREF _Toc447095736 \h </w:instrText>
+            </w:r>
+            <w:r>
+              <w:rPr>
                 <w:noProof/>
                 <w:webHidden/>
               </w:rPr>
             </w:r>
             <w:r>
               <w:rPr>
-                <w:rFonts w:ascii="Arial" w:hAnsi="Arial" w:cs="Arial"/>
                 <w:noProof/>
                 <w:webHidden/>
               </w:rPr>
@@ -739,15 +685,13 @@
             </w:r>
             <w:r>
               <w:rPr>
-                <w:rFonts w:ascii="Arial" w:hAnsi="Arial" w:cs="Arial"/>
                 <w:noProof/>
                 <w:webHidden/>
               </w:rPr>
-              <w:t>5</w:t>
-            </w:r>
-            <w:r>
-              <w:rPr>
-                <w:rFonts w:ascii="Arial" w:hAnsi="Arial" w:cs="Arial"/>
+              <w:t>6</w:t>
+            </w:r>
+            <w:r>
+              <w:rPr>
                 <w:noProof/>
                 <w:webHidden/>
               </w:rPr>
@@ -762,12 +706,11 @@
               <w:tab w:val="right" w:leader="dot" w:pos="9062"/>
             </w:tabs>
             <w:rPr>
-              <w:rFonts w:ascii="Arial" w:hAnsi="Arial" w:cs="Arial"/>
               <w:noProof/>
-              <w:lang w:eastAsia="fr-FR"/>
+              <w:lang w:val="en-US"/>
             </w:rPr>
           </w:pPr>
-          <w:hyperlink w:anchor="_Toc433268607" w:history="1">
+          <w:hyperlink w:anchor="_Toc447095737" w:history="1">
             <w:r>
               <w:rPr>
                 <w:rStyle w:val="Lienhypertexte"/>
@@ -778,54 +721,117 @@
             </w:r>
             <w:r>
               <w:rPr>
+                <w:noProof/>
+                <w:webHidden/>
+              </w:rPr>
+              <w:tab/>
+            </w:r>
+            <w:r>
+              <w:rPr>
+                <w:noProof/>
+                <w:webHidden/>
+              </w:rPr>
+              <w:fldChar w:fldCharType="begin"/>
+            </w:r>
+            <w:r>
+              <w:rPr>
+                <w:noProof/>
+                <w:webHidden/>
+              </w:rPr>
+              <w:instrText xml:space="preserve"> PAGEREF _Toc447095737 \h </w:instrText>
+            </w:r>
+            <w:r>
+              <w:rPr>
+                <w:noProof/>
+                <w:webHidden/>
+              </w:rPr>
+            </w:r>
+            <w:r>
+              <w:rPr>
+                <w:noProof/>
+                <w:webHidden/>
+              </w:rPr>
+              <w:fldChar w:fldCharType="separate"/>
+            </w:r>
+            <w:r>
+              <w:rPr>
+                <w:noProof/>
+                <w:webHidden/>
+              </w:rPr>
+              <w:t>7</w:t>
+            </w:r>
+            <w:r>
+              <w:rPr>
+                <w:noProof/>
+                <w:webHidden/>
+              </w:rPr>
+              <w:fldChar w:fldCharType="end"/>
+            </w:r>
+          </w:hyperlink>
+        </w:p>
+        <w:p>
+          <w:pPr>
+            <w:pStyle w:val="TM2"/>
+            <w:tabs>
+              <w:tab w:val="right" w:leader="dot" w:pos="9062"/>
+            </w:tabs>
+            <w:rPr>
+              <w:noProof/>
+              <w:lang w:val="en-US"/>
+            </w:rPr>
+          </w:pPr>
+          <w:hyperlink w:anchor="_Toc447095738" w:history="1">
+            <w:r>
+              <w:rPr>
+                <w:rStyle w:val="Lienhypertexte"/>
                 <w:rFonts w:ascii="Arial" w:hAnsi="Arial" w:cs="Arial"/>
                 <w:noProof/>
-                <w:webHidden/>
-              </w:rPr>
-              <w:tab/>
-            </w:r>
-            <w:r>
-              <w:rPr>
-                <w:rFonts w:ascii="Arial" w:hAnsi="Arial" w:cs="Arial"/>
+              </w:rPr>
+              <w:t>Scénario</w:t>
+            </w:r>
+            <w:r>
+              <w:rPr>
                 <w:noProof/>
                 <w:webHidden/>
               </w:rPr>
-              <w:fldChar w:fldCharType="begin"/>
-            </w:r>
-            <w:r>
-              <w:rPr>
-                <w:rFonts w:ascii="Arial" w:hAnsi="Arial" w:cs="Arial"/>
+              <w:tab/>
+            </w:r>
+            <w:r>
+              <w:rPr>
                 <w:noProof/>
                 <w:webHidden/>
               </w:rPr>
-              <w:instrText xml:space="preserve"> PAGEREF _Toc433268607 \h </w:instrText>
-            </w:r>
-            <w:r>
-              <w:rPr>
-                <w:rFonts w:ascii="Arial" w:hAnsi="Arial" w:cs="Arial"/>
+              <w:fldChar w:fldCharType="begin"/>
+            </w:r>
+            <w:r>
+              <w:rPr>
                 <w:noProof/>
                 <w:webHidden/>
               </w:rPr>
-            </w:r>
-            <w:r>
-              <w:rPr>
-                <w:rFonts w:ascii="Arial" w:hAnsi="Arial" w:cs="Arial"/>
+              <w:instrText xml:space="preserve"> PAGEREF _Toc447095738 \h </w:instrText>
+            </w:r>
+            <w:r>
+              <w:rPr>
                 <w:noProof/>
                 <w:webHidden/>
               </w:rPr>
-              <w:fldChar w:fldCharType="separate"/>
-            </w:r>
-            <w:r>
-              <w:rPr>
-                <w:rFonts w:ascii="Arial" w:hAnsi="Arial" w:cs="Arial"/>
+            </w:r>
+            <w:r>
+              <w:rPr>
                 <w:noProof/>
                 <w:webHidden/>
               </w:rPr>
-              <w:t>5</w:t>
-            </w:r>
-            <w:r>
-              <w:rPr>
-                <w:rFonts w:ascii="Arial" w:hAnsi="Arial" w:cs="Arial"/>
+              <w:fldChar w:fldCharType="separate"/>
+            </w:r>
+            <w:r>
+              <w:rPr>
+                <w:noProof/>
+                <w:webHidden/>
+              </w:rPr>
+              <w:t>9</w:t>
+            </w:r>
+            <w:r>
+              <w:rPr>
                 <w:noProof/>
                 <w:webHidden/>
               </w:rPr>
@@ -840,12 +846,73 @@
               <w:tab w:val="right" w:leader="dot" w:pos="9062"/>
             </w:tabs>
             <w:rPr>
-              <w:rFonts w:ascii="Arial" w:hAnsi="Arial" w:cs="Arial"/>
               <w:noProof/>
-              <w:lang w:eastAsia="fr-FR"/>
+              <w:lang w:val="en-US"/>
             </w:rPr>
           </w:pPr>
-          <w:hyperlink w:anchor="_Toc433268608" w:history="1">
+          <w:hyperlink w:anchor="_Toc447095739" w:history="1">
+            <w:r>
+              <w:rPr>
+                <w:noProof/>
+                <w:webHidden/>
+              </w:rPr>
+              <w:tab/>
+            </w:r>
+            <w:r>
+              <w:rPr>
+                <w:noProof/>
+                <w:webHidden/>
+              </w:rPr>
+              <w:fldChar w:fldCharType="begin"/>
+            </w:r>
+            <w:r>
+              <w:rPr>
+                <w:noProof/>
+                <w:webHidden/>
+              </w:rPr>
+              <w:instrText xml:space="preserve"> PAGEREF _Toc447095739 \h </w:instrText>
+            </w:r>
+            <w:r>
+              <w:rPr>
+                <w:noProof/>
+                <w:webHidden/>
+              </w:rPr>
+            </w:r>
+            <w:r>
+              <w:rPr>
+                <w:noProof/>
+                <w:webHidden/>
+              </w:rPr>
+              <w:fldChar w:fldCharType="separate"/>
+            </w:r>
+            <w:r>
+              <w:rPr>
+                <w:noProof/>
+                <w:webHidden/>
+              </w:rPr>
+              <w:t>9</w:t>
+            </w:r>
+            <w:r>
+              <w:rPr>
+                <w:noProof/>
+                <w:webHidden/>
+              </w:rPr>
+              <w:fldChar w:fldCharType="end"/>
+            </w:r>
+          </w:hyperlink>
+        </w:p>
+        <w:p>
+          <w:pPr>
+            <w:pStyle w:val="TM1"/>
+            <w:tabs>
+              <w:tab w:val="right" w:leader="dot" w:pos="9062"/>
+            </w:tabs>
+            <w:rPr>
+              <w:noProof/>
+              <w:lang w:val="en-US"/>
+            </w:rPr>
+          </w:pPr>
+          <w:hyperlink w:anchor="_Toc447095740" w:history="1">
             <w:r>
               <w:rPr>
                 <w:rStyle w:val="Lienhypertexte"/>
@@ -856,7 +923,6 @@
             </w:r>
             <w:r>
               <w:rPr>
-                <w:rFonts w:ascii="Arial" w:hAnsi="Arial" w:cs="Arial"/>
                 <w:noProof/>
                 <w:webHidden/>
               </w:rPr>
@@ -864,7 +930,6 @@
             </w:r>
             <w:r>
               <w:rPr>
-                <w:rFonts w:ascii="Arial" w:hAnsi="Arial" w:cs="Arial"/>
                 <w:noProof/>
                 <w:webHidden/>
               </w:rPr>
@@ -872,22 +937,19 @@
             </w:r>
             <w:r>
               <w:rPr>
-                <w:rFonts w:ascii="Arial" w:hAnsi="Arial" w:cs="Arial"/>
                 <w:noProof/>
                 <w:webHidden/>
               </w:rPr>
-              <w:instrText xml:space="preserve"> PAGEREF _Toc433268608 \h </w:instrText>
-            </w:r>
-            <w:r>
-              <w:rPr>
-                <w:rFonts w:ascii="Arial" w:hAnsi="Arial" w:cs="Arial"/>
+              <w:instrText xml:space="preserve"> PAGEREF _Toc447095740 \h </w:instrText>
+            </w:r>
+            <w:r>
+              <w:rPr>
                 <w:noProof/>
                 <w:webHidden/>
               </w:rPr>
             </w:r>
             <w:r>
               <w:rPr>
-                <w:rFonts w:ascii="Arial" w:hAnsi="Arial" w:cs="Arial"/>
                 <w:noProof/>
                 <w:webHidden/>
               </w:rPr>
@@ -895,15 +957,13 @@
             </w:r>
             <w:r>
               <w:rPr>
-                <w:rFonts w:ascii="Arial" w:hAnsi="Arial" w:cs="Arial"/>
                 <w:noProof/>
                 <w:webHidden/>
               </w:rPr>
-              <w:t>6</w:t>
-            </w:r>
-            <w:r>
-              <w:rPr>
-                <w:rFonts w:ascii="Arial" w:hAnsi="Arial" w:cs="Arial"/>
+              <w:t>9</w:t>
+            </w:r>
+            <w:r>
+              <w:rPr>
                 <w:noProof/>
                 <w:webHidden/>
               </w:rPr>
@@ -918,12 +978,11 @@
               <w:tab w:val="right" w:leader="dot" w:pos="9062"/>
             </w:tabs>
             <w:rPr>
-              <w:rFonts w:ascii="Arial" w:hAnsi="Arial" w:cs="Arial"/>
               <w:noProof/>
-              <w:lang w:eastAsia="fr-FR"/>
+              <w:lang w:val="en-US"/>
             </w:rPr>
           </w:pPr>
-          <w:hyperlink w:anchor="_Toc433268609" w:history="1">
+          <w:hyperlink w:anchor="_Toc447095741" w:history="1">
             <w:r>
               <w:rPr>
                 <w:rStyle w:val="Lienhypertexte"/>
@@ -934,7 +993,6 @@
             </w:r>
             <w:r>
               <w:rPr>
-                <w:rFonts w:ascii="Arial" w:hAnsi="Arial" w:cs="Arial"/>
                 <w:noProof/>
                 <w:webHidden/>
               </w:rPr>
@@ -942,7 +1000,6 @@
             </w:r>
             <w:r>
               <w:rPr>
-                <w:rFonts w:ascii="Arial" w:hAnsi="Arial" w:cs="Arial"/>
                 <w:noProof/>
                 <w:webHidden/>
               </w:rPr>
@@ -950,22 +1007,19 @@
             </w:r>
             <w:r>
               <w:rPr>
-                <w:rFonts w:ascii="Arial" w:hAnsi="Arial" w:cs="Arial"/>
                 <w:noProof/>
                 <w:webHidden/>
               </w:rPr>
-              <w:instrText xml:space="preserve"> PAGEREF _Toc433268609 \h </w:instrText>
-            </w:r>
-            <w:r>
-              <w:rPr>
-                <w:rFonts w:ascii="Arial" w:hAnsi="Arial" w:cs="Arial"/>
+              <w:instrText xml:space="preserve"> PAGEREF _Toc447095741 \h </w:instrText>
+            </w:r>
+            <w:r>
+              <w:rPr>
                 <w:noProof/>
                 <w:webHidden/>
               </w:rPr>
             </w:r>
             <w:r>
               <w:rPr>
-                <w:rFonts w:ascii="Arial" w:hAnsi="Arial" w:cs="Arial"/>
                 <w:noProof/>
                 <w:webHidden/>
               </w:rPr>
@@ -973,15 +1027,13 @@
             </w:r>
             <w:r>
               <w:rPr>
-                <w:rFonts w:ascii="Arial" w:hAnsi="Arial" w:cs="Arial"/>
                 <w:noProof/>
                 <w:webHidden/>
               </w:rPr>
-              <w:t>8</w:t>
-            </w:r>
-            <w:r>
-              <w:rPr>
-                <w:rFonts w:ascii="Arial" w:hAnsi="Arial" w:cs="Arial"/>
+              <w:t>11</w:t>
+            </w:r>
+            <w:r>
+              <w:rPr>
                 <w:noProof/>
                 <w:webHidden/>
               </w:rPr>
@@ -996,12 +1048,11 @@
               <w:tab w:val="right" w:leader="dot" w:pos="9062"/>
             </w:tabs>
             <w:rPr>
-              <w:rFonts w:ascii="Arial" w:hAnsi="Arial" w:cs="Arial"/>
               <w:noProof/>
-              <w:lang w:eastAsia="fr-FR"/>
+              <w:lang w:val="en-US"/>
             </w:rPr>
           </w:pPr>
-          <w:hyperlink w:anchor="_Toc433268610" w:history="1">
+          <w:hyperlink w:anchor="_Toc447095742" w:history="1">
             <w:r>
               <w:rPr>
                 <w:rStyle w:val="Lienhypertexte"/>
@@ -1012,7 +1063,6 @@
             </w:r>
             <w:r>
               <w:rPr>
-                <w:rFonts w:ascii="Arial" w:hAnsi="Arial" w:cs="Arial"/>
                 <w:noProof/>
                 <w:webHidden/>
               </w:rPr>
@@ -1020,7 +1070,6 @@
             </w:r>
             <w:r>
               <w:rPr>
-                <w:rFonts w:ascii="Arial" w:hAnsi="Arial" w:cs="Arial"/>
                 <w:noProof/>
                 <w:webHidden/>
               </w:rPr>
@@ -1028,22 +1077,19 @@
             </w:r>
             <w:r>
               <w:rPr>
-                <w:rFonts w:ascii="Arial" w:hAnsi="Arial" w:cs="Arial"/>
                 <w:noProof/>
                 <w:webHidden/>
               </w:rPr>
-              <w:instrText xml:space="preserve"> PAGEREF _Toc433268610 \h </w:instrText>
-            </w:r>
-            <w:r>
-              <w:rPr>
-                <w:rFonts w:ascii="Arial" w:hAnsi="Arial" w:cs="Arial"/>
+              <w:instrText xml:space="preserve"> PAGEREF _Toc447095742 \h </w:instrText>
+            </w:r>
+            <w:r>
+              <w:rPr>
                 <w:noProof/>
                 <w:webHidden/>
               </w:rPr>
             </w:r>
             <w:r>
               <w:rPr>
-                <w:rFonts w:ascii="Arial" w:hAnsi="Arial" w:cs="Arial"/>
                 <w:noProof/>
                 <w:webHidden/>
               </w:rPr>
@@ -1051,15 +1097,13 @@
             </w:r>
             <w:r>
               <w:rPr>
-                <w:rFonts w:ascii="Arial" w:hAnsi="Arial" w:cs="Arial"/>
                 <w:noProof/>
                 <w:webHidden/>
               </w:rPr>
-              <w:t>8</w:t>
-            </w:r>
-            <w:r>
-              <w:rPr>
-                <w:rFonts w:ascii="Arial" w:hAnsi="Arial" w:cs="Arial"/>
+              <w:t>11</w:t>
+            </w:r>
+            <w:r>
+              <w:rPr>
                 <w:noProof/>
                 <w:webHidden/>
               </w:rPr>
@@ -1074,12 +1118,11 @@
               <w:tab w:val="right" w:leader="dot" w:pos="9062"/>
             </w:tabs>
             <w:rPr>
-              <w:rFonts w:ascii="Arial" w:hAnsi="Arial" w:cs="Arial"/>
               <w:noProof/>
-              <w:lang w:eastAsia="fr-FR"/>
+              <w:lang w:val="en-US"/>
             </w:rPr>
           </w:pPr>
-          <w:hyperlink w:anchor="_Toc433268611" w:history="1">
+          <w:hyperlink w:anchor="_Toc447095743" w:history="1">
             <w:r>
               <w:rPr>
                 <w:rStyle w:val="Lienhypertexte"/>
@@ -1090,7 +1133,6 @@
             </w:r>
             <w:r>
               <w:rPr>
-                <w:rFonts w:ascii="Arial" w:hAnsi="Arial" w:cs="Arial"/>
                 <w:noProof/>
                 <w:webHidden/>
               </w:rPr>
@@ -1098,7 +1140,6 @@
             </w:r>
             <w:r>
               <w:rPr>
-                <w:rFonts w:ascii="Arial" w:hAnsi="Arial" w:cs="Arial"/>
                 <w:noProof/>
                 <w:webHidden/>
               </w:rPr>
@@ -1106,22 +1147,19 @@
             </w:r>
             <w:r>
               <w:rPr>
-                <w:rFonts w:ascii="Arial" w:hAnsi="Arial" w:cs="Arial"/>
                 <w:noProof/>
                 <w:webHidden/>
               </w:rPr>
-              <w:instrText xml:space="preserve"> PAGEREF _Toc433268611 \h </w:instrText>
-            </w:r>
-            <w:r>
-              <w:rPr>
-                <w:rFonts w:ascii="Arial" w:hAnsi="Arial" w:cs="Arial"/>
+              <w:instrText xml:space="preserve"> PAGEREF _Toc447095743 \h </w:instrText>
+            </w:r>
+            <w:r>
+              <w:rPr>
                 <w:noProof/>
                 <w:webHidden/>
               </w:rPr>
             </w:r>
             <w:r>
               <w:rPr>
-                <w:rFonts w:ascii="Arial" w:hAnsi="Arial" w:cs="Arial"/>
                 <w:noProof/>
                 <w:webHidden/>
               </w:rPr>
@@ -1129,15 +1167,13 @@
             </w:r>
             <w:r>
               <w:rPr>
-                <w:rFonts w:ascii="Arial" w:hAnsi="Arial" w:cs="Arial"/>
                 <w:noProof/>
                 <w:webHidden/>
               </w:rPr>
-              <w:t>10</w:t>
-            </w:r>
-            <w:r>
-              <w:rPr>
-                <w:rFonts w:ascii="Arial" w:hAnsi="Arial" w:cs="Arial"/>
+              <w:t>13</w:t>
+            </w:r>
+            <w:r>
+              <w:rPr>
                 <w:noProof/>
                 <w:webHidden/>
               </w:rPr>
@@ -1152,12 +1188,11 @@
               <w:tab w:val="right" w:leader="dot" w:pos="9062"/>
             </w:tabs>
             <w:rPr>
-              <w:rFonts w:ascii="Arial" w:hAnsi="Arial" w:cs="Arial"/>
               <w:noProof/>
-              <w:lang w:eastAsia="fr-FR"/>
+              <w:lang w:val="en-US"/>
             </w:rPr>
           </w:pPr>
-          <w:hyperlink w:anchor="_Toc433268612" w:history="1">
+          <w:hyperlink w:anchor="_Toc447095744" w:history="1">
             <w:r>
               <w:rPr>
                 <w:rStyle w:val="Lienhypertexte"/>
@@ -1168,7 +1203,6 @@
             </w:r>
             <w:r>
               <w:rPr>
-                <w:rFonts w:ascii="Arial" w:hAnsi="Arial" w:cs="Arial"/>
                 <w:noProof/>
                 <w:webHidden/>
               </w:rPr>
@@ -1176,7 +1210,6 @@
             </w:r>
             <w:r>
               <w:rPr>
-                <w:rFonts w:ascii="Arial" w:hAnsi="Arial" w:cs="Arial"/>
                 <w:noProof/>
                 <w:webHidden/>
               </w:rPr>
@@ -1184,22 +1217,19 @@
             </w:r>
             <w:r>
               <w:rPr>
-                <w:rFonts w:ascii="Arial" w:hAnsi="Arial" w:cs="Arial"/>
                 <w:noProof/>
                 <w:webHidden/>
               </w:rPr>
-              <w:instrText xml:space="preserve"> PAGEREF _Toc433268612 \h </w:instrText>
-            </w:r>
-            <w:r>
-              <w:rPr>
-                <w:rFonts w:ascii="Arial" w:hAnsi="Arial" w:cs="Arial"/>
+              <w:instrText xml:space="preserve"> PAGEREF _Toc447095744 \h </w:instrText>
+            </w:r>
+            <w:r>
+              <w:rPr>
                 <w:noProof/>
                 <w:webHidden/>
               </w:rPr>
             </w:r>
             <w:r>
               <w:rPr>
-                <w:rFonts w:ascii="Arial" w:hAnsi="Arial" w:cs="Arial"/>
                 <w:noProof/>
                 <w:webHidden/>
               </w:rPr>
@@ -1207,15 +1237,13 @@
             </w:r>
             <w:r>
               <w:rPr>
-                <w:rFonts w:ascii="Arial" w:hAnsi="Arial" w:cs="Arial"/>
                 <w:noProof/>
                 <w:webHidden/>
               </w:rPr>
-              <w:t>11</w:t>
-            </w:r>
-            <w:r>
-              <w:rPr>
-                <w:rFonts w:ascii="Arial" w:hAnsi="Arial" w:cs="Arial"/>
+              <w:t>14</w:t>
+            </w:r>
+            <w:r>
+              <w:rPr>
                 <w:noProof/>
                 <w:webHidden/>
               </w:rPr>
@@ -1230,12 +1258,11 @@
               <w:tab w:val="right" w:leader="dot" w:pos="9062"/>
             </w:tabs>
             <w:rPr>
-              <w:rFonts w:ascii="Arial" w:hAnsi="Arial" w:cs="Arial"/>
               <w:noProof/>
-              <w:lang w:eastAsia="fr-FR"/>
+              <w:lang w:val="en-US"/>
             </w:rPr>
           </w:pPr>
-          <w:hyperlink w:anchor="_Toc433268613" w:history="1">
+          <w:hyperlink w:anchor="_Toc447095745" w:history="1">
             <w:r>
               <w:rPr>
                 <w:rStyle w:val="Lienhypertexte"/>
@@ -1246,7 +1273,6 @@
             </w:r>
             <w:r>
               <w:rPr>
-                <w:rFonts w:ascii="Arial" w:hAnsi="Arial" w:cs="Arial"/>
                 <w:noProof/>
                 <w:webHidden/>
               </w:rPr>
@@ -1254,7 +1280,6 @@
             </w:r>
             <w:r>
               <w:rPr>
-                <w:rFonts w:ascii="Arial" w:hAnsi="Arial" w:cs="Arial"/>
                 <w:noProof/>
                 <w:webHidden/>
               </w:rPr>
@@ -1262,22 +1287,19 @@
             </w:r>
             <w:r>
               <w:rPr>
-                <w:rFonts w:ascii="Arial" w:hAnsi="Arial" w:cs="Arial"/>
                 <w:noProof/>
                 <w:webHidden/>
               </w:rPr>
-              <w:instrText xml:space="preserve"> PAGEREF _Toc433268613 \h </w:instrText>
-            </w:r>
-            <w:r>
-              <w:rPr>
-                <w:rFonts w:ascii="Arial" w:hAnsi="Arial" w:cs="Arial"/>
+              <w:instrText xml:space="preserve"> PAGEREF _Toc447095745 \h </w:instrText>
+            </w:r>
+            <w:r>
+              <w:rPr>
                 <w:noProof/>
                 <w:webHidden/>
               </w:rPr>
             </w:r>
             <w:r>
               <w:rPr>
-                <w:rFonts w:ascii="Arial" w:hAnsi="Arial" w:cs="Arial"/>
                 <w:noProof/>
                 <w:webHidden/>
               </w:rPr>
@@ -1285,15 +1307,13 @@
             </w:r>
             <w:r>
               <w:rPr>
-                <w:rFonts w:ascii="Arial" w:hAnsi="Arial" w:cs="Arial"/>
                 <w:noProof/>
                 <w:webHidden/>
               </w:rPr>
-              <w:t>12</w:t>
-            </w:r>
-            <w:r>
-              <w:rPr>
-                <w:rFonts w:ascii="Arial" w:hAnsi="Arial" w:cs="Arial"/>
+              <w:t>14</w:t>
+            </w:r>
+            <w:r>
+              <w:rPr>
                 <w:noProof/>
                 <w:webHidden/>
               </w:rPr>
@@ -1308,12 +1328,11 @@
               <w:tab w:val="right" w:leader="dot" w:pos="9062"/>
             </w:tabs>
             <w:rPr>
-              <w:rFonts w:ascii="Arial" w:hAnsi="Arial" w:cs="Arial"/>
               <w:noProof/>
-              <w:lang w:eastAsia="fr-FR"/>
+              <w:lang w:val="en-US"/>
             </w:rPr>
           </w:pPr>
-          <w:hyperlink w:anchor="_Toc433268614" w:history="1">
+          <w:hyperlink w:anchor="_Toc447095746" w:history="1">
             <w:r>
               <w:rPr>
                 <w:rStyle w:val="Lienhypertexte"/>
@@ -1324,7 +1343,6 @@
             </w:r>
             <w:r>
               <w:rPr>
-                <w:rFonts w:ascii="Arial" w:hAnsi="Arial" w:cs="Arial"/>
                 <w:noProof/>
                 <w:webHidden/>
               </w:rPr>
@@ -1332,7 +1350,6 @@
             </w:r>
             <w:r>
               <w:rPr>
-                <w:rFonts w:ascii="Arial" w:hAnsi="Arial" w:cs="Arial"/>
                 <w:noProof/>
                 <w:webHidden/>
               </w:rPr>
@@ -1340,22 +1357,19 @@
             </w:r>
             <w:r>
               <w:rPr>
-                <w:rFonts w:ascii="Arial" w:hAnsi="Arial" w:cs="Arial"/>
                 <w:noProof/>
                 <w:webHidden/>
               </w:rPr>
-              <w:instrText xml:space="preserve"> PAGEREF _Toc433268614 \h </w:instrText>
-            </w:r>
-            <w:r>
-              <w:rPr>
-                <w:rFonts w:ascii="Arial" w:hAnsi="Arial" w:cs="Arial"/>
+              <w:instrText xml:space="preserve"> PAGEREF _Toc447095746 \h </w:instrText>
+            </w:r>
+            <w:r>
+              <w:rPr>
                 <w:noProof/>
                 <w:webHidden/>
               </w:rPr>
             </w:r>
             <w:r>
               <w:rPr>
-                <w:rFonts w:ascii="Arial" w:hAnsi="Arial" w:cs="Arial"/>
                 <w:noProof/>
                 <w:webHidden/>
               </w:rPr>
@@ -1363,15 +1377,13 @@
             </w:r>
             <w:r>
               <w:rPr>
-                <w:rFonts w:ascii="Arial" w:hAnsi="Arial" w:cs="Arial"/>
                 <w:noProof/>
                 <w:webHidden/>
               </w:rPr>
-              <w:t>12</w:t>
-            </w:r>
-            <w:r>
-              <w:rPr>
-                <w:rFonts w:ascii="Arial" w:hAnsi="Arial" w:cs="Arial"/>
+              <w:t>15</w:t>
+            </w:r>
+            <w:r>
+              <w:rPr>
                 <w:noProof/>
                 <w:webHidden/>
               </w:rPr>
@@ -1386,23 +1398,21 @@
               <w:tab w:val="right" w:leader="dot" w:pos="9062"/>
             </w:tabs>
             <w:rPr>
-              <w:rFonts w:ascii="Arial" w:hAnsi="Arial" w:cs="Arial"/>
               <w:noProof/>
-              <w:lang w:eastAsia="fr-FR"/>
+              <w:lang w:val="en-US"/>
             </w:rPr>
           </w:pPr>
-          <w:hyperlink w:anchor="_Toc433268615" w:history="1">
+          <w:hyperlink w:anchor="_Toc447095747" w:history="1">
             <w:r>
               <w:rPr>
                 <w:rStyle w:val="Lienhypertexte"/>
                 <w:rFonts w:ascii="Arial" w:hAnsi="Arial" w:cs="Arial"/>
                 <w:noProof/>
               </w:rPr>
-              <w:t>Hynesim(TODO)</w:t>
-            </w:r>
-            <w:r>
-              <w:rPr>
-                <w:rFonts w:ascii="Arial" w:hAnsi="Arial" w:cs="Arial"/>
+              <w:t>Génération de code Json à partir d’un modèle de cybersécurité</w:t>
+            </w:r>
+            <w:r>
+              <w:rPr>
                 <w:noProof/>
                 <w:webHidden/>
               </w:rPr>
@@ -1410,7 +1420,6 @@
             </w:r>
             <w:r>
               <w:rPr>
-                <w:rFonts w:ascii="Arial" w:hAnsi="Arial" w:cs="Arial"/>
                 <w:noProof/>
                 <w:webHidden/>
               </w:rPr>
@@ -1418,22 +1427,19 @@
             </w:r>
             <w:r>
               <w:rPr>
-                <w:rFonts w:ascii="Arial" w:hAnsi="Arial" w:cs="Arial"/>
                 <w:noProof/>
                 <w:webHidden/>
               </w:rPr>
-              <w:instrText xml:space="preserve"> PAGEREF _Toc433268615 \h </w:instrText>
-            </w:r>
-            <w:r>
-              <w:rPr>
-                <w:rFonts w:ascii="Arial" w:hAnsi="Arial" w:cs="Arial"/>
+              <w:instrText xml:space="preserve"> PAGEREF _Toc447095747 \h </w:instrText>
+            </w:r>
+            <w:r>
+              <w:rPr>
                 <w:noProof/>
                 <w:webHidden/>
               </w:rPr>
             </w:r>
             <w:r>
               <w:rPr>
-                <w:rFonts w:ascii="Arial" w:hAnsi="Arial" w:cs="Arial"/>
                 <w:noProof/>
                 <w:webHidden/>
               </w:rPr>
@@ -1441,93 +1447,13 @@
             </w:r>
             <w:r>
               <w:rPr>
-                <w:rFonts w:ascii="Arial" w:hAnsi="Arial" w:cs="Arial"/>
                 <w:noProof/>
                 <w:webHidden/>
               </w:rPr>
-              <w:t>12</w:t>
-            </w:r>
-            <w:r>
-              <w:rPr>
-                <w:rFonts w:ascii="Arial" w:hAnsi="Arial" w:cs="Arial"/>
-                <w:noProof/>
-                <w:webHidden/>
-              </w:rPr>
-              <w:fldChar w:fldCharType="end"/>
-            </w:r>
-          </w:hyperlink>
-        </w:p>
-        <w:p>
-          <w:pPr>
-            <w:pStyle w:val="TM2"/>
-            <w:tabs>
-              <w:tab w:val="right" w:leader="dot" w:pos="9062"/>
-            </w:tabs>
-            <w:rPr>
-              <w:rFonts w:ascii="Arial" w:hAnsi="Arial" w:cs="Arial"/>
-              <w:noProof/>
-              <w:lang w:eastAsia="fr-FR"/>
-            </w:rPr>
-          </w:pPr>
-          <w:hyperlink w:anchor="_Toc433268616" w:history="1">
-            <w:r>
-              <w:rPr>
-                <w:rStyle w:val="Lienhypertexte"/>
-                <w:rFonts w:ascii="Arial" w:hAnsi="Arial" w:cs="Arial"/>
-                <w:noProof/>
-              </w:rPr>
-              <w:t>Travaux futurs</w:t>
-            </w:r>
-            <w:r>
-              <w:rPr>
-                <w:rFonts w:ascii="Arial" w:hAnsi="Arial" w:cs="Arial"/>
-                <w:noProof/>
-                <w:webHidden/>
-              </w:rPr>
-              <w:tab/>
-            </w:r>
-            <w:r>
-              <w:rPr>
-                <w:rFonts w:ascii="Arial" w:hAnsi="Arial" w:cs="Arial"/>
-                <w:noProof/>
-                <w:webHidden/>
-              </w:rPr>
-              <w:fldChar w:fldCharType="begin"/>
-            </w:r>
-            <w:r>
-              <w:rPr>
-                <w:rFonts w:ascii="Arial" w:hAnsi="Arial" w:cs="Arial"/>
-                <w:noProof/>
-                <w:webHidden/>
-              </w:rPr>
-              <w:instrText xml:space="preserve"> PAGEREF _Toc433268616 \h </w:instrText>
-            </w:r>
-            <w:r>
-              <w:rPr>
-                <w:rFonts w:ascii="Arial" w:hAnsi="Arial" w:cs="Arial"/>
-                <w:noProof/>
-                <w:webHidden/>
-              </w:rPr>
-            </w:r>
-            <w:r>
-              <w:rPr>
-                <w:rFonts w:ascii="Arial" w:hAnsi="Arial" w:cs="Arial"/>
-                <w:noProof/>
-                <w:webHidden/>
-              </w:rPr>
-              <w:fldChar w:fldCharType="separate"/>
-            </w:r>
-            <w:r>
-              <w:rPr>
-                <w:rFonts w:ascii="Arial" w:hAnsi="Arial" w:cs="Arial"/>
-                <w:noProof/>
-                <w:webHidden/>
-              </w:rPr>
-              <w:t>12</w:t>
-            </w:r>
-            <w:r>
-              <w:rPr>
-                <w:rFonts w:ascii="Arial" w:hAnsi="Arial" w:cs="Arial"/>
+              <w:t>15</w:t>
+            </w:r>
+            <w:r>
+              <w:rPr>
                 <w:noProof/>
                 <w:webHidden/>
               </w:rPr>
@@ -1542,23 +1468,21 @@
               <w:tab w:val="right" w:leader="dot" w:pos="9062"/>
             </w:tabs>
             <w:rPr>
-              <w:rFonts w:ascii="Arial" w:hAnsi="Arial" w:cs="Arial"/>
               <w:noProof/>
-              <w:lang w:eastAsia="fr-FR"/>
+              <w:lang w:val="en-US"/>
             </w:rPr>
           </w:pPr>
-          <w:hyperlink w:anchor="_Toc433268617" w:history="1">
+          <w:hyperlink w:anchor="_Toc447095748" w:history="1">
             <w:r>
               <w:rPr>
                 <w:rStyle w:val="Lienhypertexte"/>
                 <w:rFonts w:ascii="Arial" w:hAnsi="Arial" w:cs="Arial"/>
                 <w:noProof/>
               </w:rPr>
-              <w:t>Réalisation d'un outil de diagramming pour Pimca</w:t>
-            </w:r>
-            <w:r>
-              <w:rPr>
-                <w:rFonts w:ascii="Arial" w:hAnsi="Arial" w:cs="Arial"/>
+              <w:t>Génération de code à partir d’un modèle de cybersécurité</w:t>
+            </w:r>
+            <w:r>
+              <w:rPr>
                 <w:noProof/>
                 <w:webHidden/>
               </w:rPr>
@@ -1566,7 +1490,6 @@
             </w:r>
             <w:r>
               <w:rPr>
-                <w:rFonts w:ascii="Arial" w:hAnsi="Arial" w:cs="Arial"/>
                 <w:noProof/>
                 <w:webHidden/>
               </w:rPr>
@@ -1574,22 +1497,19 @@
             </w:r>
             <w:r>
               <w:rPr>
-                <w:rFonts w:ascii="Arial" w:hAnsi="Arial" w:cs="Arial"/>
                 <w:noProof/>
                 <w:webHidden/>
               </w:rPr>
-              <w:instrText xml:space="preserve"> PAGEREF _Toc433268617 \h </w:instrText>
-            </w:r>
-            <w:r>
-              <w:rPr>
-                <w:rFonts w:ascii="Arial" w:hAnsi="Arial" w:cs="Arial"/>
+              <w:instrText xml:space="preserve"> PAGEREF _Toc447095748 \h </w:instrText>
+            </w:r>
+            <w:r>
+              <w:rPr>
                 <w:noProof/>
                 <w:webHidden/>
               </w:rPr>
             </w:r>
             <w:r>
               <w:rPr>
-                <w:rFonts w:ascii="Arial" w:hAnsi="Arial" w:cs="Arial"/>
                 <w:noProof/>
                 <w:webHidden/>
               </w:rPr>
@@ -1597,171 +1517,13 @@
             </w:r>
             <w:r>
               <w:rPr>
-                <w:rFonts w:ascii="Arial" w:hAnsi="Arial" w:cs="Arial"/>
                 <w:noProof/>
                 <w:webHidden/>
               </w:rPr>
-              <w:t>12</w:t>
-            </w:r>
-            <w:r>
-              <w:rPr>
-                <w:rFonts w:ascii="Arial" w:hAnsi="Arial" w:cs="Arial"/>
-                <w:noProof/>
-                <w:webHidden/>
-              </w:rPr>
-              <w:fldChar w:fldCharType="end"/>
-            </w:r>
-          </w:hyperlink>
-        </w:p>
-        <w:p>
-          <w:pPr>
-            <w:pStyle w:val="TM3"/>
-            <w:tabs>
-              <w:tab w:val="right" w:leader="dot" w:pos="9062"/>
-            </w:tabs>
-            <w:rPr>
-              <w:rFonts w:ascii="Arial" w:hAnsi="Arial" w:cs="Arial"/>
-              <w:noProof/>
-              <w:lang w:eastAsia="fr-FR"/>
-            </w:rPr>
-          </w:pPr>
-          <w:hyperlink w:anchor="_Toc433268618" w:history="1">
-            <w:r>
-              <w:rPr>
-                <w:rStyle w:val="Lienhypertexte"/>
-                <w:rFonts w:ascii="Arial" w:hAnsi="Arial" w:cs="Arial"/>
-                <w:noProof/>
-              </w:rPr>
-              <w:t>Génération de code Json à partir d’un modèle de cybersécurité</w:t>
-            </w:r>
-            <w:r>
-              <w:rPr>
-                <w:rFonts w:ascii="Arial" w:hAnsi="Arial" w:cs="Arial"/>
-                <w:noProof/>
-                <w:webHidden/>
-              </w:rPr>
-              <w:tab/>
-            </w:r>
-            <w:r>
-              <w:rPr>
-                <w:rFonts w:ascii="Arial" w:hAnsi="Arial" w:cs="Arial"/>
-                <w:noProof/>
-                <w:webHidden/>
-              </w:rPr>
-              <w:fldChar w:fldCharType="begin"/>
-            </w:r>
-            <w:r>
-              <w:rPr>
-                <w:rFonts w:ascii="Arial" w:hAnsi="Arial" w:cs="Arial"/>
-                <w:noProof/>
-                <w:webHidden/>
-              </w:rPr>
-              <w:instrText xml:space="preserve"> PAGEREF _Toc433268618 \h </w:instrText>
-            </w:r>
-            <w:r>
-              <w:rPr>
-                <w:rFonts w:ascii="Arial" w:hAnsi="Arial" w:cs="Arial"/>
-                <w:noProof/>
-                <w:webHidden/>
-              </w:rPr>
-            </w:r>
-            <w:r>
-              <w:rPr>
-                <w:rFonts w:ascii="Arial" w:hAnsi="Arial" w:cs="Arial"/>
-                <w:noProof/>
-                <w:webHidden/>
-              </w:rPr>
-              <w:fldChar w:fldCharType="separate"/>
-            </w:r>
-            <w:r>
-              <w:rPr>
-                <w:rFonts w:ascii="Arial" w:hAnsi="Arial" w:cs="Arial"/>
-                <w:noProof/>
-                <w:webHidden/>
-              </w:rPr>
-              <w:t>12</w:t>
-            </w:r>
-            <w:r>
-              <w:rPr>
-                <w:rFonts w:ascii="Arial" w:hAnsi="Arial" w:cs="Arial"/>
-                <w:noProof/>
-                <w:webHidden/>
-              </w:rPr>
-              <w:fldChar w:fldCharType="end"/>
-            </w:r>
-          </w:hyperlink>
-        </w:p>
-        <w:p>
-          <w:pPr>
-            <w:pStyle w:val="TM3"/>
-            <w:tabs>
-              <w:tab w:val="right" w:leader="dot" w:pos="9062"/>
-            </w:tabs>
-            <w:rPr>
-              <w:rFonts w:ascii="Arial" w:hAnsi="Arial" w:cs="Arial"/>
-              <w:noProof/>
-              <w:lang w:eastAsia="fr-FR"/>
-            </w:rPr>
-          </w:pPr>
-          <w:hyperlink w:anchor="_Toc433268619" w:history="1">
-            <w:r>
-              <w:rPr>
-                <w:rStyle w:val="Lienhypertexte"/>
-                <w:rFonts w:ascii="Arial" w:hAnsi="Arial" w:cs="Arial"/>
-                <w:noProof/>
-              </w:rPr>
-              <w:t>Génération de code à partir d’un modèle de cybersécurité</w:t>
-            </w:r>
-            <w:r>
-              <w:rPr>
-                <w:rFonts w:ascii="Arial" w:hAnsi="Arial" w:cs="Arial"/>
-                <w:noProof/>
-                <w:webHidden/>
-              </w:rPr>
-              <w:tab/>
-            </w:r>
-            <w:r>
-              <w:rPr>
-                <w:rFonts w:ascii="Arial" w:hAnsi="Arial" w:cs="Arial"/>
-                <w:noProof/>
-                <w:webHidden/>
-              </w:rPr>
-              <w:fldChar w:fldCharType="begin"/>
-            </w:r>
-            <w:r>
-              <w:rPr>
-                <w:rFonts w:ascii="Arial" w:hAnsi="Arial" w:cs="Arial"/>
-                <w:noProof/>
-                <w:webHidden/>
-              </w:rPr>
-              <w:instrText xml:space="preserve"> PAGEREF _Toc433268619 \h </w:instrText>
-            </w:r>
-            <w:r>
-              <w:rPr>
-                <w:rFonts w:ascii="Arial" w:hAnsi="Arial" w:cs="Arial"/>
-                <w:noProof/>
-                <w:webHidden/>
-              </w:rPr>
-            </w:r>
-            <w:r>
-              <w:rPr>
-                <w:rFonts w:ascii="Arial" w:hAnsi="Arial" w:cs="Arial"/>
-                <w:noProof/>
-                <w:webHidden/>
-              </w:rPr>
-              <w:fldChar w:fldCharType="separate"/>
-            </w:r>
-            <w:r>
-              <w:rPr>
-                <w:rFonts w:ascii="Arial" w:hAnsi="Arial" w:cs="Arial"/>
-                <w:noProof/>
-                <w:webHidden/>
-              </w:rPr>
-              <w:t>13</w:t>
-            </w:r>
-            <w:r>
-              <w:rPr>
-                <w:rFonts w:ascii="Arial" w:hAnsi="Arial" w:cs="Arial"/>
+              <w:t>16</w:t>
+            </w:r>
+            <w:r>
+              <w:rPr>
                 <w:noProof/>
                 <w:webHidden/>
               </w:rPr>
@@ -1776,12 +1538,11 @@
               <w:tab w:val="right" w:leader="dot" w:pos="9062"/>
             </w:tabs>
             <w:rPr>
-              <w:rFonts w:ascii="Arial" w:hAnsi="Arial" w:cs="Arial"/>
               <w:noProof/>
-              <w:lang w:eastAsia="fr-FR"/>
+              <w:lang w:val="en-US"/>
             </w:rPr>
           </w:pPr>
-          <w:hyperlink w:anchor="_Toc433268620" w:history="1">
+          <w:hyperlink w:anchor="_Toc447095749" w:history="1">
             <w:r>
               <w:rPr>
                 <w:rStyle w:val="Lienhypertexte"/>
@@ -1793,7 +1554,6 @@
             </w:r>
             <w:r>
               <w:rPr>
-                <w:rFonts w:ascii="Arial" w:hAnsi="Arial" w:cs="Arial"/>
                 <w:noProof/>
                 <w:webHidden/>
               </w:rPr>
@@ -1801,7 +1561,6 @@
             </w:r>
             <w:r>
               <w:rPr>
-                <w:rFonts w:ascii="Arial" w:hAnsi="Arial" w:cs="Arial"/>
                 <w:noProof/>
                 <w:webHidden/>
               </w:rPr>
@@ -1809,22 +1568,19 @@
             </w:r>
             <w:r>
               <w:rPr>
-                <w:rFonts w:ascii="Arial" w:hAnsi="Arial" w:cs="Arial"/>
                 <w:noProof/>
                 <w:webHidden/>
               </w:rPr>
-              <w:instrText xml:space="preserve"> PAGEREF _Toc433268620 \h </w:instrText>
-            </w:r>
-            <w:r>
-              <w:rPr>
-                <w:rFonts w:ascii="Arial" w:hAnsi="Arial" w:cs="Arial"/>
+              <w:instrText xml:space="preserve"> PAGEREF _Toc447095749 \h </w:instrText>
+            </w:r>
+            <w:r>
+              <w:rPr>
                 <w:noProof/>
                 <w:webHidden/>
               </w:rPr>
             </w:r>
             <w:r>
               <w:rPr>
-                <w:rFonts w:ascii="Arial" w:hAnsi="Arial" w:cs="Arial"/>
                 <w:noProof/>
                 <w:webHidden/>
               </w:rPr>
@@ -1832,15 +1588,13 @@
             </w:r>
             <w:r>
               <w:rPr>
-                <w:rFonts w:ascii="Arial" w:hAnsi="Arial" w:cs="Arial"/>
                 <w:noProof/>
                 <w:webHidden/>
               </w:rPr>
-              <w:t>14</w:t>
-            </w:r>
-            <w:r>
-              <w:rPr>
-                <w:rFonts w:ascii="Arial" w:hAnsi="Arial" w:cs="Arial"/>
+              <w:t>17</w:t>
+            </w:r>
+            <w:r>
+              <w:rPr>
                 <w:noProof/>
                 <w:webHidden/>
               </w:rPr>
@@ -1855,12 +1609,11 @@
               <w:tab w:val="right" w:leader="dot" w:pos="9062"/>
             </w:tabs>
             <w:rPr>
-              <w:rFonts w:ascii="Arial" w:hAnsi="Arial" w:cs="Arial"/>
               <w:noProof/>
-              <w:lang w:eastAsia="fr-FR"/>
+              <w:lang w:val="en-US"/>
             </w:rPr>
           </w:pPr>
-          <w:hyperlink w:anchor="_Toc433268621" w:history="1">
+          <w:hyperlink w:anchor="_Toc447095750" w:history="1">
             <w:r>
               <w:rPr>
                 <w:rStyle w:val="Lienhypertexte"/>
@@ -1872,7 +1625,6 @@
             </w:r>
             <w:r>
               <w:rPr>
-                <w:rFonts w:ascii="Arial" w:hAnsi="Arial" w:cs="Arial"/>
                 <w:noProof/>
                 <w:webHidden/>
               </w:rPr>
@@ -1880,7 +1632,6 @@
             </w:r>
             <w:r>
               <w:rPr>
-                <w:rFonts w:ascii="Arial" w:hAnsi="Arial" w:cs="Arial"/>
                 <w:noProof/>
                 <w:webHidden/>
               </w:rPr>
@@ -1888,22 +1639,19 @@
             </w:r>
             <w:r>
               <w:rPr>
-                <w:rFonts w:ascii="Arial" w:hAnsi="Arial" w:cs="Arial"/>
                 <w:noProof/>
                 <w:webHidden/>
               </w:rPr>
-              <w:instrText xml:space="preserve"> PAGEREF _Toc433268621 \h </w:instrText>
-            </w:r>
-            <w:r>
-              <w:rPr>
-                <w:rFonts w:ascii="Arial" w:hAnsi="Arial" w:cs="Arial"/>
+              <w:instrText xml:space="preserve"> PAGEREF _Toc447095750 \h </w:instrText>
+            </w:r>
+            <w:r>
+              <w:rPr>
                 <w:noProof/>
                 <w:webHidden/>
               </w:rPr>
             </w:r>
             <w:r>
               <w:rPr>
-                <w:rFonts w:ascii="Arial" w:hAnsi="Arial" w:cs="Arial"/>
                 <w:noProof/>
                 <w:webHidden/>
               </w:rPr>
@@ -1911,15 +1659,13 @@
             </w:r>
             <w:r>
               <w:rPr>
-                <w:rFonts w:ascii="Arial" w:hAnsi="Arial" w:cs="Arial"/>
                 <w:noProof/>
                 <w:webHidden/>
               </w:rPr>
-              <w:t>14</w:t>
-            </w:r>
-            <w:r>
-              <w:rPr>
-                <w:rFonts w:ascii="Arial" w:hAnsi="Arial" w:cs="Arial"/>
+              <w:t>17</w:t>
+            </w:r>
+            <w:r>
+              <w:rPr>
                 <w:noProof/>
                 <w:webHidden/>
               </w:rPr>
@@ -1970,7 +1716,7 @@
           <w:rFonts w:ascii="Arial" w:hAnsi="Arial" w:cs="Arial"/>
         </w:rPr>
       </w:pPr>
-      <w:bookmarkStart w:id="0" w:name="_Toc433268602"/>
+      <w:bookmarkStart w:id="0" w:name="_Toc447095732"/>
       <w:r>
         <w:rPr>
           <w:rFonts w:ascii="Arial" w:hAnsi="Arial" w:cs="Arial"/>
@@ -1986,7 +1732,6 @@
           <w:rFonts w:ascii="Arial" w:hAnsi="Arial" w:cs="Arial"/>
         </w:rPr>
       </w:pPr>
-      <w:bookmarkStart w:id="1" w:name="_Toc433268603"/>
     </w:p>
     <w:p>
       <w:pPr>
@@ -1999,19 +1744,7 @@
         <w:rPr>
           <w:rFonts w:ascii="Arial" w:hAnsi="Arial" w:cs="Arial"/>
         </w:rPr>
-        <w:t xml:space="preserve">L’étude aborde </w:t>
-      </w:r>
-      <w:r>
-        <w:rPr>
-          <w:rFonts w:ascii="Arial" w:hAnsi="Arial" w:cs="Arial"/>
-        </w:rPr>
-        <w:t xml:space="preserve">la définition de </w:t>
-      </w:r>
-      <w:r>
-        <w:rPr>
-          <w:rFonts w:ascii="Arial" w:hAnsi="Arial" w:cs="Arial"/>
-        </w:rPr>
-        <w:t>l’interface entre matériel et logiciel dans un cadre de cyberdéfense et se focalise sur la modélisation incrémentale des informations de systèmes embarqués issues de documentation et d’expérimentations. L’objectif général du projet est d</w:t>
+        <w:t>L’étude aborde la définition de l’interface entre matériel et logiciel dans un cadre de cyberdéfense et se focalise sur la modélisation incrémentale des informations de systèmes embarqués issues de documentation et d’expérimentations. L’objectif général du projet est d</w:t>
       </w:r>
       <w:r>
         <w:rPr>
@@ -2067,13 +1800,20 @@
           <w:rFonts w:ascii="Arial" w:hAnsi="Arial" w:cs="Arial"/>
         </w:rPr>
       </w:pPr>
-      <w:r>
-        <w:rPr>
-          <w:rFonts w:ascii="Arial" w:hAnsi="Arial" w:cs="Arial"/>
-        </w:rPr>
-        <w:t xml:space="preserve">Contexte </w:t>
+      <w:bookmarkStart w:id="1" w:name="_Toc447095733"/>
+      <w:r>
+        <w:rPr>
+          <w:rFonts w:ascii="Arial" w:hAnsi="Arial" w:cs="Arial"/>
+        </w:rPr>
+        <w:t>Contexte</w:t>
       </w:r>
       <w:bookmarkEnd w:id="1"/>
+      <w:r>
+        <w:rPr>
+          <w:rFonts w:ascii="Arial" w:hAnsi="Arial" w:cs="Arial"/>
+        </w:rPr>
+        <w:t xml:space="preserve"> </w:t>
+      </w:r>
     </w:p>
     <w:p>
       <w:pPr>
@@ -2103,14 +1843,7 @@
           <w:rFonts w:ascii="Arial" w:hAnsi="Arial" w:cs="Arial"/>
           <w:szCs w:val="24"/>
         </w:rPr>
-        <w:t xml:space="preserve">des systèmes numériques </w:t>
-      </w:r>
-      <w:r>
-        <w:rPr>
-          <w:rFonts w:ascii="Arial" w:hAnsi="Arial" w:cs="Arial"/>
-          <w:szCs w:val="24"/>
-        </w:rPr>
-        <w:t xml:space="preserve">est </w:t>
+        <w:t xml:space="preserve">des systèmes numériques est </w:t>
       </w:r>
       <w:r>
         <w:rPr>
@@ -2380,7 +2113,7 @@
           <w:rFonts w:ascii="Arial" w:hAnsi="Arial" w:cs="Arial"/>
         </w:rPr>
       </w:pPr>
-      <w:bookmarkStart w:id="2" w:name="_Toc433268604"/>
+      <w:bookmarkStart w:id="2" w:name="_Toc447095734"/>
       <w:r>
         <w:rPr>
           <w:rFonts w:ascii="Arial" w:hAnsi="Arial" w:cs="Arial"/>
@@ -3126,7 +2859,7 @@
           <w:rFonts w:ascii="Arial" w:hAnsi="Arial" w:cs="Arial"/>
         </w:rPr>
       </w:pPr>
-      <w:bookmarkStart w:id="3" w:name="_Toc433268605"/>
+      <w:bookmarkStart w:id="3" w:name="_Toc447095735"/>
       <w:r>
         <w:rPr>
           <w:rStyle w:val="Emphaseple"/>
@@ -3911,19 +3644,19 @@
               </v:handles>
               <o:lock v:ext="edit" shapetype="t"/>
             </v:shapetype>
-            <v:shape id="_x0000_s1118" type="#_x0000_t34" style="position:absolute;left:6025;top:7033;width:826;height:336;flip:y" o:connectortype="elbow" adj="11114,152807,-152429" strokecolor="black [3200]" strokeweight="2.5pt">
+            <v:shape id="_x0000_s1118" type="#_x0000_t34" style="position:absolute;left:6025;top:7033;width:826;height:336;flip:y" o:connectortype="elbow" adj="11114,559607,-152429" strokecolor="black [3200]" strokeweight="2.5pt">
               <v:shadow color="#868686"/>
             </v:shape>
-            <v:shape id="_x0000_s1119" type="#_x0000_t34" style="position:absolute;left:6025;top:7295;width:826;height:74;flip:y" o:connectortype="elbow" adj="11114,693827,-152429" strokecolor="black [3200]" strokeweight="2.5pt">
+            <v:shape id="_x0000_s1119" type="#_x0000_t34" style="position:absolute;left:6025;top:7295;width:826;height:74;flip:y" o:connectortype="elbow" adj="11114,2540919,-152429" strokecolor="black [3200]" strokeweight="2.5pt">
               <v:shadow color="#868686"/>
             </v:shape>
-            <v:shape id="_x0000_s1120" type="#_x0000_t34" style="position:absolute;left:6025;top:7369;width:826;height:156" o:connectortype="elbow" adj="11114,-329123,-152429" strokecolor="black [3200]" strokeweight="2.5pt">
+            <v:shape id="_x0000_s1120" type="#_x0000_t34" style="position:absolute;left:6025;top:7369;width:826;height:156" o:connectortype="elbow" adj="11114,-1205308,-152429" strokecolor="black [3200]" strokeweight="2.5pt">
               <v:shadow color="#868686"/>
             </v:shape>
-            <v:shape id="_x0000_s1121" type="#_x0000_t34" style="position:absolute;left:6025;top:7369;width:826;height:418" o:connectortype="elbow" adj="11114,-122831,-152429" strokecolor="black [3200]" strokeweight="2.5pt">
+            <v:shape id="_x0000_s1121" type="#_x0000_t34" style="position:absolute;left:6025;top:7369;width:826;height:418" o:connectortype="elbow" adj="11114,-449828,-152429" strokecolor="black [3200]" strokeweight="2.5pt">
               <v:shadow color="#868686"/>
             </v:shape>
-            <v:shape id="_x0000_s1122" type="#_x0000_t34" style="position:absolute;left:8868;top:7361;width:711;height:8;flip:y" o:connectortype="elbow" adj="10785,6417900,-263453" strokecolor="black [3200]" strokeweight="2.5pt">
+            <v:shape id="_x0000_s1122" type="#_x0000_t34" style="position:absolute;left:8868;top:7361;width:711;height:8;flip:y" o:connectortype="elbow" adj="10785,23503500,-263453" strokecolor="black [3200]" strokeweight="2.5pt">
               <v:shadow color="#868686"/>
             </v:shape>
             <v:shapetype id="_x0000_t202" coordsize="21600,21600" o:spt="202" path="m,l,21600r21600,l21600,xe">
@@ -3964,7 +3697,7 @@
               </v:handles>
               <o:lock v:ext="edit" shapetype="t"/>
             </v:shapetype>
-            <v:shape id="_x0000_s1125" type="#_x0000_t38" style="position:absolute;left:2365;top:7368;width:504;height:9;flip:y" o:connectortype="curved" adj="10800,5724000,-92957" strokecolor="black [3200]" strokeweight="2.5pt">
+            <v:shape id="_x0000_s1125" type="#_x0000_t38" style="position:absolute;left:2365;top:7368;width:504;height:9;flip:y" o:connectortype="curved" adj="10800,20911200,-92957" strokecolor="black [3200]" strokeweight="2.5pt">
               <v:shadow color="#868686"/>
             </v:shape>
             <v:shape id="_x0000_s1126" type="#_x0000_t202" style="position:absolute;left:3744;top:6792;width:1536;height:541" filled="f" stroked="f">
@@ -4063,7 +3796,7 @@
           <w:rFonts w:ascii="Arial" w:hAnsi="Arial" w:cs="Arial"/>
         </w:rPr>
       </w:pPr>
-      <w:bookmarkStart w:id="4" w:name="_Toc433268606"/>
+      <w:bookmarkStart w:id="4" w:name="_Toc447095736"/>
       <w:r>
         <w:rPr>
           <w:rFonts w:ascii="Arial" w:hAnsi="Arial" w:cs="Arial"/>
@@ -4143,7 +3876,7 @@
           <w:rFonts w:ascii="Arial" w:hAnsi="Arial" w:cs="Arial"/>
         </w:rPr>
       </w:pPr>
-      <w:bookmarkStart w:id="5" w:name="_Toc433268607"/>
+      <w:bookmarkStart w:id="5" w:name="_Toc447095737"/>
       <w:r>
         <w:rPr>
           <w:rFonts w:ascii="Arial" w:hAnsi="Arial" w:cs="Arial"/>
@@ -4222,21 +3955,7 @@
         <w:rPr>
           <w:rFonts w:ascii="Arial" w:hAnsi="Arial" w:cs="Arial"/>
         </w:rPr>
-        <w:t xml:space="preserve">, </w:t>
-      </w:r>
-      <w:proofErr w:type="spellStart"/>
-      <w:r>
-        <w:rPr>
-          <w:rFonts w:ascii="Arial" w:hAnsi="Arial" w:cs="Arial"/>
-        </w:rPr>
-        <w:t>Pimca</w:t>
-      </w:r>
-      <w:proofErr w:type="spellEnd"/>
-      <w:r>
-        <w:rPr>
-          <w:rFonts w:ascii="Arial" w:hAnsi="Arial" w:cs="Arial"/>
-        </w:rPr>
-        <w:t xml:space="preserve">). </w:t>
+        <w:t xml:space="preserve">, Pimca). </w:t>
       </w:r>
       <w:r>
         <w:rPr>
@@ -4417,23 +4136,7 @@
           <w:rFonts w:ascii="Arial" w:eastAsia="Batang" w:hAnsi="Arial" w:cs="Arial"/>
           <w:szCs w:val="24"/>
         </w:rPr>
-        <w:t>(</w:t>
-      </w:r>
-      <w:proofErr w:type="spellStart"/>
-      <w:r>
-        <w:rPr>
-          <w:rFonts w:ascii="Arial" w:eastAsia="Batang" w:hAnsi="Arial" w:cs="Arial"/>
-          <w:szCs w:val="24"/>
-        </w:rPr>
-        <w:t>Morphose</w:t>
-      </w:r>
-      <w:proofErr w:type="spellEnd"/>
-      <w:r>
-        <w:rPr>
-          <w:rFonts w:ascii="Arial" w:eastAsia="Batang" w:hAnsi="Arial" w:cs="Arial"/>
-          <w:szCs w:val="24"/>
-        </w:rPr>
-        <w:t>)</w:t>
+        <w:t>(Morphose)</w:t>
       </w:r>
       <w:r>
         <w:rPr>
@@ -4566,7 +4269,7 @@
           <w:rFonts w:ascii="Arial" w:eastAsia="Batang" w:hAnsi="Arial" w:cs="Arial"/>
           <w:noProof/>
           <w:szCs w:val="24"/>
-          <w:lang w:eastAsia="fr-FR"/>
+          <w:lang w:val="en-US"/>
         </w:rPr>
         <w:lastRenderedPageBreak/>
         <w:drawing>
@@ -4588,7 +4291,7 @@
           <w:rFonts w:ascii="Arial" w:eastAsia="Batang" w:hAnsi="Arial" w:cs="Arial"/>
           <w:noProof/>
           <w:szCs w:val="24"/>
-          <w:lang w:eastAsia="fr-FR"/>
+          <w:lang w:val="en-US"/>
         </w:rPr>
         <w:drawing>
           <wp:inline distT="0" distB="0" distL="0" distR="0" wp14:anchorId="7E9ABC23" wp14:editId="113087EC">
@@ -4703,7 +4406,7 @@
           <w:rFonts w:ascii="Arial" w:hAnsi="Arial" w:cs="Arial"/>
         </w:rPr>
       </w:pPr>
-      <w:bookmarkStart w:id="6" w:name="_Toc433268608"/>
+      <w:bookmarkStart w:id="6" w:name="_Toc447095738"/>
       <w:r>
         <w:rPr>
           <w:rFonts w:ascii="Arial" w:hAnsi="Arial" w:cs="Arial"/>
@@ -4711,6 +4414,7 @@
         <w:lastRenderedPageBreak/>
         <w:t>Scénario</w:t>
       </w:r>
+      <w:bookmarkEnd w:id="6"/>
     </w:p>
     <w:p>
       <w:pPr>
@@ -4720,11 +4424,12 @@
           <w:rFonts w:ascii="Arial" w:hAnsi="Arial" w:cs="Arial"/>
         </w:rPr>
       </w:pPr>
+      <w:bookmarkStart w:id="7" w:name="_Toc447095739"/>
       <w:r>
         <w:rPr>
           <w:rFonts w:ascii="Arial" w:hAnsi="Arial" w:cs="Arial"/>
           <w:noProof/>
-          <w:lang w:eastAsia="fr-FR"/>
+          <w:lang w:val="en-US"/>
         </w:rPr>
         <w:drawing>
           <wp:inline distT="0" distB="0" distL="0" distR="0" wp14:anchorId="0DDB304B" wp14:editId="2CD872A2">
@@ -4772,6 +4477,7 @@
           </wp:inline>
         </w:drawing>
       </w:r>
+      <w:bookmarkEnd w:id="7"/>
     </w:p>
     <w:p>
       <w:pPr>
@@ -4780,13 +4486,14 @@
           <w:rFonts w:ascii="Arial" w:hAnsi="Arial" w:cs="Arial"/>
         </w:rPr>
       </w:pPr>
+      <w:bookmarkStart w:id="8" w:name="_Toc447095740"/>
       <w:r>
         <w:rPr>
           <w:rFonts w:ascii="Arial" w:hAnsi="Arial" w:cs="Arial"/>
         </w:rPr>
         <w:t>CHAINE D'OUTIL DETAILLEE</w:t>
       </w:r>
-      <w:bookmarkEnd w:id="6"/>
+      <w:bookmarkEnd w:id="8"/>
     </w:p>
     <w:p>
       <w:pPr>
@@ -5158,11 +4865,9 @@
               <v:textbox style="mso-next-textbox:#_x0000_s1345">
                 <w:txbxContent>
                   <w:p>
-                    <w:proofErr w:type="spellStart"/>
                     <w:r>
                       <w:t>Morphose</w:t>
                     </w:r>
-                    <w:proofErr w:type="spellEnd"/>
                   </w:p>
                 </w:txbxContent>
               </v:textbox>
@@ -5568,7 +5273,7 @@
           <w:rFonts w:ascii="Arial" w:hAnsi="Arial" w:cs="Arial"/>
         </w:rPr>
       </w:pPr>
-      <w:bookmarkStart w:id="7" w:name="_Toc433268609"/>
+      <w:bookmarkStart w:id="9" w:name="_Toc447095741"/>
       <w:r>
         <w:rPr>
           <w:rFonts w:ascii="Arial" w:hAnsi="Arial" w:cs="Arial"/>
@@ -5576,7 +5281,7 @@
         <w:lastRenderedPageBreak/>
         <w:t>Les Outils</w:t>
       </w:r>
-      <w:bookmarkEnd w:id="7"/>
+      <w:bookmarkEnd w:id="9"/>
     </w:p>
     <w:p>
       <w:pPr>
@@ -5585,7 +5290,7 @@
           <w:rFonts w:ascii="Arial" w:hAnsi="Arial" w:cs="Arial"/>
         </w:rPr>
       </w:pPr>
-      <w:bookmarkStart w:id="8" w:name="_Toc433268610"/>
+      <w:bookmarkStart w:id="10" w:name="_Toc447095742"/>
       <w:proofErr w:type="spellStart"/>
       <w:r>
         <w:rPr>
@@ -5599,7 +5304,7 @@
         </w:rPr>
         <w:t>CA</w:t>
       </w:r>
-      <w:bookmarkEnd w:id="8"/>
+      <w:bookmarkEnd w:id="10"/>
       <w:proofErr w:type="spellEnd"/>
     </w:p>
     <w:p>
@@ -5653,7 +5358,7 @@
         <w:rPr>
           <w:rFonts w:ascii="Arial" w:hAnsi="Arial" w:cs="Arial"/>
           <w:noProof/>
-          <w:lang w:eastAsia="fr-FR"/>
+          <w:lang w:val="en-US"/>
         </w:rPr>
         <w:drawing>
           <wp:inline distT="0" distB="0" distL="0" distR="0" wp14:anchorId="06B26BF9" wp14:editId="05E4EF00">
@@ -5837,7 +5542,7 @@
           <w:rFonts w:ascii="Arial" w:hAnsi="Arial" w:cs="Arial"/>
         </w:rPr>
       </w:pPr>
-      <w:bookmarkStart w:id="9" w:name="_Toc427943480"/>
+      <w:bookmarkStart w:id="11" w:name="_Toc427943480"/>
     </w:p>
     <w:p>
       <w:pPr>
@@ -5852,7 +5557,7 @@
         </w:rPr>
         <w:t>Le modèle de connaissance</w:t>
       </w:r>
-      <w:bookmarkEnd w:id="9"/>
+      <w:bookmarkEnd w:id="11"/>
     </w:p>
     <w:p>
       <w:pPr>
@@ -5935,7 +5640,7 @@
         <w:rPr>
           <w:rFonts w:ascii="Arial" w:hAnsi="Arial" w:cs="Arial"/>
           <w:noProof/>
-          <w:lang w:eastAsia="fr-FR"/>
+          <w:lang w:val="en-US"/>
         </w:rPr>
         <w:lastRenderedPageBreak/>
         <w:drawing>
@@ -5996,14 +5701,14 @@
           <w:rFonts w:ascii="Arial" w:hAnsi="Arial" w:cs="Arial"/>
         </w:rPr>
       </w:pPr>
-      <w:bookmarkStart w:id="10" w:name="_Toc427943481"/>
+      <w:bookmarkStart w:id="12" w:name="_Toc427943481"/>
       <w:r>
         <w:rPr>
           <w:rFonts w:ascii="Arial" w:hAnsi="Arial" w:cs="Arial"/>
         </w:rPr>
         <w:t>Les concepts principaux</w:t>
       </w:r>
-      <w:bookmarkEnd w:id="10"/>
+      <w:bookmarkEnd w:id="12"/>
     </w:p>
     <w:p>
       <w:pPr>
@@ -6092,7 +5797,7 @@
               <w:rPr>
                 <w:rFonts w:ascii="Arial" w:hAnsi="Arial" w:cs="Arial"/>
                 <w:noProof/>
-                <w:lang w:eastAsia="fr-FR"/>
+                <w:lang w:val="en-US"/>
               </w:rPr>
               <w:drawing>
                 <wp:inline distT="0" distB="0" distL="0" distR="0" wp14:anchorId="16EBD2EB" wp14:editId="70072F39">
@@ -6193,7 +5898,7 @@
               <w:rPr>
                 <w:rFonts w:ascii="Arial" w:hAnsi="Arial" w:cs="Arial"/>
                 <w:noProof/>
-                <w:lang w:eastAsia="fr-FR"/>
+                <w:lang w:val="en-US"/>
               </w:rPr>
               <w:drawing>
                 <wp:inline distT="0" distB="0" distL="0" distR="0" wp14:anchorId="5EABA434" wp14:editId="79C73A86">
@@ -6312,7 +6017,7 @@
               <w:rPr>
                 <w:rFonts w:ascii="Arial" w:hAnsi="Arial" w:cs="Arial"/>
                 <w:noProof/>
-                <w:lang w:eastAsia="fr-FR"/>
+                <w:lang w:val="en-US"/>
               </w:rPr>
               <w:drawing>
                 <wp:inline distT="0" distB="0" distL="0" distR="0" wp14:anchorId="6B1D2C80" wp14:editId="59411413">
@@ -6455,7 +6160,7 @@
               <w:rPr>
                 <w:rFonts w:ascii="Arial" w:hAnsi="Arial" w:cs="Arial"/>
                 <w:noProof/>
-                <w:lang w:eastAsia="fr-FR"/>
+                <w:lang w:val="en-US"/>
               </w:rPr>
               <w:drawing>
                 <wp:inline distT="0" distB="0" distL="0" distR="0" wp14:anchorId="30ABF432" wp14:editId="4FC3ED17">
@@ -6554,7 +6259,7 @@
               <w:rPr>
                 <w:rFonts w:ascii="Arial" w:hAnsi="Arial" w:cs="Arial"/>
                 <w:noProof/>
-                <w:lang w:eastAsia="fr-FR"/>
+                <w:lang w:val="en-US"/>
               </w:rPr>
               <w:drawing>
                 <wp:inline distT="0" distB="0" distL="0" distR="0" wp14:anchorId="2A6B7DC6" wp14:editId="78C4D66A">
@@ -6656,7 +6361,7 @@
               <w:rPr>
                 <w:rFonts w:ascii="Arial" w:hAnsi="Arial" w:cs="Arial"/>
                 <w:noProof/>
-                <w:lang w:eastAsia="fr-FR"/>
+                <w:lang w:val="en-US"/>
               </w:rPr>
               <w:drawing>
                 <wp:inline distT="0" distB="0" distL="0" distR="0" wp14:anchorId="32629745" wp14:editId="0B52082A">
@@ -6790,7 +6495,7 @@
               <w:rPr>
                 <w:rFonts w:ascii="Arial" w:hAnsi="Arial" w:cs="Arial"/>
                 <w:noProof/>
-                <w:lang w:eastAsia="fr-FR"/>
+                <w:lang w:val="en-US"/>
               </w:rPr>
               <w:drawing>
                 <wp:inline distT="0" distB="0" distL="0" distR="0" wp14:anchorId="650FDB6B" wp14:editId="2C617F80">
@@ -6987,7 +6692,7 @@
               <w:rPr>
                 <w:rFonts w:ascii="Arial" w:hAnsi="Arial" w:cs="Arial"/>
                 <w:noProof/>
-                <w:lang w:eastAsia="fr-FR"/>
+                <w:lang w:val="en-US"/>
               </w:rPr>
               <w:drawing>
                 <wp:inline distT="0" distB="0" distL="0" distR="0" wp14:anchorId="33650CFF" wp14:editId="46B04EA7">
@@ -7086,7 +6791,7 @@
               <w:rPr>
                 <w:rFonts w:ascii="Arial" w:hAnsi="Arial" w:cs="Arial"/>
                 <w:noProof/>
-                <w:lang w:eastAsia="fr-FR"/>
+                <w:lang w:val="en-US"/>
               </w:rPr>
               <w:drawing>
                 <wp:inline distT="0" distB="0" distL="0" distR="0" wp14:anchorId="74C64976" wp14:editId="75FD2A2D">
@@ -7188,7 +6893,7 @@
               <w:rPr>
                 <w:rFonts w:ascii="Arial" w:hAnsi="Arial" w:cs="Arial"/>
                 <w:noProof/>
-                <w:lang w:eastAsia="fr-FR"/>
+                <w:lang w:val="en-US"/>
               </w:rPr>
               <w:drawing>
                 <wp:inline distT="0" distB="0" distL="0" distR="0" wp14:anchorId="0C47F95C" wp14:editId="4035FF63">
@@ -8280,7 +7985,7 @@
         <w:rPr>
           <w:rFonts w:ascii="Arial" w:hAnsi="Arial" w:cs="Arial"/>
           <w:noProof/>
-          <w:lang w:eastAsia="fr-FR"/>
+          <w:lang w:val="en-US"/>
         </w:rPr>
         <w:drawing>
           <wp:inline distT="0" distB="0" distL="0" distR="0" wp14:anchorId="72933EF2" wp14:editId="15E2BCC8">
@@ -8326,16 +8031,16 @@
           <w:rFonts w:ascii="Arial" w:hAnsi="Arial" w:cs="Arial"/>
         </w:rPr>
       </w:pPr>
-      <w:bookmarkStart w:id="11" w:name="_Toc427943482"/>
-      <w:bookmarkStart w:id="12" w:name="_Toc433268611"/>
+      <w:bookmarkStart w:id="13" w:name="_Toc427943482"/>
+      <w:bookmarkStart w:id="14" w:name="_Toc447095743"/>
       <w:r>
         <w:rPr>
           <w:rFonts w:ascii="Arial" w:hAnsi="Arial" w:cs="Arial"/>
         </w:rPr>
         <w:t>Le graphe d’attaque</w:t>
       </w:r>
-      <w:bookmarkEnd w:id="11"/>
-      <w:bookmarkEnd w:id="12"/>
+      <w:bookmarkEnd w:id="13"/>
+      <w:bookmarkEnd w:id="14"/>
     </w:p>
     <w:p>
       <w:pPr>
@@ -8500,21 +8205,7 @@
         <w:rPr>
           <w:rFonts w:ascii="Arial" w:hAnsi="Arial" w:cs="Arial"/>
         </w:rPr>
-        <w:t xml:space="preserve"> </w:t>
-      </w:r>
-      <w:proofErr w:type="spellStart"/>
-      <w:r>
-        <w:rPr>
-          <w:rFonts w:ascii="Arial" w:hAnsi="Arial" w:cs="Arial"/>
-        </w:rPr>
-        <w:t>Pimca</w:t>
-      </w:r>
-      <w:proofErr w:type="spellEnd"/>
-      <w:r>
-        <w:rPr>
-          <w:rFonts w:ascii="Arial" w:hAnsi="Arial" w:cs="Arial"/>
-        </w:rPr>
-        <w:t xml:space="preserve"> reposera sur un </w:t>
+        <w:t xml:space="preserve"> Pimca reposera sur un </w:t>
       </w:r>
       <w:proofErr w:type="spellStart"/>
       <w:r>
@@ -8572,17 +8263,8 @@
           <w:rFonts w:ascii="Arial" w:hAnsi="Arial" w:cs="Arial"/>
           <w:highlight w:val="yellow"/>
         </w:rPr>
-        <w:t xml:space="preserve"> générique ECORE, auquel on rajoute une surcouche </w:t>
-      </w:r>
-      <w:proofErr w:type="spellStart"/>
-      <w:r>
-        <w:rPr>
-          <w:rFonts w:ascii="Arial" w:hAnsi="Arial" w:cs="Arial"/>
-          <w:highlight w:val="yellow"/>
-        </w:rPr>
-        <w:t>Pimca</w:t>
-      </w:r>
-      <w:proofErr w:type="spellEnd"/>
+        <w:t xml:space="preserve"> générique ECORE, auquel on rajoute une surcouche Pimca</w:t>
+      </w:r>
       <w:r>
         <w:rPr>
           <w:rFonts w:ascii="Arial" w:hAnsi="Arial" w:cs="Arial"/>
@@ -9297,7 +8979,7 @@
           <w:rFonts w:ascii="Arial" w:hAnsi="Arial" w:cs="Arial"/>
         </w:rPr>
       </w:pPr>
-      <w:bookmarkStart w:id="13" w:name="_Toc433268612"/>
+      <w:bookmarkStart w:id="15" w:name="_Toc447095744"/>
       <w:proofErr w:type="spellStart"/>
       <w:r>
         <w:rPr>
@@ -9305,7 +8987,7 @@
         </w:rPr>
         <w:t>Rhapsody</w:t>
       </w:r>
-      <w:bookmarkEnd w:id="13"/>
+      <w:bookmarkEnd w:id="15"/>
       <w:proofErr w:type="spellEnd"/>
     </w:p>
     <w:p>
@@ -9433,6 +9115,12 @@
           <w:rFonts w:ascii="Arial" w:hAnsi="Arial" w:cs="Arial"/>
         </w:rPr>
       </w:pPr>
+      <w:r>
+        <w:rPr>
+          <w:rFonts w:ascii="Arial" w:hAnsi="Arial" w:cs="Arial"/>
+        </w:rPr>
+        <w:br w:type="page"/>
+      </w:r>
     </w:p>
     <w:p>
       <w:pPr>
@@ -9441,11 +9129,12 @@
           <w:rFonts w:ascii="Arial" w:hAnsi="Arial" w:cs="Arial"/>
         </w:rPr>
       </w:pPr>
-      <w:bookmarkStart w:id="14" w:name="_Toc433268613"/>
-      <w:r>
-        <w:rPr>
-          <w:rFonts w:ascii="Arial" w:hAnsi="Arial" w:cs="Arial"/>
-        </w:rPr>
+      <w:bookmarkStart w:id="16" w:name="_Toc447095745"/>
+      <w:r>
+        <w:rPr>
+          <w:rFonts w:ascii="Arial" w:hAnsi="Arial" w:cs="Arial"/>
+        </w:rPr>
+        <w:lastRenderedPageBreak/>
         <w:t>Role4All</w:t>
       </w:r>
       <w:r>
@@ -9454,12 +9143,1835 @@
         </w:rPr>
         <w:t>(TODO)</w:t>
       </w:r>
-      <w:bookmarkEnd w:id="14"/>
+      <w:bookmarkEnd w:id="16"/>
     </w:p>
     <w:p>
       <w:pPr>
         <w:rPr>
           <w:rFonts w:ascii="Arial" w:hAnsi="Arial" w:cs="Arial"/>
+        </w:rPr>
+      </w:pPr>
+      <w:r>
+        <w:rPr>
+          <w:rFonts w:ascii="Arial" w:hAnsi="Arial" w:cs="Arial"/>
+        </w:rPr>
+        <w:tab/>
+        <w:t>La majorité des projets qu’ils soient industriels ou de recherche demandent à l’heure actuelle l’utilisation de plusieurs outils métier</w:t>
+      </w:r>
+      <w:r>
+        <w:rPr>
+          <w:rFonts w:ascii="Arial" w:hAnsi="Arial" w:cs="Arial"/>
+        </w:rPr>
+        <w:t>s</w:t>
+      </w:r>
+      <w:r>
+        <w:rPr>
+          <w:rFonts w:ascii="Arial" w:hAnsi="Arial" w:cs="Arial"/>
+        </w:rPr>
+        <w:t>. Ces divers outils manipulent dans la majorité des cas un grand nombre de données non spécifique</w:t>
+      </w:r>
+      <w:r>
+        <w:rPr>
+          <w:rFonts w:ascii="Arial" w:hAnsi="Arial" w:cs="Arial"/>
+        </w:rPr>
+        <w:t>s</w:t>
+      </w:r>
+      <w:r>
+        <w:rPr>
+          <w:rFonts w:ascii="Arial" w:hAnsi="Arial" w:cs="Arial"/>
+        </w:rPr>
+        <w:t>, ce qui signifie qu’une même donnée est amenée à être manipulée par plusieurs</w:t>
+      </w:r>
+      <w:r>
+        <w:rPr>
+          <w:rFonts w:ascii="Arial" w:hAnsi="Arial" w:cs="Arial"/>
+        </w:rPr>
+        <w:t xml:space="preserve"> outils</w:t>
+      </w:r>
+      <w:r>
+        <w:rPr>
+          <w:rFonts w:ascii="Arial" w:hAnsi="Arial" w:cs="Arial"/>
+        </w:rPr>
+        <w:t xml:space="preserve"> on parle alors d</w:t>
+      </w:r>
+      <w:r>
+        <w:rPr>
+          <w:rFonts w:ascii="Arial" w:hAnsi="Arial" w:cs="Arial"/>
+        </w:rPr>
+        <w:t>’</w:t>
+      </w:r>
+      <w:r>
+        <w:rPr>
+          <w:rFonts w:ascii="Arial" w:hAnsi="Arial" w:cs="Arial"/>
+        </w:rPr>
+        <w:t>i</w:t>
+      </w:r>
+      <w:r>
+        <w:rPr>
+          <w:rFonts w:ascii="Arial" w:hAnsi="Arial" w:cs="Arial"/>
+        </w:rPr>
+        <w:t>nteropé</w:t>
+      </w:r>
+      <w:r>
+        <w:rPr>
+          <w:rFonts w:ascii="Arial" w:hAnsi="Arial" w:cs="Arial"/>
+        </w:rPr>
+        <w:t>rabilit</w:t>
+      </w:r>
+      <w:r>
+        <w:rPr>
+          <w:rFonts w:ascii="Arial" w:hAnsi="Arial" w:cs="Arial"/>
+        </w:rPr>
+        <w:t>é.</w:t>
+      </w:r>
+      <w:r>
+        <w:rPr>
+          <w:rFonts w:ascii="Arial" w:hAnsi="Arial" w:cs="Arial"/>
+        </w:rPr>
+        <w:t xml:space="preserve"> La manipulation concurrente de données </w:t>
+      </w:r>
+      <w:r>
+        <w:rPr>
+          <w:rFonts w:ascii="Arial" w:hAnsi="Arial" w:cs="Arial"/>
+        </w:rPr>
+        <w:t>est l’un des problèmes sérieux des domaines du  numérique, il existe alors de nombreux concepts solutionnant tout ou partie de ces problèmes</w:t>
+      </w:r>
+      <w:r>
+        <w:rPr>
+          <w:rFonts w:ascii="Arial" w:hAnsi="Arial" w:cs="Arial"/>
+        </w:rPr>
+        <w:t xml:space="preserve"> regroupés en trois grandes écoles : l’intégration, l’unification et la fédération. </w:t>
+      </w:r>
+    </w:p>
+    <w:p>
+      <w:pPr>
+        <w:rPr>
+          <w:rFonts w:ascii="Arial" w:hAnsi="Arial" w:cs="Arial"/>
+        </w:rPr>
+      </w:pPr>
+      <w:r>
+        <w:rPr>
+          <w:rFonts w:ascii="Arial" w:hAnsi="Arial" w:cs="Arial"/>
+        </w:rPr>
+        <w:t xml:space="preserve">L’intégration consiste en la fusion des modèles de données utilisés, ce qui correspond à la création d’un modèle de donnée standard. </w:t>
+      </w:r>
+      <w:r>
+        <w:rPr>
+          <w:rFonts w:ascii="Arial" w:hAnsi="Arial" w:cs="Arial"/>
+        </w:rPr>
+        <w:t>L’intégration est une solution simple et adaptée au problème d’</w:t>
+      </w:r>
+      <w:r>
+        <w:rPr>
+          <w:rFonts w:ascii="Arial" w:hAnsi="Arial" w:cs="Arial"/>
+        </w:rPr>
+        <w:t>i</w:t>
+      </w:r>
+      <w:r>
+        <w:rPr>
+          <w:rFonts w:ascii="Arial" w:hAnsi="Arial" w:cs="Arial"/>
+        </w:rPr>
+        <w:t>nteropé</w:t>
+      </w:r>
+      <w:r>
+        <w:rPr>
+          <w:rFonts w:ascii="Arial" w:hAnsi="Arial" w:cs="Arial"/>
+        </w:rPr>
+        <w:t>rabilit</w:t>
+      </w:r>
+      <w:r>
+        <w:rPr>
+          <w:rFonts w:ascii="Arial" w:hAnsi="Arial" w:cs="Arial"/>
+        </w:rPr>
+        <w:t>é</w:t>
+      </w:r>
+      <w:r>
+        <w:rPr>
+          <w:rFonts w:ascii="Arial" w:hAnsi="Arial" w:cs="Arial"/>
+        </w:rPr>
+        <w:t>, elle permet de résoudre les problèmes de concurrences à la source en forçant l’utilisation d’un modèle standard. Une telle approche oblige par contre à adapter chaque outil utilisé à un unique standard ce qui n’est plus envisageable sur system actuel, dû à la complexité croissante du des systèmes d’information, inté</w:t>
+      </w:r>
+      <w:r>
+        <w:rPr>
+          <w:rFonts w:ascii="Arial" w:hAnsi="Arial" w:cs="Arial"/>
+        </w:rPr>
+        <w:t xml:space="preserve">grant de plus en plus </w:t>
+      </w:r>
+      <w:r>
+        <w:rPr>
+          <w:rFonts w:ascii="Arial" w:hAnsi="Arial" w:cs="Arial"/>
+        </w:rPr>
+        <w:t>d’informations fondées sur des sémantiques diffé</w:t>
+      </w:r>
+      <w:r>
+        <w:rPr>
+          <w:rFonts w:ascii="Arial" w:hAnsi="Arial" w:cs="Arial"/>
+        </w:rPr>
+        <w:t>rentes</w:t>
+      </w:r>
+      <w:r>
+        <w:rPr>
+          <w:rFonts w:ascii="Arial" w:hAnsi="Arial" w:cs="Arial"/>
+        </w:rPr>
+        <w:t>.</w:t>
+      </w:r>
+      <w:r>
+        <w:rPr>
+          <w:rFonts w:ascii="Arial" w:hAnsi="Arial" w:cs="Arial"/>
+        </w:rPr>
+        <w:t xml:space="preserve"> </w:t>
+      </w:r>
+      <w:r>
+        <w:rPr>
+          <w:rFonts w:ascii="Arial" w:hAnsi="Arial" w:cs="Arial"/>
+        </w:rPr>
+        <w:t>L’intégration</w:t>
+      </w:r>
+      <w:r>
+        <w:rPr>
+          <w:rFonts w:ascii="Arial" w:hAnsi="Arial" w:cs="Arial"/>
+        </w:rPr>
+        <w:t xml:space="preserve"> est donc une solution adaptée aux systèmes fixes, ne connaissant plus d’évolution. </w:t>
+      </w:r>
+    </w:p>
+    <w:p>
+      <w:pPr>
+        <w:rPr>
+          <w:rFonts w:ascii="Arial" w:hAnsi="Arial" w:cs="Arial"/>
+        </w:rPr>
+      </w:pPr>
+      <w:r>
+        <w:rPr>
+          <w:rFonts w:ascii="Arial" w:hAnsi="Arial" w:cs="Arial"/>
+        </w:rPr>
+        <w:t xml:space="preserve">L’unification consiste en la création de </w:t>
+      </w:r>
+      <w:r>
+        <w:rPr>
+          <w:rFonts w:ascii="Arial" w:hAnsi="Arial" w:cs="Arial"/>
+        </w:rPr>
+        <w:t>correspondances s</w:t>
+      </w:r>
+      <w:r>
+        <w:rPr>
+          <w:rFonts w:ascii="Arial" w:hAnsi="Arial" w:cs="Arial"/>
+        </w:rPr>
+        <w:t>é</w:t>
+      </w:r>
+      <w:r>
+        <w:rPr>
+          <w:rFonts w:ascii="Arial" w:hAnsi="Arial" w:cs="Arial"/>
+        </w:rPr>
+        <w:t>mantiques entre diff</w:t>
+      </w:r>
+      <w:r>
+        <w:rPr>
+          <w:rFonts w:ascii="Arial" w:hAnsi="Arial" w:cs="Arial"/>
+        </w:rPr>
+        <w:t>érents modè</w:t>
+      </w:r>
+      <w:r>
+        <w:rPr>
+          <w:rFonts w:ascii="Arial" w:hAnsi="Arial" w:cs="Arial"/>
+        </w:rPr>
+        <w:t xml:space="preserve">les </w:t>
+      </w:r>
+      <w:r>
+        <w:rPr>
+          <w:rFonts w:ascii="Arial" w:hAnsi="Arial" w:cs="Arial"/>
+        </w:rPr>
+        <w:t>via un méta-modèle commun à tous les composants d</w:t>
+      </w:r>
+      <w:r>
+        <w:rPr>
+          <w:rFonts w:ascii="Arial" w:hAnsi="Arial" w:cs="Arial"/>
+        </w:rPr>
+        <w:t>’</w:t>
+      </w:r>
+      <w:r>
+        <w:rPr>
+          <w:rFonts w:ascii="Arial" w:hAnsi="Arial" w:cs="Arial"/>
+        </w:rPr>
+        <w:t>u</w:t>
+      </w:r>
+      <w:r>
+        <w:rPr>
+          <w:rFonts w:ascii="Arial" w:hAnsi="Arial" w:cs="Arial"/>
+        </w:rPr>
+        <w:t>n</w:t>
+      </w:r>
+      <w:r>
+        <w:rPr>
+          <w:rFonts w:ascii="Arial" w:hAnsi="Arial" w:cs="Arial"/>
+        </w:rPr>
+        <w:t xml:space="preserve"> systè</w:t>
+      </w:r>
+      <w:r>
+        <w:rPr>
+          <w:rFonts w:ascii="Arial" w:hAnsi="Arial" w:cs="Arial"/>
+        </w:rPr>
+        <w:t>me, appel</w:t>
+      </w:r>
+      <w:r>
+        <w:rPr>
+          <w:rFonts w:ascii="Arial" w:hAnsi="Arial" w:cs="Arial"/>
+        </w:rPr>
+        <w:t>é modè</w:t>
+      </w:r>
+      <w:r>
+        <w:rPr>
+          <w:rFonts w:ascii="Arial" w:hAnsi="Arial" w:cs="Arial"/>
+        </w:rPr>
+        <w:t>le “pivot”.</w:t>
+      </w:r>
+      <w:r>
+        <w:rPr>
+          <w:rFonts w:ascii="Arial" w:hAnsi="Arial" w:cs="Arial"/>
+        </w:rPr>
+        <w:t xml:space="preserve"> Le modèle pivot permet d’</w:t>
+      </w:r>
+      <w:r>
+        <w:rPr>
+          <w:rFonts w:ascii="Arial" w:hAnsi="Arial" w:cs="Arial"/>
+        </w:rPr>
+        <w:t>interconnecter des</w:t>
+      </w:r>
+      <w:r>
+        <w:rPr>
+          <w:rFonts w:ascii="Arial" w:hAnsi="Arial" w:cs="Arial"/>
+        </w:rPr>
+        <w:t xml:space="preserve"> outils métier</w:t>
+      </w:r>
+      <w:r>
+        <w:rPr>
+          <w:rFonts w:ascii="Arial" w:hAnsi="Arial" w:cs="Arial"/>
+        </w:rPr>
+        <w:t>s</w:t>
+      </w:r>
+      <w:r>
+        <w:rPr>
+          <w:rFonts w:ascii="Arial" w:hAnsi="Arial" w:cs="Arial"/>
+        </w:rPr>
+        <w:t xml:space="preserve"> possédant</w:t>
+      </w:r>
+      <w:r>
+        <w:rPr>
+          <w:rFonts w:ascii="Arial" w:hAnsi="Arial" w:cs="Arial"/>
+        </w:rPr>
+        <w:t xml:space="preserve">s </w:t>
+      </w:r>
+      <w:r>
+        <w:rPr>
+          <w:rFonts w:ascii="Arial" w:hAnsi="Arial" w:cs="Arial"/>
+        </w:rPr>
+        <w:t>des modèles différent</w:t>
+      </w:r>
+      <w:r>
+        <w:rPr>
+          <w:rFonts w:ascii="Arial" w:hAnsi="Arial" w:cs="Arial"/>
+        </w:rPr>
+        <w:t>s</w:t>
+      </w:r>
+      <w:r>
+        <w:rPr>
+          <w:rFonts w:ascii="Arial" w:hAnsi="Arial" w:cs="Arial"/>
+        </w:rPr>
+        <w:t xml:space="preserve">, on </w:t>
+      </w:r>
+      <w:r>
+        <w:rPr>
+          <w:rFonts w:ascii="Arial" w:hAnsi="Arial" w:cs="Arial"/>
+        </w:rPr>
+        <w:t>se libère alors des problèmes lié</w:t>
+      </w:r>
+      <w:r>
+        <w:rPr>
+          <w:rFonts w:ascii="Arial" w:hAnsi="Arial" w:cs="Arial"/>
+        </w:rPr>
+        <w:t>s</w:t>
+      </w:r>
+      <w:r>
+        <w:rPr>
+          <w:rFonts w:ascii="Arial" w:hAnsi="Arial" w:cs="Arial"/>
+        </w:rPr>
+        <w:t xml:space="preserve"> à la notion de modèle standard. L’augmentation de la complexité</w:t>
+      </w:r>
+      <w:r>
+        <w:rPr>
+          <w:rFonts w:ascii="Arial" w:hAnsi="Arial" w:cs="Arial"/>
+        </w:rPr>
+        <w:t xml:space="preserve"> </w:t>
+      </w:r>
+      <w:r>
+        <w:rPr>
+          <w:rFonts w:ascii="Arial" w:hAnsi="Arial" w:cs="Arial"/>
+        </w:rPr>
+        <w:t>des applications mé</w:t>
+      </w:r>
+      <w:r>
+        <w:rPr>
+          <w:rFonts w:ascii="Arial" w:hAnsi="Arial" w:cs="Arial"/>
+        </w:rPr>
+        <w:t>tier, des proc</w:t>
+      </w:r>
+      <w:r>
+        <w:rPr>
+          <w:rFonts w:ascii="Arial" w:hAnsi="Arial" w:cs="Arial"/>
+        </w:rPr>
+        <w:t xml:space="preserve">essus, des demandes en terme d’échanges, etc., </w:t>
+      </w:r>
+      <w:r>
+        <w:rPr>
+          <w:rFonts w:ascii="Arial" w:hAnsi="Arial" w:cs="Arial"/>
+        </w:rPr>
+        <w:t>nécessite</w:t>
+      </w:r>
+      <w:r>
+        <w:rPr>
+          <w:rFonts w:ascii="Arial" w:hAnsi="Arial" w:cs="Arial"/>
+        </w:rPr>
+        <w:t xml:space="preserve"> </w:t>
+      </w:r>
+      <w:r>
+        <w:rPr>
+          <w:rFonts w:ascii="Arial" w:hAnsi="Arial" w:cs="Arial"/>
+        </w:rPr>
+        <w:t>le dé</w:t>
+      </w:r>
+      <w:r>
+        <w:rPr>
+          <w:rFonts w:ascii="Arial" w:hAnsi="Arial" w:cs="Arial"/>
+        </w:rPr>
+        <w:t xml:space="preserve">veloppent de </w:t>
+      </w:r>
+      <w:r>
+        <w:rPr>
+          <w:rFonts w:ascii="Arial" w:hAnsi="Arial" w:cs="Arial"/>
+        </w:rPr>
+        <w:t>systèmes</w:t>
+      </w:r>
+      <w:r>
+        <w:rPr>
+          <w:rFonts w:ascii="Arial" w:hAnsi="Arial" w:cs="Arial"/>
+        </w:rPr>
+        <w:t xml:space="preserve"> de plus en plus complexes.</w:t>
+      </w:r>
+      <w:r>
+        <w:rPr>
+          <w:rFonts w:ascii="Arial" w:hAnsi="Arial" w:cs="Arial"/>
+        </w:rPr>
+        <w:t xml:space="preserve"> Il est alors nécessaire d’adapter le modèle pivot à l’évolution des systèmes or la complexifications des </w:t>
+      </w:r>
+      <w:r>
+        <w:rPr>
+          <w:rFonts w:ascii="Arial" w:hAnsi="Arial" w:cs="Arial"/>
+        </w:rPr>
+        <w:t>systèmes</w:t>
+      </w:r>
+      <w:r>
+        <w:rPr>
+          <w:rFonts w:ascii="Arial" w:hAnsi="Arial" w:cs="Arial"/>
+        </w:rPr>
+        <w:t xml:space="preserve"> ne permet pas la création d</w:t>
+      </w:r>
+      <w:r>
+        <w:rPr>
+          <w:rFonts w:ascii="Arial" w:hAnsi="Arial" w:cs="Arial"/>
+        </w:rPr>
+        <w:t>’un</w:t>
+      </w:r>
+      <w:r>
+        <w:rPr>
+          <w:rFonts w:ascii="Arial" w:hAnsi="Arial" w:cs="Arial"/>
+        </w:rPr>
+        <w:t xml:space="preserve"> modèle pivot </w:t>
+      </w:r>
+      <w:r>
+        <w:rPr>
+          <w:rFonts w:ascii="Arial" w:hAnsi="Arial" w:cs="Arial"/>
+        </w:rPr>
+        <w:t>unique. I</w:t>
+      </w:r>
+      <w:r>
+        <w:rPr>
+          <w:rFonts w:ascii="Arial" w:hAnsi="Arial" w:cs="Arial"/>
+        </w:rPr>
+        <w:t xml:space="preserve">l est donc </w:t>
+      </w:r>
+      <w:r>
+        <w:rPr>
+          <w:rFonts w:ascii="Arial" w:hAnsi="Arial" w:cs="Arial"/>
+        </w:rPr>
+        <w:t>nécessaires</w:t>
+      </w:r>
+      <w:r>
+        <w:rPr>
+          <w:rFonts w:ascii="Arial" w:hAnsi="Arial" w:cs="Arial"/>
+        </w:rPr>
+        <w:t xml:space="preserve"> de crée </w:t>
+      </w:r>
+      <w:r>
+        <w:rPr>
+          <w:rFonts w:ascii="Arial" w:hAnsi="Arial" w:cs="Arial"/>
+        </w:rPr>
+        <w:t>plusieurs</w:t>
+      </w:r>
+      <w:r>
+        <w:rPr>
+          <w:rFonts w:ascii="Arial" w:hAnsi="Arial" w:cs="Arial"/>
+        </w:rPr>
+        <w:t xml:space="preserve"> modèle</w:t>
+      </w:r>
+      <w:r>
+        <w:rPr>
+          <w:rFonts w:ascii="Arial" w:hAnsi="Arial" w:cs="Arial"/>
+        </w:rPr>
+        <w:t>s</w:t>
+      </w:r>
+      <w:r>
+        <w:rPr>
+          <w:rFonts w:ascii="Arial" w:hAnsi="Arial" w:cs="Arial"/>
+        </w:rPr>
+        <w:t xml:space="preserve"> pivot</w:t>
+      </w:r>
+      <w:r>
+        <w:rPr>
+          <w:rFonts w:ascii="Arial" w:hAnsi="Arial" w:cs="Arial"/>
+        </w:rPr>
+        <w:t>s</w:t>
+      </w:r>
+      <w:r>
+        <w:rPr>
+          <w:rFonts w:ascii="Arial" w:hAnsi="Arial" w:cs="Arial"/>
+        </w:rPr>
+        <w:t xml:space="preserve"> pour </w:t>
+      </w:r>
+      <w:r>
+        <w:rPr>
+          <w:rFonts w:ascii="Arial" w:hAnsi="Arial" w:cs="Arial"/>
+        </w:rPr>
+        <w:t>crée l’interopérabilité entre plusieurs outils. La vitesse dévolution actuel des systèmes est trop importante pour permettre la gestion des modèles pivots pour un système complexe. L’unification est alors une solution adaptée au système à évolution lente ou à faible complexité.</w:t>
+      </w:r>
+    </w:p>
+    <w:p>
+      <w:pPr>
+        <w:rPr>
+          <w:rFonts w:ascii="Arial" w:hAnsi="Arial" w:cs="Arial"/>
+        </w:rPr>
+      </w:pPr>
+      <w:r>
+        <w:rPr>
+          <w:rFonts w:ascii="Arial" w:hAnsi="Arial" w:cs="Arial"/>
+        </w:rPr>
+        <w:t>La fédération</w:t>
+      </w:r>
+      <w:r>
+        <w:rPr>
+          <w:rFonts w:ascii="Arial" w:hAnsi="Arial" w:cs="Arial"/>
+        </w:rPr>
+        <w:t xml:space="preserve"> consiste en l’utilisation de « </w:t>
+      </w:r>
+      <w:proofErr w:type="spellStart"/>
+      <w:r>
+        <w:rPr>
+          <w:rFonts w:ascii="Arial" w:hAnsi="Arial" w:cs="Arial"/>
+        </w:rPr>
+        <w:t>mapping</w:t>
+      </w:r>
+      <w:proofErr w:type="spellEnd"/>
+      <w:r>
+        <w:rPr>
+          <w:rFonts w:ascii="Arial" w:hAnsi="Arial" w:cs="Arial"/>
+        </w:rPr>
+        <w:t xml:space="preserve"> » </w:t>
+      </w:r>
+      <w:r>
+        <w:rPr>
+          <w:rFonts w:ascii="Arial" w:hAnsi="Arial" w:cs="Arial"/>
+        </w:rPr>
+        <w:t>(cartes de correspondance cod</w:t>
+      </w:r>
+      <w:r>
+        <w:rPr>
+          <w:rFonts w:ascii="Arial" w:hAnsi="Arial" w:cs="Arial"/>
+        </w:rPr>
+        <w:t>é</w:t>
+      </w:r>
+      <w:r>
+        <w:rPr>
+          <w:rFonts w:ascii="Arial" w:hAnsi="Arial" w:cs="Arial"/>
+        </w:rPr>
+        <w:t>es)</w:t>
+      </w:r>
+      <w:r>
+        <w:rPr>
+          <w:rFonts w:ascii="Arial" w:hAnsi="Arial" w:cs="Arial"/>
+        </w:rPr>
+        <w:t xml:space="preserve"> pour </w:t>
+      </w:r>
+      <w:r>
+        <w:rPr>
+          <w:rFonts w:ascii="Arial" w:hAnsi="Arial" w:cs="Arial"/>
+        </w:rPr>
+        <w:t>a</w:t>
+      </w:r>
+      <w:r>
+        <w:rPr>
+          <w:rFonts w:ascii="Arial" w:hAnsi="Arial" w:cs="Arial"/>
+        </w:rPr>
+        <w:t xml:space="preserve">ssocier dynamiquement </w:t>
+      </w:r>
+      <w:r>
+        <w:rPr>
+          <w:rFonts w:ascii="Arial" w:hAnsi="Arial" w:cs="Arial"/>
+        </w:rPr>
+        <w:t>de</w:t>
+      </w:r>
+      <w:r>
+        <w:rPr>
+          <w:rFonts w:ascii="Arial" w:hAnsi="Arial" w:cs="Arial"/>
+        </w:rPr>
+        <w:t>s</w:t>
+      </w:r>
+      <w:r>
+        <w:rPr>
+          <w:rFonts w:ascii="Arial" w:hAnsi="Arial" w:cs="Arial"/>
+        </w:rPr>
+        <w:t xml:space="preserve"> modè</w:t>
+      </w:r>
+      <w:r>
+        <w:rPr>
+          <w:rFonts w:ascii="Arial" w:hAnsi="Arial" w:cs="Arial"/>
+        </w:rPr>
+        <w:t>les distincts</w:t>
+      </w:r>
+      <w:r>
+        <w:rPr>
+          <w:rFonts w:ascii="Arial" w:hAnsi="Arial" w:cs="Arial"/>
+        </w:rPr>
+        <w:t>.</w:t>
+      </w:r>
+      <w:r>
+        <w:rPr>
+          <w:rFonts w:ascii="Arial" w:hAnsi="Arial" w:cs="Arial"/>
+        </w:rPr>
+        <w:t xml:space="preserve"> Les modèles </w:t>
+      </w:r>
+      <w:r>
+        <w:rPr>
+          <w:rFonts w:ascii="Arial" w:hAnsi="Arial" w:cs="Arial"/>
+        </w:rPr>
+        <w:t>fédérés</w:t>
+      </w:r>
+      <w:r>
+        <w:rPr>
+          <w:rFonts w:ascii="Arial" w:hAnsi="Arial" w:cs="Arial"/>
+        </w:rPr>
+        <w:t xml:space="preserve"> </w:t>
+      </w:r>
+      <w:r>
+        <w:rPr>
+          <w:rFonts w:ascii="Arial" w:hAnsi="Arial" w:cs="Arial"/>
+        </w:rPr>
+        <w:t>partage</w:t>
+      </w:r>
+      <w:r>
+        <w:rPr>
+          <w:rFonts w:ascii="Arial" w:hAnsi="Arial" w:cs="Arial"/>
+        </w:rPr>
+        <w:t xml:space="preserve"> </w:t>
+      </w:r>
+      <w:r>
+        <w:rPr>
+          <w:rFonts w:ascii="Arial" w:hAnsi="Arial" w:cs="Arial"/>
+        </w:rPr>
+        <w:t>des concepts similaires ou équivalents</w:t>
+      </w:r>
+      <w:r>
+        <w:rPr>
+          <w:rFonts w:ascii="Arial" w:hAnsi="Arial" w:cs="Arial"/>
+        </w:rPr>
+        <w:t xml:space="preserve">, ils sont donc </w:t>
+      </w:r>
+      <w:r>
+        <w:rPr>
+          <w:rFonts w:ascii="Arial" w:hAnsi="Arial" w:cs="Arial"/>
+        </w:rPr>
+        <w:t xml:space="preserve">basé sur une </w:t>
+      </w:r>
+      <w:r>
+        <w:rPr>
+          <w:rFonts w:ascii="Arial" w:hAnsi="Arial" w:cs="Arial"/>
+        </w:rPr>
+        <w:t>ontologie</w:t>
+      </w:r>
+      <w:r>
+        <w:rPr>
+          <w:rFonts w:ascii="Arial" w:hAnsi="Arial" w:cs="Arial"/>
+        </w:rPr>
+        <w:t xml:space="preserve"> commune (un même méta-méta-modèle). </w:t>
+      </w:r>
+      <w:r>
+        <w:rPr>
+          <w:rFonts w:ascii="Arial" w:hAnsi="Arial" w:cs="Arial"/>
+        </w:rPr>
+        <w:t xml:space="preserve">La mise en exergue </w:t>
+      </w:r>
+      <w:r>
+        <w:rPr>
+          <w:rFonts w:ascii="Arial" w:hAnsi="Arial" w:cs="Arial"/>
+        </w:rPr>
+        <w:t xml:space="preserve">des concepts commun à plusieurs modèles </w:t>
+      </w:r>
+      <w:r>
+        <w:rPr>
+          <w:rFonts w:ascii="Arial" w:hAnsi="Arial" w:cs="Arial"/>
+        </w:rPr>
+        <w:t xml:space="preserve">est </w:t>
+      </w:r>
+      <w:r>
+        <w:rPr>
+          <w:rFonts w:ascii="Arial" w:hAnsi="Arial" w:cs="Arial"/>
+        </w:rPr>
+        <w:t>complexe</w:t>
+      </w:r>
+      <w:r>
+        <w:rPr>
+          <w:rFonts w:ascii="Arial" w:hAnsi="Arial" w:cs="Arial"/>
+        </w:rPr>
+        <w:t xml:space="preserve"> et fortement liée au contexte d’utilisation</w:t>
+      </w:r>
+      <w:r>
+        <w:rPr>
+          <w:rFonts w:ascii="Arial" w:hAnsi="Arial" w:cs="Arial"/>
+        </w:rPr>
+        <w:t xml:space="preserve"> </w:t>
+      </w:r>
+      <w:r>
+        <w:rPr>
+          <w:rFonts w:ascii="Arial" w:hAnsi="Arial" w:cs="Arial"/>
+        </w:rPr>
+        <w:t>de l’outil</w:t>
+      </w:r>
+      <w:r>
+        <w:rPr>
+          <w:rFonts w:ascii="Arial" w:hAnsi="Arial" w:cs="Arial"/>
+        </w:rPr>
+        <w:t xml:space="preserve"> mais </w:t>
+      </w:r>
+      <w:r>
+        <w:rPr>
+          <w:rFonts w:ascii="Arial" w:hAnsi="Arial" w:cs="Arial"/>
+        </w:rPr>
+        <w:t xml:space="preserve">elle </w:t>
+      </w:r>
+      <w:r>
+        <w:rPr>
+          <w:rFonts w:ascii="Arial" w:hAnsi="Arial" w:cs="Arial"/>
+        </w:rPr>
+        <w:t xml:space="preserve">est indispensable </w:t>
+      </w:r>
+      <w:r>
+        <w:rPr>
+          <w:rFonts w:ascii="Arial" w:hAnsi="Arial" w:cs="Arial"/>
+        </w:rPr>
+        <w:t xml:space="preserve">à la fédération. Une relation </w:t>
+      </w:r>
+      <w:r>
+        <w:rPr>
+          <w:rFonts w:ascii="Arial" w:hAnsi="Arial" w:cs="Arial"/>
+        </w:rPr>
+        <w:t>basée</w:t>
+      </w:r>
+      <w:r>
+        <w:rPr>
+          <w:rFonts w:ascii="Arial" w:hAnsi="Arial" w:cs="Arial"/>
+        </w:rPr>
+        <w:t xml:space="preserve"> sur les concepts permet </w:t>
+      </w:r>
+      <w:r>
+        <w:rPr>
+          <w:rFonts w:ascii="Arial" w:hAnsi="Arial" w:cs="Arial"/>
+        </w:rPr>
+        <w:t>d’être indépendant du méta-model d’un outil et donc de ses variation</w:t>
+      </w:r>
+      <w:r>
+        <w:rPr>
+          <w:rFonts w:ascii="Arial" w:hAnsi="Arial" w:cs="Arial"/>
+        </w:rPr>
+        <w:t>s</w:t>
+      </w:r>
+      <w:r>
+        <w:rPr>
+          <w:rFonts w:ascii="Arial" w:hAnsi="Arial" w:cs="Arial"/>
+        </w:rPr>
+        <w:t xml:space="preserve">, de plus cela permet de relier entre eux tout type d’outils </w:t>
+      </w:r>
+      <w:r>
+        <w:rPr>
+          <w:rFonts w:ascii="Arial" w:hAnsi="Arial" w:cs="Arial"/>
+        </w:rPr>
+        <w:t>quel que soit son</w:t>
+      </w:r>
+      <w:r>
+        <w:rPr>
+          <w:rFonts w:ascii="Arial" w:hAnsi="Arial" w:cs="Arial"/>
+        </w:rPr>
+        <w:t xml:space="preserve"> méta-model. Finalement la fédération est l’approche </w:t>
+      </w:r>
+      <w:r>
+        <w:rPr>
+          <w:rFonts w:ascii="Arial" w:hAnsi="Arial" w:cs="Arial"/>
+        </w:rPr>
+        <w:t>d’</w:t>
+      </w:r>
+      <w:r>
+        <w:rPr>
+          <w:rFonts w:ascii="Arial" w:hAnsi="Arial" w:cs="Arial"/>
+        </w:rPr>
+        <w:t>i</w:t>
+      </w:r>
+      <w:r>
+        <w:rPr>
+          <w:rFonts w:ascii="Arial" w:hAnsi="Arial" w:cs="Arial"/>
+        </w:rPr>
+        <w:t>nteropé</w:t>
+      </w:r>
+      <w:r>
+        <w:rPr>
+          <w:rFonts w:ascii="Arial" w:hAnsi="Arial" w:cs="Arial"/>
+        </w:rPr>
+        <w:t>rabilit</w:t>
+      </w:r>
+      <w:r>
+        <w:rPr>
+          <w:rFonts w:ascii="Arial" w:hAnsi="Arial" w:cs="Arial"/>
+        </w:rPr>
+        <w:t>é</w:t>
+      </w:r>
+      <w:r>
+        <w:rPr>
+          <w:rFonts w:ascii="Arial" w:hAnsi="Arial" w:cs="Arial"/>
+        </w:rPr>
+        <w:t xml:space="preserve"> permettant le plus de flexibilité et de dynamisme, c’est pourquoi la fédération est une solution </w:t>
+      </w:r>
+      <w:r>
+        <w:rPr>
+          <w:rFonts w:ascii="Arial" w:hAnsi="Arial" w:cs="Arial"/>
+        </w:rPr>
+        <w:t>adaptée</w:t>
+      </w:r>
+      <w:r>
+        <w:rPr>
+          <w:rFonts w:ascii="Arial" w:hAnsi="Arial" w:cs="Arial"/>
+        </w:rPr>
+        <w:t xml:space="preserve"> au système complexe évoluant rapidement.</w:t>
+      </w:r>
+    </w:p>
+    <w:p>
+      <w:pPr>
+        <w:autoSpaceDE w:val="0"/>
+        <w:autoSpaceDN w:val="0"/>
+        <w:adjustRightInd w:val="0"/>
+        <w:spacing w:after="0" w:line="240" w:lineRule="auto"/>
+        <w:rPr>
+          <w:rFonts w:ascii="SFRM1095" w:hAnsi="SFRM1095" w:cs="SFRM1095"/>
+          <w:color w:val="FF0000"/>
+        </w:rPr>
+      </w:pPr>
+      <w:r>
+        <w:rPr>
+          <w:rFonts w:ascii="SFRM1095" w:hAnsi="SFRM1095" w:cs="SFRM1095"/>
+          <w:color w:val="FF0000"/>
+        </w:rPr>
+        <w:t xml:space="preserve">Role4All est un outil de fédération architecturé autour de la notion de rôle, </w:t>
+      </w:r>
+      <w:r>
+        <w:rPr>
+          <w:rFonts w:ascii="SFRM1095" w:hAnsi="SFRM1095" w:cs="SFRM1095"/>
+          <w:color w:val="FF0000"/>
+        </w:rPr>
+        <w:t xml:space="preserve">les rôles </w:t>
+      </w:r>
+      <w:r>
+        <w:rPr>
+          <w:rFonts w:ascii="SFRM1095" w:hAnsi="SFRM1095" w:cs="SFRM1095"/>
+          <w:color w:val="FF0000"/>
+        </w:rPr>
+        <w:t>sont</w:t>
+      </w:r>
+      <w:r>
+        <w:rPr>
+          <w:rFonts w:ascii="SFRM1095" w:hAnsi="SFRM1095" w:cs="SFRM1095"/>
+          <w:color w:val="FF0000"/>
+        </w:rPr>
+        <w:t xml:space="preserve"> des instances associées à des instances de typ</w:t>
+      </w:r>
+      <w:r>
+        <w:rPr>
+          <w:rFonts w:ascii="SFRM1095" w:hAnsi="SFRM1095" w:cs="SFRM1095"/>
+          <w:color w:val="FF0000"/>
+        </w:rPr>
+        <w:t>es des langages de modélisation.</w:t>
+      </w:r>
+      <w:r>
+        <w:rPr>
+          <w:rFonts w:ascii="SFRM1095" w:hAnsi="SFRM1095" w:cs="SFRM1095"/>
+          <w:color w:val="FF0000"/>
+        </w:rPr>
+        <w:t xml:space="preserve"> </w:t>
+      </w:r>
+      <w:r>
+        <w:rPr>
+          <w:rFonts w:ascii="SFRM1095" w:hAnsi="SFRM1095" w:cs="SFRM1095"/>
+          <w:color w:val="FF0000"/>
+        </w:rPr>
+        <w:t>Cette définition permet de créer un modèle de rôle séparé des modèles à manipuler puis d’associer ce modèle de rôles aux éléments des modèles de divers outils. Ainsi, il n’est pas nécessaire de modifions les éléments de modèles manipulés, tout comme il est possible de faire évoluer le modèle de rôle indépendant des modèles outils</w:t>
+      </w:r>
+      <w:r>
+        <w:rPr>
+          <w:rFonts w:ascii="SFRM1095" w:hAnsi="SFRM1095" w:cs="SFRM1095"/>
+          <w:color w:val="FF0000"/>
+        </w:rPr>
+        <w:t>, on a alors une grande flexibilité du rôle</w:t>
+      </w:r>
+      <w:r>
+        <w:rPr>
+          <w:rFonts w:ascii="SFRM1095" w:hAnsi="SFRM1095" w:cs="SFRM1095"/>
+          <w:color w:val="FF0000"/>
+        </w:rPr>
+        <w:t xml:space="preserve">. </w:t>
+      </w:r>
+    </w:p>
+    <w:p>
+      <w:pPr>
+        <w:autoSpaceDE w:val="0"/>
+        <w:autoSpaceDN w:val="0"/>
+        <w:adjustRightInd w:val="0"/>
+        <w:spacing w:after="0" w:line="240" w:lineRule="auto"/>
+        <w:rPr>
+          <w:rFonts w:ascii="SFRM1095" w:hAnsi="SFRM1095" w:cs="SFRM1095"/>
+          <w:color w:val="FF0000"/>
+        </w:rPr>
+      </w:pPr>
+    </w:p>
+    <w:p>
+      <w:pPr>
+        <w:autoSpaceDE w:val="0"/>
+        <w:autoSpaceDN w:val="0"/>
+        <w:adjustRightInd w:val="0"/>
+        <w:spacing w:after="0" w:line="240" w:lineRule="auto"/>
+        <w:rPr>
+          <w:rFonts w:ascii="SFRM1095" w:hAnsi="SFRM1095" w:cs="SFRM1095"/>
+          <w:color w:val="FF0000"/>
+        </w:rPr>
+      </w:pPr>
+      <w:r>
+        <w:rPr>
+          <w:rFonts w:ascii="SFRM1095" w:hAnsi="SFRM1095" w:cs="SFRM1095"/>
+          <w:color w:val="FF0000"/>
+        </w:rPr>
+        <w:lastRenderedPageBreak/>
+        <w:t>Role4All permet</w:t>
+      </w:r>
+      <w:r>
+        <w:rPr>
+          <w:rFonts w:ascii="SFRM1095" w:hAnsi="SFRM1095" w:cs="SFRM1095"/>
+          <w:color w:val="FF0000"/>
+        </w:rPr>
+        <w:t xml:space="preserve"> à un rôle de jouer un rôle c’est-à-dire de considéré un rôle comme une instance de modèle et de lié cette instance a un rôle</w:t>
+      </w:r>
+      <w:r>
+        <w:rPr>
+          <w:rFonts w:ascii="SFRM1095" w:hAnsi="SFRM1095" w:cs="SFRM1095"/>
+          <w:color w:val="FF0000"/>
+        </w:rPr>
+        <w:t>.</w:t>
+      </w:r>
+      <w:r>
+        <w:rPr>
+          <w:rFonts w:ascii="SFRM1095" w:hAnsi="SFRM1095" w:cs="SFRM1095"/>
+          <w:color w:val="FF0000"/>
+        </w:rPr>
+        <w:t xml:space="preserve"> </w:t>
+      </w:r>
+      <w:r>
+        <w:rPr>
+          <w:rFonts w:ascii="SFRM1095" w:hAnsi="SFRM1095" w:cs="SFRM1095"/>
+          <w:color w:val="FF0000"/>
+        </w:rPr>
+        <w:t>Cela permet entre autre</w:t>
+      </w:r>
+      <w:r>
+        <w:rPr>
+          <w:rFonts w:ascii="SFRM1095" w:hAnsi="SFRM1095" w:cs="SFRM1095"/>
+          <w:color w:val="FF0000"/>
+        </w:rPr>
+        <w:t xml:space="preserve"> de crée des points de vues sur </w:t>
+      </w:r>
+      <w:r>
+        <w:rPr>
+          <w:rFonts w:ascii="SFRM1095" w:hAnsi="SFRM1095" w:cs="SFRM1095"/>
+          <w:color w:val="FF0000"/>
+        </w:rPr>
+        <w:t>plusieurs</w:t>
+      </w:r>
+      <w:r>
+        <w:rPr>
+          <w:rFonts w:ascii="SFRM1095" w:hAnsi="SFRM1095" w:cs="SFRM1095"/>
+          <w:color w:val="FF0000"/>
+        </w:rPr>
+        <w:t xml:space="preserve"> outil</w:t>
+      </w:r>
+      <w:r>
+        <w:rPr>
+          <w:rFonts w:ascii="SFRM1095" w:hAnsi="SFRM1095" w:cs="SFRM1095"/>
+          <w:color w:val="FF0000"/>
+        </w:rPr>
+        <w:t>s</w:t>
+      </w:r>
+      <w:r>
+        <w:rPr>
+          <w:rFonts w:ascii="SFRM1095" w:hAnsi="SFRM1095" w:cs="SFRM1095"/>
+          <w:color w:val="FF0000"/>
+        </w:rPr>
+        <w:t>, il est alors possible de centraliser dans un même point de vue des informations provenant de divers outils.</w:t>
+      </w:r>
+      <w:r>
+        <w:rPr>
+          <w:rFonts w:ascii="SFRM1095" w:hAnsi="SFRM1095" w:cs="SFRM1095"/>
+          <w:color w:val="FF0000"/>
+        </w:rPr>
+        <w:t xml:space="preserve"> </w:t>
+      </w:r>
+      <w:r>
+        <w:rPr>
+          <w:rFonts w:ascii="SFRM1095" w:hAnsi="SFRM1095" w:cs="SFRM1095"/>
+          <w:color w:val="FF0000"/>
+        </w:rPr>
+        <w:t>Un rôle est donc un élément indépendant des modèles de travail qui est associé à une ou plusieurs instances</w:t>
+      </w:r>
+      <w:r>
+        <w:rPr>
+          <w:rFonts w:ascii="SFRM1095" w:hAnsi="SFRM1095" w:cs="SFRM1095"/>
+          <w:color w:val="FF0000"/>
+        </w:rPr>
+        <w:t xml:space="preserve"> ce qui permet une allocation des rôles de manière dynamique.</w:t>
+      </w:r>
+    </w:p>
+    <w:p>
+      <w:pPr>
+        <w:autoSpaceDE w:val="0"/>
+        <w:autoSpaceDN w:val="0"/>
+        <w:adjustRightInd w:val="0"/>
+        <w:spacing w:after="0" w:line="240" w:lineRule="auto"/>
+        <w:rPr>
+          <w:rFonts w:ascii="SFRM1095" w:hAnsi="SFRM1095" w:cs="SFRM1095"/>
+          <w:color w:val="FF0000"/>
+        </w:rPr>
+      </w:pPr>
+    </w:p>
+    <w:p>
+      <w:pPr>
+        <w:autoSpaceDE w:val="0"/>
+        <w:autoSpaceDN w:val="0"/>
+        <w:adjustRightInd w:val="0"/>
+        <w:spacing w:after="0" w:line="240" w:lineRule="auto"/>
+        <w:rPr>
+          <w:rFonts w:ascii="SFRM1095" w:hAnsi="SFRM1095" w:cs="SFRM1095"/>
+          <w:color w:val="FF0000"/>
+        </w:rPr>
+      </w:pPr>
+      <w:r>
+        <w:rPr>
+          <w:rFonts w:ascii="SFRM1095" w:hAnsi="SFRM1095" w:cs="SFRM1095"/>
+          <w:color w:val="FF0000"/>
+        </w:rPr>
+        <w:t>De</w:t>
+      </w:r>
+      <w:r>
+        <w:rPr>
+          <w:rFonts w:ascii="SFRM1095" w:hAnsi="SFRM1095" w:cs="SFRM1095"/>
+          <w:color w:val="FF0000"/>
+        </w:rPr>
+        <w:t xml:space="preserve"> ce fait Role4All se rapproche de la fédération car il permet de crée un lien entre deux outils en </w:t>
+      </w:r>
+      <w:r>
+        <w:rPr>
+          <w:rFonts w:ascii="SFRM1095" w:hAnsi="SFRM1095" w:cs="SFRM1095"/>
+          <w:color w:val="FF0000"/>
+        </w:rPr>
+        <w:t>se</w:t>
+      </w:r>
+      <w:r>
+        <w:rPr>
+          <w:rFonts w:ascii="SFRM1095" w:hAnsi="SFRM1095" w:cs="SFRM1095"/>
+          <w:color w:val="FF0000"/>
+        </w:rPr>
+        <w:t xml:space="preserve"> basant sur un rôle (un concept) commun.</w:t>
+      </w:r>
+      <w:r>
+        <w:rPr>
+          <w:rFonts w:ascii="SFRM1095" w:hAnsi="SFRM1095" w:cs="SFRM1095"/>
+          <w:color w:val="FF0000"/>
+        </w:rPr>
+        <w:t xml:space="preserve"> </w:t>
+      </w:r>
+      <w:r>
+        <w:rPr>
+          <w:rFonts w:ascii="SFRM1095" w:hAnsi="SFRM1095" w:cs="SFRM1095"/>
+          <w:color w:val="FF0000"/>
+        </w:rPr>
+        <w:t>Cependant la première version de Role4All (présenté lors de la thèse de Jean-Philippe SCHNEIDER) créer un lien unidirectionnel entre les modèle des outils et Role4All ce qui est incompatible avec la notion de fédération</w:t>
+      </w:r>
+      <w:r>
+        <w:rPr>
+          <w:rFonts w:ascii="SFRM1095" w:hAnsi="SFRM1095" w:cs="SFRM1095"/>
+          <w:color w:val="FF0000"/>
+        </w:rPr>
+        <w:t xml:space="preserve"> (nécessitant une communication bidirectionnel) c’est pourquoi la notion de rôles présente dans Role4All fut enrichie afin de permettre un lien bidirectionnel entre un rôle et une instance faisant de ce fait de Role4All un </w:t>
+      </w:r>
+      <w:proofErr w:type="gramStart"/>
+      <w:r>
+        <w:rPr>
+          <w:rFonts w:ascii="SFRM1095" w:hAnsi="SFRM1095" w:cs="SFRM1095"/>
+          <w:color w:val="FF0000"/>
+        </w:rPr>
+        <w:t>outils</w:t>
+      </w:r>
+      <w:proofErr w:type="gramEnd"/>
+      <w:r>
+        <w:rPr>
+          <w:rFonts w:ascii="SFRM1095" w:hAnsi="SFRM1095" w:cs="SFRM1095"/>
+          <w:color w:val="FF0000"/>
+        </w:rPr>
+        <w:t xml:space="preserve"> de fédération. </w:t>
+      </w:r>
+    </w:p>
+    <w:p>
+      <w:pPr>
+        <w:rPr>
+          <w:rFonts w:ascii="SFRM1095" w:hAnsi="SFRM1095" w:cs="SFRM1095"/>
+        </w:rPr>
+      </w:pPr>
+    </w:p>
+    <w:p>
+      <w:pPr>
+        <w:ind w:firstLine="720"/>
+        <w:rPr>
+          <w:rFonts w:ascii="Arial" w:hAnsi="Arial" w:cs="Arial"/>
+          <w:lang w:val="en-US"/>
+        </w:rPr>
+      </w:pPr>
+      <w:r>
+        <w:rPr>
+          <w:rFonts w:ascii="Arial" w:hAnsi="Arial" w:cs="Arial"/>
+          <w:lang w:val="en-US"/>
+        </w:rPr>
+        <w:t xml:space="preserve">Role4All is structure around four main classes: </w:t>
+      </w:r>
+      <w:r>
+        <w:rPr>
+          <w:rFonts w:ascii="Arial" w:hAnsi="Arial" w:cs="Arial"/>
+          <w:i/>
+          <w:lang w:val="en-US"/>
+        </w:rPr>
+        <w:t>Player</w:t>
+      </w:r>
+      <w:r>
+        <w:rPr>
+          <w:rFonts w:ascii="Arial" w:hAnsi="Arial" w:cs="Arial"/>
+          <w:lang w:val="en-US"/>
+        </w:rPr>
+        <w:t xml:space="preserve">, </w:t>
+      </w:r>
+      <w:r>
+        <w:rPr>
+          <w:rFonts w:ascii="Arial" w:hAnsi="Arial" w:cs="Arial"/>
+          <w:i/>
+          <w:lang w:val="en-US"/>
+        </w:rPr>
+        <w:t>Role</w:t>
+      </w:r>
+      <w:r>
+        <w:rPr>
+          <w:rFonts w:ascii="Arial" w:hAnsi="Arial" w:cs="Arial"/>
+          <w:lang w:val="en-US"/>
+        </w:rPr>
+        <w:t xml:space="preserve">, </w:t>
+      </w:r>
+      <w:r>
+        <w:rPr>
+          <w:rFonts w:ascii="Arial" w:hAnsi="Arial" w:cs="Arial"/>
+          <w:i/>
+          <w:lang w:val="en-US"/>
+        </w:rPr>
+        <w:t>DynamicAdapter</w:t>
+      </w:r>
+      <w:r>
+        <w:rPr>
+          <w:rFonts w:ascii="Arial" w:hAnsi="Arial" w:cs="Arial"/>
+          <w:lang w:val="en-US"/>
+        </w:rPr>
+        <w:t xml:space="preserve"> and </w:t>
+      </w:r>
+      <w:r>
+        <w:rPr>
+          <w:rFonts w:ascii="Arial" w:hAnsi="Arial" w:cs="Arial"/>
+          <w:i/>
+          <w:lang w:val="en-US"/>
+        </w:rPr>
+        <w:t>PlayRelation</w:t>
+      </w:r>
+      <w:r>
+        <w:rPr>
+          <w:rFonts w:ascii="Arial" w:hAnsi="Arial" w:cs="Arial"/>
+          <w:lang w:val="en-US"/>
+        </w:rPr>
+        <w:t xml:space="preserve">. </w:t>
+      </w:r>
+    </w:p>
+    <w:p>
+      <w:pPr>
+        <w:rPr>
+          <w:rFonts w:ascii="Arial" w:hAnsi="Arial" w:cs="Arial"/>
+          <w:lang w:val="en-US"/>
+        </w:rPr>
+      </w:pPr>
+      <w:r>
+        <w:rPr>
+          <w:rFonts w:ascii="Arial" w:hAnsi="Arial" w:cs="Arial"/>
+          <w:lang w:val="en-US"/>
+        </w:rPr>
+        <w:t xml:space="preserve">The elements extending the class </w:t>
+      </w:r>
+      <w:r>
+        <w:rPr>
+          <w:rFonts w:ascii="Arial" w:hAnsi="Arial" w:cs="Arial"/>
+          <w:i/>
+          <w:lang w:val="en-US"/>
+        </w:rPr>
+        <w:t>Player</w:t>
+      </w:r>
+      <w:r>
+        <w:rPr>
+          <w:rFonts w:ascii="Arial" w:hAnsi="Arial" w:cs="Arial"/>
+          <w:lang w:val="en-US"/>
+        </w:rPr>
+        <w:t xml:space="preserve"> are the model elements of tools, they are called “player”. For example </w:t>
+      </w:r>
+      <w:r>
+        <w:rPr>
+          <w:rFonts w:ascii="Arial" w:hAnsi="Arial" w:cs="Arial"/>
+          <w:i/>
+          <w:lang w:val="en-US"/>
+        </w:rPr>
+        <w:t>PimcaMachinery</w:t>
+      </w:r>
+      <w:r>
+        <w:rPr>
+          <w:rFonts w:ascii="Arial" w:hAnsi="Arial" w:cs="Arial"/>
+          <w:lang w:val="en-US"/>
+        </w:rPr>
+        <w:t xml:space="preserve"> is an element of the Pimca’s meta-model and p</w:t>
+      </w:r>
+      <w:r>
+        <w:rPr>
+          <w:rFonts w:ascii="Arial" w:hAnsi="Arial" w:cs="Arial"/>
+          <w:i/>
+          <w:lang w:val="en-US"/>
+        </w:rPr>
+        <w:t>imcaMachinery0</w:t>
+      </w:r>
+      <w:r>
+        <w:rPr>
+          <w:rFonts w:ascii="Arial" w:hAnsi="Arial" w:cs="Arial"/>
+          <w:lang w:val="en-US"/>
+        </w:rPr>
+        <w:t xml:space="preserve"> is an element of a Pimca’s model (figure </w:t>
+      </w:r>
+      <w:r>
+        <w:rPr>
+          <w:rFonts w:ascii="Arial" w:hAnsi="Arial" w:cs="Arial"/>
+          <w:lang w:val="en-US"/>
+        </w:rPr>
+        <w:t>4</w:t>
+      </w:r>
+      <w:r>
+        <w:rPr>
+          <w:rFonts w:ascii="Arial" w:hAnsi="Arial" w:cs="Arial"/>
+          <w:lang w:val="en-US"/>
+        </w:rPr>
+        <w:t xml:space="preserve">). </w:t>
+      </w:r>
+      <w:r>
+        <w:rPr>
+          <w:rFonts w:ascii="Arial" w:hAnsi="Arial" w:cs="Arial"/>
+          <w:lang w:val="en-US"/>
+        </w:rPr>
+        <w:t>We</w:t>
+      </w:r>
+      <w:r>
+        <w:rPr>
+          <w:rFonts w:ascii="Arial" w:hAnsi="Arial" w:cs="Arial"/>
+          <w:lang w:val="en-US"/>
+        </w:rPr>
+        <w:t xml:space="preserve"> wants than the Pimca’s model element </w:t>
+      </w:r>
+      <w:r>
+        <w:rPr>
+          <w:rFonts w:ascii="Arial" w:hAnsi="Arial" w:cs="Arial"/>
+          <w:i/>
+          <w:lang w:val="en-US"/>
+        </w:rPr>
+        <w:t xml:space="preserve">pimcaMachinery0 </w:t>
+      </w:r>
+      <w:r>
+        <w:rPr>
+          <w:rFonts w:ascii="Arial" w:hAnsi="Arial" w:cs="Arial"/>
+          <w:lang w:val="en-US"/>
+        </w:rPr>
+        <w:t xml:space="preserve">play the role of </w:t>
+      </w:r>
+      <w:r>
+        <w:rPr>
+          <w:rFonts w:ascii="Arial" w:hAnsi="Arial" w:cs="Arial"/>
+          <w:i/>
+          <w:lang w:val="en-US"/>
+        </w:rPr>
+        <w:t>RoleFPGA</w:t>
+      </w:r>
+      <w:r>
+        <w:rPr>
+          <w:rFonts w:ascii="Arial" w:hAnsi="Arial" w:cs="Arial"/>
+          <w:lang w:val="en-US"/>
+        </w:rPr>
+        <w:t xml:space="preserve"> and he uses Role4All to create this relation. The connection between a role model element (</w:t>
+      </w:r>
+      <w:r>
+        <w:rPr>
+          <w:rFonts w:ascii="Arial" w:hAnsi="Arial" w:cs="Arial"/>
+          <w:i/>
+          <w:lang w:val="en-US"/>
+        </w:rPr>
+        <w:t>RoleFPGA</w:t>
+      </w:r>
+      <w:r>
+        <w:rPr>
+          <w:rFonts w:ascii="Arial" w:hAnsi="Arial" w:cs="Arial"/>
+          <w:lang w:val="en-US"/>
+        </w:rPr>
+        <w:t>) and a tool element (</w:t>
+      </w:r>
+      <w:r>
+        <w:rPr>
+          <w:rFonts w:ascii="Arial" w:hAnsi="Arial" w:cs="Arial"/>
+          <w:i/>
+          <w:lang w:val="en-US"/>
+        </w:rPr>
+        <w:t>pimcaMachinery0</w:t>
+      </w:r>
+      <w:r>
+        <w:rPr>
+          <w:rFonts w:ascii="Arial" w:hAnsi="Arial" w:cs="Arial"/>
+          <w:lang w:val="en-US"/>
+        </w:rPr>
+        <w:t xml:space="preserve">) is formatted by an adapter. </w:t>
+      </w:r>
+    </w:p>
+    <w:p>
+      <w:pPr>
+        <w:rPr>
+          <w:rFonts w:ascii="Arial" w:hAnsi="Arial" w:cs="Arial"/>
+          <w:lang w:val="en-US"/>
+        </w:rPr>
+      </w:pPr>
+      <w:r>
+        <w:rPr>
+          <w:rFonts w:ascii="Arial" w:hAnsi="Arial" w:cs="Arial"/>
+          <w:lang w:val="en-US"/>
+        </w:rPr>
+        <w:t xml:space="preserve">The elements extending the class </w:t>
+      </w:r>
+      <w:r>
+        <w:rPr>
+          <w:rFonts w:ascii="Arial" w:hAnsi="Arial" w:cs="Arial"/>
+          <w:i/>
+          <w:lang w:val="en-US"/>
+        </w:rPr>
+        <w:t>Role</w:t>
+      </w:r>
+      <w:r>
+        <w:rPr>
+          <w:rFonts w:ascii="Arial" w:hAnsi="Arial" w:cs="Arial"/>
+          <w:lang w:val="en-US"/>
+        </w:rPr>
+        <w:t xml:space="preserve"> are the concepts created by the user through the role models, they are called “role”. Therefore, stating “In Role4All a role can play a role” is equivalent to: “a role can be a player” or “the class </w:t>
+      </w:r>
+      <w:r>
+        <w:rPr>
+          <w:rFonts w:ascii="Arial" w:hAnsi="Arial" w:cs="Arial"/>
+          <w:i/>
+          <w:lang w:val="en-US"/>
+        </w:rPr>
+        <w:t>Role</w:t>
+      </w:r>
+      <w:r>
+        <w:rPr>
+          <w:rFonts w:ascii="Arial" w:hAnsi="Arial" w:cs="Arial"/>
+          <w:lang w:val="en-US"/>
+        </w:rPr>
+        <w:t xml:space="preserve"> extends the class </w:t>
+      </w:r>
+      <w:r>
+        <w:rPr>
+          <w:rFonts w:ascii="Arial" w:hAnsi="Arial" w:cs="Arial"/>
+          <w:i/>
+          <w:lang w:val="en-US"/>
+        </w:rPr>
+        <w:t>Player</w:t>
+      </w:r>
+      <w:r>
+        <w:rPr>
+          <w:rFonts w:ascii="Arial" w:hAnsi="Arial" w:cs="Arial"/>
+          <w:lang w:val="en-US"/>
+        </w:rPr>
+        <w:t>”.</w:t>
+      </w:r>
+    </w:p>
+    <w:p>
+      <w:pPr>
+        <w:rPr>
+          <w:rFonts w:ascii="Arial" w:hAnsi="Arial" w:cs="Arial"/>
+          <w:lang w:val="en-US"/>
+        </w:rPr>
+      </w:pPr>
+      <w:r>
+        <w:rPr>
+          <w:rFonts w:ascii="Arial" w:hAnsi="Arial" w:cs="Arial"/>
+          <w:lang w:val="en-US"/>
+        </w:rPr>
+        <w:t xml:space="preserve">The elements extending the class </w:t>
+      </w:r>
+      <w:r>
+        <w:rPr>
+          <w:rFonts w:ascii="Arial" w:hAnsi="Arial" w:cs="Arial"/>
+          <w:i/>
+          <w:lang w:val="en-US"/>
+        </w:rPr>
+        <w:t>DynamicAdapter</w:t>
+      </w:r>
+      <w:r>
+        <w:rPr>
+          <w:rFonts w:ascii="Arial" w:hAnsi="Arial" w:cs="Arial"/>
+          <w:lang w:val="en-US"/>
+        </w:rPr>
+        <w:t xml:space="preserve"> allow adapting a model element for its role, they are called “adapter”. The adapters define the behavior of the relations between players and roles.  </w:t>
+      </w:r>
+    </w:p>
+    <w:p>
+      <w:pPr>
+        <w:tabs>
+          <w:tab w:val="left" w:pos="1320"/>
+        </w:tabs>
+        <w:rPr>
+          <w:rFonts w:ascii="Arial" w:hAnsi="Arial" w:cs="Arial"/>
+          <w:color w:val="000000" w:themeColor="text1"/>
+          <w:lang w:val="en-US"/>
+        </w:rPr>
+      </w:pPr>
+      <w:r>
+        <w:rPr>
+          <w:rFonts w:ascii="Arial" w:hAnsi="Arial" w:cs="Arial"/>
+          <w:color w:val="000000" w:themeColor="text1"/>
+          <w:lang w:val="en-US"/>
+        </w:rPr>
+        <w:t xml:space="preserve">The elements extending the class </w:t>
+      </w:r>
+      <w:r>
+        <w:rPr>
+          <w:rFonts w:ascii="Arial" w:hAnsi="Arial" w:cs="Arial"/>
+          <w:i/>
+          <w:color w:val="000000" w:themeColor="text1"/>
+          <w:lang w:val="en-US"/>
+        </w:rPr>
+        <w:t>PlayRelation</w:t>
+      </w:r>
+      <w:r>
+        <w:rPr>
+          <w:rFonts w:ascii="Arial" w:hAnsi="Arial" w:cs="Arial"/>
+          <w:color w:val="000000" w:themeColor="text1"/>
+          <w:lang w:val="en-US"/>
+        </w:rPr>
+        <w:t xml:space="preserve"> are connectors without </w:t>
+      </w:r>
+      <w:r>
+        <w:rPr>
+          <w:rFonts w:ascii="Arial" w:hAnsi="Arial" w:cs="Arial"/>
+          <w:lang w:val="en-US"/>
+        </w:rPr>
+        <w:t>behavior</w:t>
+      </w:r>
+      <w:r>
+        <w:rPr>
+          <w:rFonts w:ascii="Arial" w:hAnsi="Arial" w:cs="Arial"/>
+          <w:color w:val="000000" w:themeColor="text1"/>
+          <w:lang w:val="en-US"/>
+        </w:rPr>
+        <w:t xml:space="preserve"> between three elements: a role, a player and an adapter.</w:t>
+      </w:r>
+    </w:p>
+    <w:p>
+      <w:pPr>
+        <w:tabs>
+          <w:tab w:val="left" w:pos="1320"/>
+        </w:tabs>
+        <w:rPr>
+          <w:rFonts w:ascii="Arial" w:hAnsi="Arial" w:cs="Arial"/>
+          <w:lang w:val="en-US"/>
+        </w:rPr>
+      </w:pPr>
+      <w:r>
+        <w:rPr>
+          <w:rFonts w:ascii="Arial" w:hAnsi="Arial" w:cs="Arial"/>
+          <w:color w:val="000000" w:themeColor="text1"/>
+          <w:lang w:val="en-US"/>
+        </w:rPr>
+        <w:t xml:space="preserve">The figure 4 illustrates the relation between Role4All’s classes through the example of the role </w:t>
+      </w:r>
+      <w:r>
+        <w:rPr>
+          <w:rFonts w:ascii="Arial" w:hAnsi="Arial" w:cs="Arial"/>
+          <w:i/>
+          <w:color w:val="000000" w:themeColor="text1"/>
+          <w:lang w:val="en-US"/>
+        </w:rPr>
+        <w:t>RoleFPGA</w:t>
+      </w:r>
+      <w:r>
+        <w:rPr>
+          <w:rFonts w:ascii="Arial" w:hAnsi="Arial" w:cs="Arial"/>
+          <w:color w:val="000000" w:themeColor="text1"/>
+          <w:lang w:val="en-US"/>
+        </w:rPr>
+        <w:t xml:space="preserve"> played by the Pimca element </w:t>
+      </w:r>
+      <w:r>
+        <w:rPr>
+          <w:rFonts w:ascii="Arial" w:hAnsi="Arial" w:cs="Arial"/>
+          <w:i/>
+          <w:color w:val="000000" w:themeColor="text1"/>
+          <w:lang w:val="en-US"/>
+        </w:rPr>
+        <w:t>p</w:t>
+      </w:r>
+      <w:r>
+        <w:rPr>
+          <w:rFonts w:ascii="Arial" w:hAnsi="Arial" w:cs="Arial"/>
+          <w:i/>
+          <w:lang w:val="en-US"/>
+        </w:rPr>
+        <w:t>imcaMachinery0</w:t>
+      </w:r>
+      <w:r>
+        <w:rPr>
+          <w:rFonts w:ascii="Arial" w:hAnsi="Arial" w:cs="Arial"/>
+          <w:lang w:val="en-US"/>
+        </w:rPr>
+        <w:t xml:space="preserve"> and the Excel element </w:t>
+      </w:r>
+      <w:r>
+        <w:rPr>
+          <w:rFonts w:ascii="Arial" w:hAnsi="Arial" w:cs="Arial"/>
+          <w:i/>
+          <w:lang w:val="en-US"/>
+        </w:rPr>
+        <w:t>excelGroup0</w:t>
+      </w:r>
+      <w:r>
+        <w:rPr>
+          <w:rFonts w:ascii="Arial" w:hAnsi="Arial" w:cs="Arial"/>
+          <w:lang w:val="en-US"/>
+        </w:rPr>
+        <w:t>.</w:t>
+      </w:r>
+    </w:p>
+    <w:p>
+      <w:pPr>
+        <w:tabs>
+          <w:tab w:val="left" w:pos="1320"/>
+        </w:tabs>
+        <w:rPr>
+          <w:lang w:val="en-US"/>
+        </w:rPr>
+      </w:pPr>
+    </w:p>
+    <w:p>
+      <w:pPr>
+        <w:tabs>
+          <w:tab w:val="left" w:pos="1320"/>
+        </w:tabs>
+        <w:jc w:val="center"/>
+        <w:rPr>
+          <w:color w:val="000000" w:themeColor="text1"/>
+        </w:rPr>
+      </w:pPr>
+      <w:r>
+        <w:rPr>
+          <w:noProof/>
+          <w:color w:val="000000" w:themeColor="text1"/>
+        </w:rPr>
+        <w:lastRenderedPageBreak/>
+        <w:drawing>
+          <wp:inline distT="0" distB="0" distL="0" distR="0" wp14:anchorId="6DB2C01A" wp14:editId="7D808FD7">
+            <wp:extent cx="5524500" cy="3931052"/>
+            <wp:effectExtent l="0" t="0" r="0" b="0"/>
+            <wp:docPr id="10" name="Image 10"/>
+            <wp:cNvGraphicFramePr>
+              <a:graphicFrameLocks xmlns:a="http://schemas.openxmlformats.org/drawingml/2006/main" noChangeAspect="1"/>
+            </wp:cNvGraphicFramePr>
+            <a:graphic xmlns:a="http://schemas.openxmlformats.org/drawingml/2006/main">
+              <a:graphicData uri="http://schemas.openxmlformats.org/drawingml/2006/picture">
+                <pic:pic xmlns:pic="http://schemas.openxmlformats.org/drawingml/2006/picture">
+                  <pic:nvPicPr>
+                    <pic:cNvPr id="0" name="Role4All_metaModel.png"/>
+                    <pic:cNvPicPr/>
+                  </pic:nvPicPr>
+                  <pic:blipFill>
+                    <a:blip r:embed="rId34" cstate="print">
+                      <a:extLst>
+                        <a:ext uri="{28A0092B-C50C-407E-A947-70E740481C1C}">
+                          <a14:useLocalDpi xmlns:a14="http://schemas.microsoft.com/office/drawing/2010/main" val="0"/>
+                        </a:ext>
+                      </a:extLst>
+                    </a:blip>
+                    <a:stretch>
+                      <a:fillRect/>
+                    </a:stretch>
+                  </pic:blipFill>
+                  <pic:spPr>
+                    <a:xfrm>
+                      <a:off x="0" y="0"/>
+                      <a:ext cx="5526977" cy="3932815"/>
+                    </a:xfrm>
+                    <a:prstGeom prst="rect">
+                      <a:avLst/>
+                    </a:prstGeom>
+                  </pic:spPr>
+                </pic:pic>
+              </a:graphicData>
+            </a:graphic>
+          </wp:inline>
+        </w:drawing>
+      </w:r>
+    </w:p>
+    <w:p>
+      <w:pPr>
+        <w:pStyle w:val="Lgende"/>
+        <w:jc w:val="center"/>
+        <w:rPr>
+          <w:rFonts w:ascii="Arial" w:hAnsi="Arial" w:cs="Arial"/>
+          <w:lang w:val="en-US"/>
+        </w:rPr>
+      </w:pPr>
+      <w:r>
+        <w:rPr>
+          <w:rFonts w:ascii="Arial" w:hAnsi="Arial" w:cs="Arial"/>
+          <w:lang w:val="en-US"/>
+        </w:rPr>
+        <w:t xml:space="preserve">Figure </w:t>
+      </w:r>
+      <w:r>
+        <w:rPr>
+          <w:rFonts w:ascii="Arial" w:hAnsi="Arial" w:cs="Arial"/>
+        </w:rPr>
+        <w:fldChar w:fldCharType="begin"/>
+      </w:r>
+      <w:r>
+        <w:rPr>
+          <w:rFonts w:ascii="Arial" w:hAnsi="Arial" w:cs="Arial"/>
+          <w:lang w:val="en-US"/>
+        </w:rPr>
+        <w:instrText xml:space="preserve"> SEQ Figure \* ARABIC </w:instrText>
+      </w:r>
+      <w:r>
+        <w:rPr>
+          <w:rFonts w:ascii="Arial" w:hAnsi="Arial" w:cs="Arial"/>
+        </w:rPr>
+        <w:fldChar w:fldCharType="separate"/>
+      </w:r>
+      <w:r>
+        <w:rPr>
+          <w:rFonts w:ascii="Arial" w:hAnsi="Arial" w:cs="Arial"/>
+          <w:noProof/>
+          <w:lang w:val="en-US"/>
+        </w:rPr>
+        <w:t>4</w:t>
+      </w:r>
+      <w:r>
+        <w:rPr>
+          <w:rFonts w:ascii="Arial" w:hAnsi="Arial" w:cs="Arial"/>
+        </w:rPr>
+        <w:fldChar w:fldCharType="end"/>
+      </w:r>
+      <w:r>
+        <w:rPr>
+          <w:rFonts w:ascii="Arial" w:hAnsi="Arial" w:cs="Arial"/>
+          <w:lang w:val="en-US"/>
+        </w:rPr>
+        <w:t> : Role4All’s meta-model illustrates with the example of the role of FPGA</w:t>
+      </w:r>
+    </w:p>
+    <w:p>
+      <w:pPr>
+        <w:rPr>
+          <w:rFonts w:ascii="Arial" w:hAnsi="Arial" w:cs="Arial"/>
+          <w:lang w:val="en-US"/>
+        </w:rPr>
+      </w:pPr>
+      <w:r>
+        <w:rPr>
+          <w:rFonts w:ascii="Arial" w:hAnsi="Arial" w:cs="Arial"/>
+          <w:bCs/>
+          <w:color w:val="000000" w:themeColor="text1"/>
+          <w:szCs w:val="18"/>
+          <w:lang w:val="en-US"/>
+        </w:rPr>
+        <w:t xml:space="preserve">According to the figure 4, the player </w:t>
+      </w:r>
+      <w:r>
+        <w:rPr>
+          <w:rFonts w:ascii="Arial" w:hAnsi="Arial" w:cs="Arial"/>
+          <w:bCs/>
+          <w:i/>
+          <w:color w:val="000000" w:themeColor="text1"/>
+          <w:szCs w:val="18"/>
+          <w:lang w:val="en-US"/>
+        </w:rPr>
+        <w:t>pimcaMachinery0</w:t>
+      </w:r>
+      <w:r>
+        <w:rPr>
+          <w:rFonts w:ascii="Arial" w:hAnsi="Arial" w:cs="Arial"/>
+          <w:bCs/>
+          <w:color w:val="000000" w:themeColor="text1"/>
+          <w:szCs w:val="18"/>
+          <w:lang w:val="en-US"/>
+        </w:rPr>
+        <w:t xml:space="preserve"> plays the role of </w:t>
+      </w:r>
+      <w:r>
+        <w:rPr>
+          <w:rFonts w:ascii="Arial" w:hAnsi="Arial" w:cs="Arial"/>
+          <w:bCs/>
+          <w:i/>
+          <w:color w:val="000000" w:themeColor="text1"/>
+          <w:szCs w:val="18"/>
+          <w:lang w:val="en-US"/>
+        </w:rPr>
+        <w:t>RoleFPGA</w:t>
+      </w:r>
+      <w:r>
+        <w:rPr>
+          <w:rFonts w:ascii="Arial" w:hAnsi="Arial" w:cs="Arial"/>
+          <w:bCs/>
+          <w:color w:val="000000" w:themeColor="text1"/>
+          <w:szCs w:val="18"/>
+          <w:lang w:val="en-US"/>
+        </w:rPr>
+        <w:t xml:space="preserve"> and the </w:t>
+      </w:r>
+      <w:r>
+        <w:rPr>
+          <w:rFonts w:ascii="Arial" w:hAnsi="Arial" w:cs="Arial"/>
+          <w:lang w:val="en-US"/>
+        </w:rPr>
+        <w:t xml:space="preserve">behavior of this relation is defined in the adapter </w:t>
+      </w:r>
+      <w:r>
+        <w:rPr>
+          <w:rFonts w:ascii="Arial" w:hAnsi="Arial" w:cs="Arial"/>
+          <w:i/>
+          <w:lang w:val="en-US"/>
+        </w:rPr>
+        <w:t>DynamicAdapterFPGA_Pimca</w:t>
+      </w:r>
+      <w:r>
+        <w:rPr>
+          <w:rFonts w:ascii="Arial" w:hAnsi="Arial" w:cs="Arial"/>
+          <w:lang w:val="en-US"/>
+        </w:rPr>
+        <w:t xml:space="preserve">. </w:t>
+      </w:r>
+      <w:r>
+        <w:rPr>
+          <w:rFonts w:ascii="Arial" w:hAnsi="Arial" w:cs="Arial"/>
+          <w:bCs/>
+          <w:color w:val="000000" w:themeColor="text1"/>
+          <w:szCs w:val="18"/>
+          <w:lang w:val="en-US"/>
+        </w:rPr>
+        <w:t xml:space="preserve">Finally a Pimca element and an Excel element play the same role, </w:t>
+      </w:r>
+      <w:r>
+        <w:rPr>
+          <w:rFonts w:ascii="Arial" w:hAnsi="Arial" w:cs="Arial"/>
+          <w:lang w:val="en-US"/>
+        </w:rPr>
+        <w:t>we</w:t>
+      </w:r>
+      <w:r>
+        <w:rPr>
+          <w:rFonts w:ascii="Arial" w:hAnsi="Arial" w:cs="Arial"/>
+          <w:lang w:val="en-US"/>
+        </w:rPr>
+        <w:t xml:space="preserve"> created a unique point of view on two different elements of two different tools. Now </w:t>
+      </w:r>
+      <w:r>
+        <w:rPr>
+          <w:rFonts w:ascii="Arial" w:hAnsi="Arial" w:cs="Arial"/>
+          <w:lang w:val="en-US"/>
+        </w:rPr>
+        <w:t>we</w:t>
+      </w:r>
+      <w:r>
+        <w:rPr>
+          <w:rFonts w:ascii="Arial" w:hAnsi="Arial" w:cs="Arial"/>
+          <w:lang w:val="en-US"/>
+        </w:rPr>
+        <w:t xml:space="preserve"> can used the role </w:t>
+      </w:r>
+      <w:r>
+        <w:rPr>
+          <w:rFonts w:ascii="Arial" w:hAnsi="Arial" w:cs="Arial"/>
+          <w:i/>
+          <w:lang w:val="en-US"/>
+        </w:rPr>
+        <w:t xml:space="preserve">RoleFPGA </w:t>
+      </w:r>
+      <w:r>
+        <w:rPr>
+          <w:rFonts w:ascii="Arial" w:hAnsi="Arial" w:cs="Arial"/>
+          <w:lang w:val="en-US"/>
+        </w:rPr>
+        <w:t xml:space="preserve">to manipulate the concept of FPGA instead of the couple of tools Excel and Pimca. </w:t>
+      </w:r>
+      <w:bookmarkStart w:id="17" w:name="_GoBack"/>
+      <w:bookmarkEnd w:id="17"/>
+    </w:p>
+    <w:p>
+      <w:pPr>
+        <w:rPr>
+          <w:rFonts w:ascii="SFRM1095" w:hAnsi="SFRM1095" w:cs="SFRM1095"/>
+          <w:lang w:val="en-US"/>
+        </w:rPr>
+      </w:pPr>
+    </w:p>
+    <w:p>
+      <w:pPr>
+        <w:rPr>
+          <w:rFonts w:ascii="Arial" w:hAnsi="Arial" w:cs="Arial"/>
+          <w:lang w:val="en-US"/>
         </w:rPr>
       </w:pPr>
     </w:p>
@@ -9491,7 +11003,6 @@
         <w:rPr>
           <w:rFonts w:ascii="Arial" w:hAnsi="Arial" w:cs="Arial"/>
         </w:rPr>
-        <w:lastRenderedPageBreak/>
         <w:t xml:space="preserve">Positionnement de l’approche par </w:t>
       </w:r>
       <w:proofErr w:type="spellStart"/>
@@ -9527,9 +11038,15 @@
         <w:rPr>
           <w:rFonts w:ascii="Arial" w:hAnsi="Arial" w:cs="Arial"/>
         </w:rPr>
-        <w:t>federation.</w:t>
+        <w:t>federation</w:t>
       </w:r>
       <w:proofErr w:type="spellEnd"/>
+      <w:r>
+        <w:rPr>
+          <w:rFonts w:ascii="Arial" w:hAnsi="Arial" w:cs="Arial"/>
+        </w:rPr>
+        <w:t>.</w:t>
+      </w:r>
     </w:p>
     <w:p>
       <w:pPr>
@@ -9682,6 +11199,7 @@
         <w:rPr>
           <w:rFonts w:ascii="Arial" w:hAnsi="Arial" w:cs="Arial"/>
         </w:rPr>
+        <w:lastRenderedPageBreak/>
         <w:t xml:space="preserve">Actuellement Role4All est capable d'importer un modèle, le lien vers la source n'est ensuite plus </w:t>
       </w:r>
       <w:proofErr w:type="gramStart"/>
@@ -9718,7 +11236,6 @@
           <w:rFonts w:ascii="Arial" w:hAnsi="Arial" w:cs="Arial"/>
         </w:rPr>
       </w:pPr>
-      <w:bookmarkStart w:id="15" w:name="_Toc433268614"/>
     </w:p>
     <w:p>
       <w:pPr>
@@ -9767,21 +11284,20 @@
           <w:rFonts w:ascii="Arial" w:hAnsi="Arial" w:cs="Arial"/>
         </w:rPr>
       </w:pPr>
-      <w:proofErr w:type="spellStart"/>
+      <w:bookmarkStart w:id="18" w:name="_Toc447095746"/>
       <w:r>
         <w:rPr>
           <w:rFonts w:ascii="Arial" w:hAnsi="Arial" w:cs="Arial"/>
         </w:rPr>
         <w:t>Morphose</w:t>
       </w:r>
-      <w:proofErr w:type="spellEnd"/>
       <w:r>
         <w:rPr>
           <w:rFonts w:ascii="Arial" w:hAnsi="Arial" w:cs="Arial"/>
         </w:rPr>
         <w:t>(TODO)</w:t>
       </w:r>
-      <w:bookmarkEnd w:id="15"/>
+      <w:bookmarkEnd w:id="18"/>
     </w:p>
     <w:p>
       <w:pPr>
@@ -9793,21 +11309,7 @@
         <w:rPr>
           <w:rFonts w:ascii="Arial" w:hAnsi="Arial" w:cs="Arial"/>
         </w:rPr>
-        <w:t xml:space="preserve">Mettre la description de </w:t>
-      </w:r>
-      <w:proofErr w:type="spellStart"/>
-      <w:r>
-        <w:rPr>
-          <w:rFonts w:ascii="Arial" w:hAnsi="Arial" w:cs="Arial"/>
-        </w:rPr>
-        <w:t>Morphose</w:t>
-      </w:r>
-      <w:proofErr w:type="spellEnd"/>
-      <w:r>
-        <w:rPr>
-          <w:rFonts w:ascii="Arial" w:hAnsi="Arial" w:cs="Arial"/>
-        </w:rPr>
-        <w:t xml:space="preserve"> sans la description du use case.</w:t>
+        <w:t>Mettre la description de Morphose sans la description du use case.</w:t>
       </w:r>
     </w:p>
     <w:p>
@@ -9816,19 +11318,11 @@
           <w:rFonts w:ascii="Arial" w:hAnsi="Arial" w:cs="Arial"/>
         </w:rPr>
       </w:pPr>
-      <w:proofErr w:type="spellStart"/>
-      <w:r>
-        <w:rPr>
-          <w:rFonts w:ascii="Arial" w:hAnsi="Arial" w:cs="Arial"/>
-        </w:rPr>
-        <w:t>Morphose</w:t>
-      </w:r>
-      <w:proofErr w:type="spellEnd"/>
-      <w:r>
-        <w:rPr>
-          <w:rFonts w:ascii="Arial" w:hAnsi="Arial" w:cs="Arial"/>
-        </w:rPr>
-        <w:t xml:space="preserve"> est une suite d'outils de l'ESL dédiés à l'exploration d'architecture, la synthèse </w:t>
+      <w:r>
+        <w:rPr>
+          <w:rFonts w:ascii="Arial" w:hAnsi="Arial" w:cs="Arial"/>
+        </w:rPr>
+        <w:t xml:space="preserve">Morphose est une suite d'outils de l'ESL dédiés à l'exploration d'architecture, la synthèse </w:t>
       </w:r>
       <w:proofErr w:type="gramStart"/>
       <w:r>
@@ -9850,8 +11344,6 @@
         </w:rPr>
         <w:t>.</w:t>
       </w:r>
-      <w:bookmarkStart w:id="16" w:name="_GoBack"/>
-      <w:bookmarkEnd w:id="16"/>
     </w:p>
     <w:p>
       <w:pPr>
@@ -9875,7 +11367,7 @@
           <w:rFonts w:ascii="Arial" w:hAnsi="Arial" w:cs="Arial"/>
         </w:rPr>
       </w:pPr>
-      <w:bookmarkStart w:id="17" w:name="_Toc433268618"/>
+      <w:bookmarkStart w:id="19" w:name="_Toc447095747"/>
       <w:r>
         <w:rPr>
           <w:rFonts w:ascii="Arial" w:hAnsi="Arial" w:cs="Arial"/>
@@ -9903,7 +11395,7 @@
         </w:rPr>
         <w:t>cybersécurité</w:t>
       </w:r>
-      <w:bookmarkEnd w:id="17"/>
+      <w:bookmarkEnd w:id="19"/>
       <w:proofErr w:type="spellEnd"/>
     </w:p>
     <w:p>
@@ -10029,14 +11521,7 @@
         <w:rPr>
           <w:rFonts w:ascii="Arial" w:hAnsi="Arial" w:cs="Arial"/>
         </w:rPr>
-        <w:t xml:space="preserve"> (langage défini par DGA MI) existe et permet de modéliser des systèmes à différents niveaux d’abstraction. Ce langage contient la </w:t>
-      </w:r>
-      <w:r>
-        <w:rPr>
-          <w:rFonts w:ascii="Arial" w:hAnsi="Arial" w:cs="Arial"/>
-        </w:rPr>
-        <w:lastRenderedPageBreak/>
-        <w:t>description de la structure du système mais aussi les graphes d’attaques possibles sur le système modélisé. Cet outil a été réalisé après un sujet UV5.4 de l’année passée.</w:t>
+        <w:t xml:space="preserve"> (langage défini par DGA MI) existe et permet de modéliser des systèmes à différents niveaux d’abstraction. Ce langage contient la description de la structure du système mais aussi les graphes d’attaques possibles sur le système modélisé. Cet outil a été réalisé après un sujet UV5.4 de l’année passée.</w:t>
       </w:r>
     </w:p>
     <w:p>
@@ -10164,6 +11649,7 @@
         <w:rPr>
           <w:rFonts w:ascii="Arial" w:hAnsi="Arial" w:cs="Arial"/>
         </w:rPr>
+        <w:lastRenderedPageBreak/>
         <w:t xml:space="preserve">Réalisation du générateur de code JSON </w:t>
       </w:r>
     </w:p>
@@ -10209,7 +11695,7 @@
           <w:rFonts w:ascii="Arial" w:hAnsi="Arial" w:cs="Arial"/>
         </w:rPr>
       </w:pPr>
-      <w:bookmarkStart w:id="18" w:name="_Toc433268619"/>
+      <w:bookmarkStart w:id="20" w:name="_Toc447095748"/>
       <w:r>
         <w:rPr>
           <w:rFonts w:ascii="Arial" w:hAnsi="Arial" w:cs="Arial"/>
@@ -10223,7 +11709,7 @@
         </w:rPr>
         <w:t>cybersécurité</w:t>
       </w:r>
-      <w:bookmarkEnd w:id="18"/>
+      <w:bookmarkEnd w:id="20"/>
       <w:proofErr w:type="spellEnd"/>
     </w:p>
     <w:p>
@@ -10444,7 +11930,6 @@
         <w:rPr>
           <w:rFonts w:ascii="Arial" w:hAnsi="Arial" w:cs="Arial"/>
         </w:rPr>
-        <w:lastRenderedPageBreak/>
         <w:t>PimCA</w:t>
       </w:r>
       <w:proofErr w:type="spellEnd"/>
@@ -10591,7 +12076,7 @@
           <w:lang w:val="en-US"/>
         </w:rPr>
       </w:pPr>
-      <w:bookmarkStart w:id="19" w:name="_Toc433268620"/>
+      <w:bookmarkStart w:id="21" w:name="_Toc447095749"/>
       <w:r>
         <w:rPr>
           <w:rFonts w:ascii="Arial" w:hAnsi="Arial" w:cs="Arial"/>
@@ -10599,7 +12084,7 @@
         </w:rPr>
         <w:t>Perspectives</w:t>
       </w:r>
-      <w:bookmarkEnd w:id="19"/>
+      <w:bookmarkEnd w:id="21"/>
     </w:p>
     <w:p>
       <w:pPr>
@@ -10617,7 +12102,7 @@
           <w:lang w:val="en-US"/>
         </w:rPr>
       </w:pPr>
-      <w:bookmarkStart w:id="20" w:name="_Toc433268621"/>
+      <w:bookmarkStart w:id="22" w:name="_Toc447095750"/>
       <w:r>
         <w:rPr>
           <w:rFonts w:ascii="Arial" w:hAnsi="Arial" w:cs="Arial"/>
@@ -10625,7 +12110,7 @@
         </w:rPr>
         <w:t>REF</w:t>
       </w:r>
-      <w:bookmarkEnd w:id="20"/>
+      <w:bookmarkEnd w:id="22"/>
     </w:p>
     <w:p>
       <w:pPr>
@@ -12611,6 +14096,7 @@
   <w:style w:type="character" w:default="1" w:styleId="Policepardfaut">
     <w:name w:val="Default Paragraph Font"/>
     <w:uiPriority w:val="1"/>
+    <w:semiHidden/>
     <w:unhideWhenUsed/>
   </w:style>
   <w:style w:type="table" w:default="1" w:styleId="TableauNormal">
@@ -15349,31 +16835,31 @@
     </dgm:pt>
   </dgm:ptLst>
   <dgm:cxnLst>
+    <dgm:cxn modelId="{3A3B493B-5B24-4454-979D-394717C78BC9}" srcId="{46D3D9BA-A5B6-44EE-8ADD-A6CE56DE9AE9}" destId="{CEEF09E8-CEB1-4AEB-8A66-2068F98C570D}" srcOrd="3" destOrd="0" parTransId="{0E39A85E-A801-461D-B48C-E51F0FC104C2}" sibTransId="{07C3B1DA-2BFC-47BA-98D3-D81E2E272F75}"/>
+    <dgm:cxn modelId="{9722B31B-EB2F-42AC-B04F-738F7CDC8325}" srcId="{8BD561DC-1BA9-4B98-8898-957F7AECCCA2}" destId="{612E7B99-9915-4C07-B264-4A0FD712B83E}" srcOrd="1" destOrd="0" parTransId="{5C8F9573-805A-4B3B-B304-D221E34FFD84}" sibTransId="{512BA93D-FAB0-4C31-B75F-3836771DAC56}"/>
+    <dgm:cxn modelId="{EB83BDB7-8C1D-4502-B837-DFAFB94EFC7C}" srcId="{3FF746A6-D981-4572-8F0F-3A9A436A4B94}" destId="{7B807B1C-EC7B-4965-90F8-D4A6AB918618}" srcOrd="0" destOrd="0" parTransId="{6A9FA8DA-C7B1-4244-B541-852DA8A8C830}" sibTransId="{7DAA441D-E4AC-4F1C-ABA0-787CBAF91B65}"/>
+    <dgm:cxn modelId="{167FB908-C907-4245-A1AE-EB54B26FE09C}" type="presOf" srcId="{46D3D9BA-A5B6-44EE-8ADD-A6CE56DE9AE9}" destId="{82BAC38A-B10F-49C3-8962-AEC952104616}" srcOrd="0" destOrd="0" presId="urn:microsoft.com/office/officeart/2005/8/layout/radial3"/>
+    <dgm:cxn modelId="{84B0F6F8-6C16-4A3C-A589-C0AE086CEDE5}" type="presOf" srcId="{612E7B99-9915-4C07-B264-4A0FD712B83E}" destId="{B2A64C9D-739C-420B-A15E-AADEE6C47D4D}" srcOrd="0" destOrd="2" presId="urn:microsoft.com/office/officeart/2005/8/layout/radial3"/>
+    <dgm:cxn modelId="{822EEA2E-512E-4E02-A164-57E1A7720103}" type="presOf" srcId="{42754379-F56C-4B98-B9EF-103DDFA584E5}" destId="{B2A64C9D-739C-420B-A15E-AADEE6C47D4D}" srcOrd="0" destOrd="1" presId="urn:microsoft.com/office/officeart/2005/8/layout/radial3"/>
+    <dgm:cxn modelId="{478D86A8-B003-4F83-AC06-A82D63D9096C}" type="presOf" srcId="{CEEF09E8-CEB1-4AEB-8A66-2068F98C570D}" destId="{334E0CBB-C7E5-4E1E-9167-07B9B4DB9A4E}" srcOrd="0" destOrd="0" presId="urn:microsoft.com/office/officeart/2005/8/layout/radial3"/>
+    <dgm:cxn modelId="{6E210CD4-703F-426E-9E7D-A9E757AEDDA8}" srcId="{3FF746A6-D981-4572-8F0F-3A9A436A4B94}" destId="{278BDD44-B7E3-43B0-A53C-55236BD0CB29}" srcOrd="1" destOrd="0" parTransId="{AC61A32C-DBDF-4DB2-90D1-D901AD5879E2}" sibTransId="{42C3B0CF-9EE0-4880-A66D-17B5B853CE8A}"/>
     <dgm:cxn modelId="{29A73E57-C84E-4019-9D80-A8CB2A82E9CD}" srcId="{C49BE5DB-07F9-45A3-BA57-C15DA25F7F45}" destId="{46D3D9BA-A5B6-44EE-8ADD-A6CE56DE9AE9}" srcOrd="0" destOrd="0" parTransId="{81D54686-923D-4B8B-AA7E-3C3FCF10F035}" sibTransId="{4B9E897A-6E28-4447-B1C7-CE02E4FED52D}"/>
-    <dgm:cxn modelId="{C3D2E618-828B-4068-924F-6EA3EFC8A3A6}" type="presOf" srcId="{46D3D9BA-A5B6-44EE-8ADD-A6CE56DE9AE9}" destId="{82BAC38A-B10F-49C3-8962-AEC952104616}" srcOrd="0" destOrd="0" presId="urn:microsoft.com/office/officeart/2005/8/layout/radial3"/>
-    <dgm:cxn modelId="{D4CCE8C2-9797-4E33-B558-F317D1F22E5B}" type="presOf" srcId="{612E7B99-9915-4C07-B264-4A0FD712B83E}" destId="{B2A64C9D-739C-420B-A15E-AADEE6C47D4D}" srcOrd="0" destOrd="2" presId="urn:microsoft.com/office/officeart/2005/8/layout/radial3"/>
-    <dgm:cxn modelId="{ABD6DE6C-49D1-4BF4-993C-4C957956DD3A}" type="presOf" srcId="{C49BE5DB-07F9-45A3-BA57-C15DA25F7F45}" destId="{89708447-7FC2-4A8D-8ADD-02463DBE6A2E}" srcOrd="0" destOrd="0" presId="urn:microsoft.com/office/officeart/2005/8/layout/radial3"/>
-    <dgm:cxn modelId="{A8EB549B-3DEF-458C-A8FD-AF194FCCAAE6}" type="presOf" srcId="{667FCAE9-09BE-4F1E-BEAE-6B70A8EE2395}" destId="{495CAAE2-5E98-43B6-9892-8B6F1B9F881F}" srcOrd="0" destOrd="0" presId="urn:microsoft.com/office/officeart/2005/8/layout/radial3"/>
-    <dgm:cxn modelId="{9722B31B-EB2F-42AC-B04F-738F7CDC8325}" srcId="{8BD561DC-1BA9-4B98-8898-957F7AECCCA2}" destId="{612E7B99-9915-4C07-B264-4A0FD712B83E}" srcOrd="1" destOrd="0" parTransId="{5C8F9573-805A-4B3B-B304-D221E34FFD84}" sibTransId="{512BA93D-FAB0-4C31-B75F-3836771DAC56}"/>
-    <dgm:cxn modelId="{9D9CEF62-8F5B-406B-8733-9B2EA739559C}" type="presOf" srcId="{8BD561DC-1BA9-4B98-8898-957F7AECCCA2}" destId="{B2A64C9D-739C-420B-A15E-AADEE6C47D4D}" srcOrd="0" destOrd="0" presId="urn:microsoft.com/office/officeart/2005/8/layout/radial3"/>
-    <dgm:cxn modelId="{6C007D11-D0B6-47A7-9CFA-0EC257131F6A}" type="presOf" srcId="{278BDD44-B7E3-43B0-A53C-55236BD0CB29}" destId="{4BC71F48-0568-434C-AC1A-ED290022B49A}" srcOrd="0" destOrd="2" presId="urn:microsoft.com/office/officeart/2005/8/layout/radial3"/>
+    <dgm:cxn modelId="{B7B3FA80-978C-47C8-966A-2E79692D48A4}" srcId="{46D3D9BA-A5B6-44EE-8ADD-A6CE56DE9AE9}" destId="{667FCAE9-09BE-4F1E-BEAE-6B70A8EE2395}" srcOrd="1" destOrd="0" parTransId="{E9E4910B-2223-4D92-9DA3-E3E998438A68}" sibTransId="{805D00B7-A605-4BA5-80D0-2875916138DB}"/>
+    <dgm:cxn modelId="{8E87D68D-7510-40A1-9146-3EDEC093327D}" type="presOf" srcId="{667FCAE9-09BE-4F1E-BEAE-6B70A8EE2395}" destId="{495CAAE2-5E98-43B6-9892-8B6F1B9F881F}" srcOrd="0" destOrd="0" presId="urn:microsoft.com/office/officeart/2005/8/layout/radial3"/>
     <dgm:cxn modelId="{85B9A3CA-6342-4399-9B66-3296F5D4301B}" srcId="{46D3D9BA-A5B6-44EE-8ADD-A6CE56DE9AE9}" destId="{3FF746A6-D981-4572-8F0F-3A9A436A4B94}" srcOrd="0" destOrd="0" parTransId="{0945E7BD-7094-4858-A721-CC4640BA5A57}" sibTransId="{A9ADC761-1A91-4FC7-BCDE-CACB4183F0E1}"/>
+    <dgm:cxn modelId="{746A6F65-7488-4F1B-A785-08CA657DF66E}" type="presOf" srcId="{3FF746A6-D981-4572-8F0F-3A9A436A4B94}" destId="{4BC71F48-0568-434C-AC1A-ED290022B49A}" srcOrd="0" destOrd="0" presId="urn:microsoft.com/office/officeart/2005/8/layout/radial3"/>
+    <dgm:cxn modelId="{FBC2BA04-5BDC-4D50-9670-04B27DE9133F}" type="presOf" srcId="{C49BE5DB-07F9-45A3-BA57-C15DA25F7F45}" destId="{89708447-7FC2-4A8D-8ADD-02463DBE6A2E}" srcOrd="0" destOrd="0" presId="urn:microsoft.com/office/officeart/2005/8/layout/radial3"/>
+    <dgm:cxn modelId="{D4323751-6304-4861-B71D-5B0A5E1B6FB7}" type="presOf" srcId="{8BD561DC-1BA9-4B98-8898-957F7AECCCA2}" destId="{B2A64C9D-739C-420B-A15E-AADEE6C47D4D}" srcOrd="0" destOrd="0" presId="urn:microsoft.com/office/officeart/2005/8/layout/radial3"/>
+    <dgm:cxn modelId="{9D7F7CA9-049C-43D0-AB2D-4820259468FF}" srcId="{46D3D9BA-A5B6-44EE-8ADD-A6CE56DE9AE9}" destId="{8BD561DC-1BA9-4B98-8898-957F7AECCCA2}" srcOrd="2" destOrd="0" parTransId="{BD76251C-887B-453C-B90D-CB31BCC68262}" sibTransId="{9AD27677-E830-4F63-ACBD-F5CF96370E1D}"/>
+    <dgm:cxn modelId="{7723EDEB-ABB8-42A8-B69C-E76C901BDA2D}" type="presOf" srcId="{7B807B1C-EC7B-4965-90F8-D4A6AB918618}" destId="{4BC71F48-0568-434C-AC1A-ED290022B49A}" srcOrd="0" destOrd="1" presId="urn:microsoft.com/office/officeart/2005/8/layout/radial3"/>
     <dgm:cxn modelId="{F252E115-D785-4BE3-ADAC-14F0919C4127}" srcId="{8BD561DC-1BA9-4B98-8898-957F7AECCCA2}" destId="{42754379-F56C-4B98-B9EF-103DDFA584E5}" srcOrd="0" destOrd="0" parTransId="{934F8A91-1FF1-4732-93AB-1D5468C1E72B}" sibTransId="{38526B72-F95C-478C-96FA-191731D6E083}"/>
-    <dgm:cxn modelId="{3A3B493B-5B24-4454-979D-394717C78BC9}" srcId="{46D3D9BA-A5B6-44EE-8ADD-A6CE56DE9AE9}" destId="{CEEF09E8-CEB1-4AEB-8A66-2068F98C570D}" srcOrd="3" destOrd="0" parTransId="{0E39A85E-A801-461D-B48C-E51F0FC104C2}" sibTransId="{07C3B1DA-2BFC-47BA-98D3-D81E2E272F75}"/>
-    <dgm:cxn modelId="{F59BC5AD-C47F-423A-9CDC-3778EFB6C83B}" type="presOf" srcId="{CEEF09E8-CEB1-4AEB-8A66-2068F98C570D}" destId="{334E0CBB-C7E5-4E1E-9167-07B9B4DB9A4E}" srcOrd="0" destOrd="0" presId="urn:microsoft.com/office/officeart/2005/8/layout/radial3"/>
-    <dgm:cxn modelId="{FF9CAFA4-EC62-4FF1-A443-71FF7FDEBF11}" type="presOf" srcId="{3FF746A6-D981-4572-8F0F-3A9A436A4B94}" destId="{4BC71F48-0568-434C-AC1A-ED290022B49A}" srcOrd="0" destOrd="0" presId="urn:microsoft.com/office/officeart/2005/8/layout/radial3"/>
-    <dgm:cxn modelId="{9D7F7CA9-049C-43D0-AB2D-4820259468FF}" srcId="{46D3D9BA-A5B6-44EE-8ADD-A6CE56DE9AE9}" destId="{8BD561DC-1BA9-4B98-8898-957F7AECCCA2}" srcOrd="2" destOrd="0" parTransId="{BD76251C-887B-453C-B90D-CB31BCC68262}" sibTransId="{9AD27677-E830-4F63-ACBD-F5CF96370E1D}"/>
-    <dgm:cxn modelId="{CCB38260-AEB7-4F24-A6AD-A0B70BD7C219}" type="presOf" srcId="{42754379-F56C-4B98-B9EF-103DDFA584E5}" destId="{B2A64C9D-739C-420B-A15E-AADEE6C47D4D}" srcOrd="0" destOrd="1" presId="urn:microsoft.com/office/officeart/2005/8/layout/radial3"/>
-    <dgm:cxn modelId="{D51CFE76-903B-4BC5-A4BB-2472C402CA6E}" type="presOf" srcId="{7B807B1C-EC7B-4965-90F8-D4A6AB918618}" destId="{4BC71F48-0568-434C-AC1A-ED290022B49A}" srcOrd="0" destOrd="1" presId="urn:microsoft.com/office/officeart/2005/8/layout/radial3"/>
-    <dgm:cxn modelId="{EB83BDB7-8C1D-4502-B837-DFAFB94EFC7C}" srcId="{3FF746A6-D981-4572-8F0F-3A9A436A4B94}" destId="{7B807B1C-EC7B-4965-90F8-D4A6AB918618}" srcOrd="0" destOrd="0" parTransId="{6A9FA8DA-C7B1-4244-B541-852DA8A8C830}" sibTransId="{7DAA441D-E4AC-4F1C-ABA0-787CBAF91B65}"/>
-    <dgm:cxn modelId="{B7B3FA80-978C-47C8-966A-2E79692D48A4}" srcId="{46D3D9BA-A5B6-44EE-8ADD-A6CE56DE9AE9}" destId="{667FCAE9-09BE-4F1E-BEAE-6B70A8EE2395}" srcOrd="1" destOrd="0" parTransId="{E9E4910B-2223-4D92-9DA3-E3E998438A68}" sibTransId="{805D00B7-A605-4BA5-80D0-2875916138DB}"/>
-    <dgm:cxn modelId="{6E210CD4-703F-426E-9E7D-A9E757AEDDA8}" srcId="{3FF746A6-D981-4572-8F0F-3A9A436A4B94}" destId="{278BDD44-B7E3-43B0-A53C-55236BD0CB29}" srcOrd="1" destOrd="0" parTransId="{AC61A32C-DBDF-4DB2-90D1-D901AD5879E2}" sibTransId="{42C3B0CF-9EE0-4880-A66D-17B5B853CE8A}"/>
-    <dgm:cxn modelId="{A77BB409-F42A-4DFF-B925-57D11CC2A959}" type="presParOf" srcId="{89708447-7FC2-4A8D-8ADD-02463DBE6A2E}" destId="{5ED3E13E-474C-4311-A47B-3652553499F7}" srcOrd="0" destOrd="0" presId="urn:microsoft.com/office/officeart/2005/8/layout/radial3"/>
-    <dgm:cxn modelId="{7D58E27C-24F2-4B61-B9D2-512CB53E592A}" type="presParOf" srcId="{5ED3E13E-474C-4311-A47B-3652553499F7}" destId="{82BAC38A-B10F-49C3-8962-AEC952104616}" srcOrd="0" destOrd="0" presId="urn:microsoft.com/office/officeart/2005/8/layout/radial3"/>
-    <dgm:cxn modelId="{A1AF74D6-1A5E-4AAF-8747-84836438B64A}" type="presParOf" srcId="{5ED3E13E-474C-4311-A47B-3652553499F7}" destId="{4BC71F48-0568-434C-AC1A-ED290022B49A}" srcOrd="1" destOrd="0" presId="urn:microsoft.com/office/officeart/2005/8/layout/radial3"/>
-    <dgm:cxn modelId="{96F63C22-E273-4BF4-965A-67A530E437D0}" type="presParOf" srcId="{5ED3E13E-474C-4311-A47B-3652553499F7}" destId="{495CAAE2-5E98-43B6-9892-8B6F1B9F881F}" srcOrd="2" destOrd="0" presId="urn:microsoft.com/office/officeart/2005/8/layout/radial3"/>
-    <dgm:cxn modelId="{BD1F5CCA-23E7-4318-AB5D-932E21097718}" type="presParOf" srcId="{5ED3E13E-474C-4311-A47B-3652553499F7}" destId="{B2A64C9D-739C-420B-A15E-AADEE6C47D4D}" srcOrd="3" destOrd="0" presId="urn:microsoft.com/office/officeart/2005/8/layout/radial3"/>
-    <dgm:cxn modelId="{166EBDD2-7AB8-4386-9B6E-C26651F08017}" type="presParOf" srcId="{5ED3E13E-474C-4311-A47B-3652553499F7}" destId="{334E0CBB-C7E5-4E1E-9167-07B9B4DB9A4E}" srcOrd="4" destOrd="0" presId="urn:microsoft.com/office/officeart/2005/8/layout/radial3"/>
+    <dgm:cxn modelId="{F5D383BE-8D94-4BDC-9B23-C584A40CF2FF}" type="presOf" srcId="{278BDD44-B7E3-43B0-A53C-55236BD0CB29}" destId="{4BC71F48-0568-434C-AC1A-ED290022B49A}" srcOrd="0" destOrd="2" presId="urn:microsoft.com/office/officeart/2005/8/layout/radial3"/>
+    <dgm:cxn modelId="{64ED681F-244E-4F8E-832B-5598E36521E5}" type="presParOf" srcId="{89708447-7FC2-4A8D-8ADD-02463DBE6A2E}" destId="{5ED3E13E-474C-4311-A47B-3652553499F7}" srcOrd="0" destOrd="0" presId="urn:microsoft.com/office/officeart/2005/8/layout/radial3"/>
+    <dgm:cxn modelId="{8E7934B5-7AC5-4376-AAEF-0F5E4EAB2762}" type="presParOf" srcId="{5ED3E13E-474C-4311-A47B-3652553499F7}" destId="{82BAC38A-B10F-49C3-8962-AEC952104616}" srcOrd="0" destOrd="0" presId="urn:microsoft.com/office/officeart/2005/8/layout/radial3"/>
+    <dgm:cxn modelId="{DF172747-037F-4B31-A8E6-DF7722A6EF11}" type="presParOf" srcId="{5ED3E13E-474C-4311-A47B-3652553499F7}" destId="{4BC71F48-0568-434C-AC1A-ED290022B49A}" srcOrd="1" destOrd="0" presId="urn:microsoft.com/office/officeart/2005/8/layout/radial3"/>
+    <dgm:cxn modelId="{133E76B0-D32B-4B0B-BEA8-9425531D7747}" type="presParOf" srcId="{5ED3E13E-474C-4311-A47B-3652553499F7}" destId="{495CAAE2-5E98-43B6-9892-8B6F1B9F881F}" srcOrd="2" destOrd="0" presId="urn:microsoft.com/office/officeart/2005/8/layout/radial3"/>
+    <dgm:cxn modelId="{7875509E-34FB-4F1D-9878-BB2D835FD53B}" type="presParOf" srcId="{5ED3E13E-474C-4311-A47B-3652553499F7}" destId="{B2A64C9D-739C-420B-A15E-AADEE6C47D4D}" srcOrd="3" destOrd="0" presId="urn:microsoft.com/office/officeart/2005/8/layout/radial3"/>
+    <dgm:cxn modelId="{4889FA79-E857-4348-BD18-1E5323030EFB}" type="presParOf" srcId="{5ED3E13E-474C-4311-A47B-3652553499F7}" destId="{334E0CBB-C7E5-4E1E-9167-07B9B4DB9A4E}" srcOrd="4" destOrd="0" presId="urn:microsoft.com/office/officeart/2005/8/layout/radial3"/>
   </dgm:cxnLst>
   <dgm:bg/>
   <dgm:whole/>
@@ -15678,23 +17164,23 @@
     </dgm:pt>
   </dgm:ptLst>
   <dgm:cxnLst>
+    <dgm:cxn modelId="{85B9A3CA-6342-4399-9B66-3296F5D4301B}" srcId="{46D3D9BA-A5B6-44EE-8ADD-A6CE56DE9AE9}" destId="{3FF746A6-D981-4572-8F0F-3A9A436A4B94}" srcOrd="0" destOrd="0" parTransId="{0945E7BD-7094-4858-A721-CC4640BA5A57}" sibTransId="{A9ADC761-1A91-4FC7-BCDE-CACB4183F0E1}"/>
+    <dgm:cxn modelId="{9D7F7CA9-049C-43D0-AB2D-4820259468FF}" srcId="{46D3D9BA-A5B6-44EE-8ADD-A6CE56DE9AE9}" destId="{8BD561DC-1BA9-4B98-8898-957F7AECCCA2}" srcOrd="2" destOrd="0" parTransId="{BD76251C-887B-453C-B90D-CB31BCC68262}" sibTransId="{9AD27677-E830-4F63-ACBD-F5CF96370E1D}"/>
+    <dgm:cxn modelId="{3A3B493B-5B24-4454-979D-394717C78BC9}" srcId="{46D3D9BA-A5B6-44EE-8ADD-A6CE56DE9AE9}" destId="{CEEF09E8-CEB1-4AEB-8A66-2068F98C570D}" srcOrd="3" destOrd="0" parTransId="{0E39A85E-A801-461D-B48C-E51F0FC104C2}" sibTransId="{07C3B1DA-2BFC-47BA-98D3-D81E2E272F75}"/>
+    <dgm:cxn modelId="{EC3020A6-AE26-48D4-A27B-6C3B19178106}" type="presOf" srcId="{46D3D9BA-A5B6-44EE-8ADD-A6CE56DE9AE9}" destId="{82BAC38A-B10F-49C3-8962-AEC952104616}" srcOrd="0" destOrd="0" presId="urn:microsoft.com/office/officeart/2005/8/layout/radial3"/>
     <dgm:cxn modelId="{29A73E57-C84E-4019-9D80-A8CB2A82E9CD}" srcId="{C49BE5DB-07F9-45A3-BA57-C15DA25F7F45}" destId="{46D3D9BA-A5B6-44EE-8ADD-A6CE56DE9AE9}" srcOrd="0" destOrd="0" parTransId="{81D54686-923D-4B8B-AA7E-3C3FCF10F035}" sibTransId="{4B9E897A-6E28-4447-B1C7-CE02E4FED52D}"/>
-    <dgm:cxn modelId="{C3B91DEC-E7D4-44D6-8F60-26490DBD487A}" type="presOf" srcId="{46D3D9BA-A5B6-44EE-8ADD-A6CE56DE9AE9}" destId="{82BAC38A-B10F-49C3-8962-AEC952104616}" srcOrd="0" destOrd="0" presId="urn:microsoft.com/office/officeart/2005/8/layout/radial3"/>
-    <dgm:cxn modelId="{4A7FE824-F2F0-4715-86CB-591933D2B19F}" type="presOf" srcId="{3FF746A6-D981-4572-8F0F-3A9A436A4B94}" destId="{4BC71F48-0568-434C-AC1A-ED290022B49A}" srcOrd="0" destOrd="0" presId="urn:microsoft.com/office/officeart/2005/8/layout/radial3"/>
-    <dgm:cxn modelId="{376CA867-6C91-4C52-A9D0-1904C42AB0F8}" type="presOf" srcId="{8BD561DC-1BA9-4B98-8898-957F7AECCCA2}" destId="{B2A64C9D-739C-420B-A15E-AADEE6C47D4D}" srcOrd="0" destOrd="0" presId="urn:microsoft.com/office/officeart/2005/8/layout/radial3"/>
-    <dgm:cxn modelId="{C85640CB-022D-49C5-B17F-BA0B31E47C80}" type="presOf" srcId="{C49BE5DB-07F9-45A3-BA57-C15DA25F7F45}" destId="{89708447-7FC2-4A8D-8ADD-02463DBE6A2E}" srcOrd="0" destOrd="0" presId="urn:microsoft.com/office/officeart/2005/8/layout/radial3"/>
-    <dgm:cxn modelId="{85B9A3CA-6342-4399-9B66-3296F5D4301B}" srcId="{46D3D9BA-A5B6-44EE-8ADD-A6CE56DE9AE9}" destId="{3FF746A6-D981-4572-8F0F-3A9A436A4B94}" srcOrd="0" destOrd="0" parTransId="{0945E7BD-7094-4858-A721-CC4640BA5A57}" sibTransId="{A9ADC761-1A91-4FC7-BCDE-CACB4183F0E1}"/>
-    <dgm:cxn modelId="{7B7130B4-AB9E-490F-8D77-9578446504C5}" type="presOf" srcId="{CEEF09E8-CEB1-4AEB-8A66-2068F98C570D}" destId="{334E0CBB-C7E5-4E1E-9167-07B9B4DB9A4E}" srcOrd="0" destOrd="0" presId="urn:microsoft.com/office/officeart/2005/8/layout/radial3"/>
-    <dgm:cxn modelId="{4FF51164-4DA4-477A-AD04-EFC7222FBB37}" type="presOf" srcId="{667FCAE9-09BE-4F1E-BEAE-6B70A8EE2395}" destId="{495CAAE2-5E98-43B6-9892-8B6F1B9F881F}" srcOrd="0" destOrd="0" presId="urn:microsoft.com/office/officeart/2005/8/layout/radial3"/>
-    <dgm:cxn modelId="{3A3B493B-5B24-4454-979D-394717C78BC9}" srcId="{46D3D9BA-A5B6-44EE-8ADD-A6CE56DE9AE9}" destId="{CEEF09E8-CEB1-4AEB-8A66-2068F98C570D}" srcOrd="3" destOrd="0" parTransId="{0E39A85E-A801-461D-B48C-E51F0FC104C2}" sibTransId="{07C3B1DA-2BFC-47BA-98D3-D81E2E272F75}"/>
-    <dgm:cxn modelId="{9D7F7CA9-049C-43D0-AB2D-4820259468FF}" srcId="{46D3D9BA-A5B6-44EE-8ADD-A6CE56DE9AE9}" destId="{8BD561DC-1BA9-4B98-8898-957F7AECCCA2}" srcOrd="2" destOrd="0" parTransId="{BD76251C-887B-453C-B90D-CB31BCC68262}" sibTransId="{9AD27677-E830-4F63-ACBD-F5CF96370E1D}"/>
+    <dgm:cxn modelId="{CC8F5F01-2EA1-4661-A708-7C50D0403080}" type="presOf" srcId="{CEEF09E8-CEB1-4AEB-8A66-2068F98C570D}" destId="{334E0CBB-C7E5-4E1E-9167-07B9B4DB9A4E}" srcOrd="0" destOrd="0" presId="urn:microsoft.com/office/officeart/2005/8/layout/radial3"/>
+    <dgm:cxn modelId="{8D9C372D-8762-4AAD-9D90-B3E475B66BED}" type="presOf" srcId="{8BD561DC-1BA9-4B98-8898-957F7AECCCA2}" destId="{B2A64C9D-739C-420B-A15E-AADEE6C47D4D}" srcOrd="0" destOrd="0" presId="urn:microsoft.com/office/officeart/2005/8/layout/radial3"/>
     <dgm:cxn modelId="{B7B3FA80-978C-47C8-966A-2E79692D48A4}" srcId="{46D3D9BA-A5B6-44EE-8ADD-A6CE56DE9AE9}" destId="{667FCAE9-09BE-4F1E-BEAE-6B70A8EE2395}" srcOrd="1" destOrd="0" parTransId="{E9E4910B-2223-4D92-9DA3-E3E998438A68}" sibTransId="{805D00B7-A605-4BA5-80D0-2875916138DB}"/>
-    <dgm:cxn modelId="{E375E826-15D1-420A-ACBF-EA642CB8D4FA}" type="presParOf" srcId="{89708447-7FC2-4A8D-8ADD-02463DBE6A2E}" destId="{5ED3E13E-474C-4311-A47B-3652553499F7}" srcOrd="0" destOrd="0" presId="urn:microsoft.com/office/officeart/2005/8/layout/radial3"/>
-    <dgm:cxn modelId="{8C576459-BA92-48BF-960A-D06E5D8E5603}" type="presParOf" srcId="{5ED3E13E-474C-4311-A47B-3652553499F7}" destId="{82BAC38A-B10F-49C3-8962-AEC952104616}" srcOrd="0" destOrd="0" presId="urn:microsoft.com/office/officeart/2005/8/layout/radial3"/>
-    <dgm:cxn modelId="{4F838D5C-9D41-4408-A532-2D63B0036434}" type="presParOf" srcId="{5ED3E13E-474C-4311-A47B-3652553499F7}" destId="{4BC71F48-0568-434C-AC1A-ED290022B49A}" srcOrd="1" destOrd="0" presId="urn:microsoft.com/office/officeart/2005/8/layout/radial3"/>
-    <dgm:cxn modelId="{17F41A47-5AD3-4F7E-8970-D3827DC69DB2}" type="presParOf" srcId="{5ED3E13E-474C-4311-A47B-3652553499F7}" destId="{495CAAE2-5E98-43B6-9892-8B6F1B9F881F}" srcOrd="2" destOrd="0" presId="urn:microsoft.com/office/officeart/2005/8/layout/radial3"/>
-    <dgm:cxn modelId="{ED4A69B5-CF54-4D8F-9905-9EF73393B2DB}" type="presParOf" srcId="{5ED3E13E-474C-4311-A47B-3652553499F7}" destId="{B2A64C9D-739C-420B-A15E-AADEE6C47D4D}" srcOrd="3" destOrd="0" presId="urn:microsoft.com/office/officeart/2005/8/layout/radial3"/>
-    <dgm:cxn modelId="{A943058F-9B66-4560-8A22-25EF404847DA}" type="presParOf" srcId="{5ED3E13E-474C-4311-A47B-3652553499F7}" destId="{334E0CBB-C7E5-4E1E-9167-07B9B4DB9A4E}" srcOrd="4" destOrd="0" presId="urn:microsoft.com/office/officeart/2005/8/layout/radial3"/>
+    <dgm:cxn modelId="{EF763DA9-A80E-4669-8AF1-CCCC7F2DB114}" type="presOf" srcId="{3FF746A6-D981-4572-8F0F-3A9A436A4B94}" destId="{4BC71F48-0568-434C-AC1A-ED290022B49A}" srcOrd="0" destOrd="0" presId="urn:microsoft.com/office/officeart/2005/8/layout/radial3"/>
+    <dgm:cxn modelId="{B8080386-C250-4BF0-991A-9421CDADC381}" type="presOf" srcId="{667FCAE9-09BE-4F1E-BEAE-6B70A8EE2395}" destId="{495CAAE2-5E98-43B6-9892-8B6F1B9F881F}" srcOrd="0" destOrd="0" presId="urn:microsoft.com/office/officeart/2005/8/layout/radial3"/>
+    <dgm:cxn modelId="{51000FA4-F221-488E-9560-F6666433DAA1}" type="presOf" srcId="{C49BE5DB-07F9-45A3-BA57-C15DA25F7F45}" destId="{89708447-7FC2-4A8D-8ADD-02463DBE6A2E}" srcOrd="0" destOrd="0" presId="urn:microsoft.com/office/officeart/2005/8/layout/radial3"/>
+    <dgm:cxn modelId="{39E7EA0A-7A25-4704-8A03-E8B58E447F93}" type="presParOf" srcId="{89708447-7FC2-4A8D-8ADD-02463DBE6A2E}" destId="{5ED3E13E-474C-4311-A47B-3652553499F7}" srcOrd="0" destOrd="0" presId="urn:microsoft.com/office/officeart/2005/8/layout/radial3"/>
+    <dgm:cxn modelId="{3D979E36-CE47-4F4A-B0F1-C6476D00A04B}" type="presParOf" srcId="{5ED3E13E-474C-4311-A47B-3652553499F7}" destId="{82BAC38A-B10F-49C3-8962-AEC952104616}" srcOrd="0" destOrd="0" presId="urn:microsoft.com/office/officeart/2005/8/layout/radial3"/>
+    <dgm:cxn modelId="{B5FDCCAE-3A60-4435-BB23-FA913F24A6FB}" type="presParOf" srcId="{5ED3E13E-474C-4311-A47B-3652553499F7}" destId="{4BC71F48-0568-434C-AC1A-ED290022B49A}" srcOrd="1" destOrd="0" presId="urn:microsoft.com/office/officeart/2005/8/layout/radial3"/>
+    <dgm:cxn modelId="{5172A0E7-1E3E-4D30-9D36-12819C8A8E96}" type="presParOf" srcId="{5ED3E13E-474C-4311-A47B-3652553499F7}" destId="{495CAAE2-5E98-43B6-9892-8B6F1B9F881F}" srcOrd="2" destOrd="0" presId="urn:microsoft.com/office/officeart/2005/8/layout/radial3"/>
+    <dgm:cxn modelId="{F6CA4EE2-F2FC-4B70-9AED-1778F650C23C}" type="presParOf" srcId="{5ED3E13E-474C-4311-A47B-3652553499F7}" destId="{B2A64C9D-739C-420B-A15E-AADEE6C47D4D}" srcOrd="3" destOrd="0" presId="urn:microsoft.com/office/officeart/2005/8/layout/radial3"/>
+    <dgm:cxn modelId="{5D58F676-3023-4AA8-83C9-7AD3FB499E0F}" type="presParOf" srcId="{5ED3E13E-474C-4311-A47B-3652553499F7}" destId="{334E0CBB-C7E5-4E1E-9167-07B9B4DB9A4E}" srcOrd="4" destOrd="0" presId="urn:microsoft.com/office/officeart/2005/8/layout/radial3"/>
   </dgm:cxnLst>
   <dgm:bg/>
   <dgm:whole/>
@@ -19523,7 +21009,7 @@
 </file>
 
 <file path=customXml/itemProps1.xml><?xml version="1.0" encoding="utf-8"?>
-<ds:datastoreItem xmlns:ds="http://schemas.openxmlformats.org/officeDocument/2006/customXml" ds:itemID="{51962631-9B21-436C-9DC6-B06F4C8CB761}">
+<ds:datastoreItem xmlns:ds="http://schemas.openxmlformats.org/officeDocument/2006/customXml" ds:itemID="{24C40316-308C-4A43-9C0B-656EE7A8913C}">
   <ds:schemaRefs>
     <ds:schemaRef ds:uri="http://schemas.openxmlformats.org/officeDocument/2006/bibliography"/>
   </ds:schemaRefs>

</xml_diff>

<commit_message>
fix "role" et "rôle" notion
</commit_message>
<xml_diff>
--- a/documentation/DelivrablesMRIS/AVRIL-2016/Rapport-MRIS-MODSOC-29-03-16.docx
+++ b/documentation/DelivrablesMRIS/AVRIL-2016/Rapport-MRIS-MODSOC-29-03-16.docx
@@ -9929,31 +9929,55 @@
         <w:rPr>
           <w:rFonts w:ascii="SFRM1095" w:hAnsi="SFRM1095" w:cs="SFRM1095"/>
         </w:rPr>
-        <w:t xml:space="preserve">architecturé autour de la notion de rôle, </w:t>
+        <w:t>architecturé autour de la notion de rôle,</w:t>
       </w:r>
       <w:r>
         <w:rPr>
           <w:rFonts w:ascii="SFRM1095" w:hAnsi="SFRM1095" w:cs="SFRM1095"/>
         </w:rPr>
-        <w:t>« </w:t>
+        <w:t xml:space="preserve"> nous définirons un rôle comme </w:t>
       </w:r>
       <w:r>
         <w:rPr>
           <w:rFonts w:ascii="SFRM1095" w:hAnsi="SFRM1095" w:cs="SFRM1095"/>
         </w:rPr>
-        <w:t>les rôles sont des instances associées à des instances de typ</w:t>
+        <w:t xml:space="preserve"> </w:t>
       </w:r>
       <w:r>
         <w:rPr>
           <w:rFonts w:ascii="SFRM1095" w:hAnsi="SFRM1095" w:cs="SFRM1095"/>
         </w:rPr>
+        <w:t xml:space="preserve">un élément de modèle dont </w:t>
+      </w:r>
+      <w:r>
+        <w:rPr>
+          <w:rFonts w:ascii="SFRM1095" w:hAnsi="SFRM1095" w:cs="SFRM1095"/>
+        </w:rPr>
+        <w:t>les instances</w:t>
+      </w:r>
+      <w:r>
+        <w:rPr>
+          <w:rFonts w:ascii="SFRM1095" w:hAnsi="SFRM1095" w:cs="SFRM1095"/>
+        </w:rPr>
+        <w:t xml:space="preserve"> sont</w:t>
+      </w:r>
+      <w:r>
+        <w:rPr>
+          <w:rFonts w:ascii="SFRM1095" w:hAnsi="SFRM1095" w:cs="SFRM1095"/>
+        </w:rPr>
+        <w:t xml:space="preserve"> associées à des instances de typ</w:t>
+      </w:r>
+      <w:r>
+        <w:rPr>
+          <w:rFonts w:ascii="SFRM1095" w:hAnsi="SFRM1095" w:cs="SFRM1095"/>
+        </w:rPr>
         <w:t>es des langages de modélisation</w:t>
       </w:r>
       <w:r>
         <w:rPr>
           <w:rFonts w:ascii="SFRM1095" w:hAnsi="SFRM1095" w:cs="SFRM1095"/>
         </w:rPr>
-        <w:t> » [</w:t>
+        <w:t xml:space="preserve"> [</w:t>
       </w:r>
       <w:r>
         <w:rPr>
@@ -10097,7 +10121,19 @@
         <w:rPr>
           <w:rFonts w:ascii="SFRM1095" w:hAnsi="SFRM1095" w:cs="SFRM1095"/>
         </w:rPr>
-        <w:t xml:space="preserve"> à un rôle de jouer un rôle c’est-à-dire de considéré un rôle comme </w:t>
+        <w:t xml:space="preserve"> à un rôle de jouer un rôle c’est-à-dire de considéré un</w:t>
+      </w:r>
+      <w:r>
+        <w:rPr>
+          <w:rFonts w:ascii="SFRM1095" w:hAnsi="SFRM1095" w:cs="SFRM1095"/>
+        </w:rPr>
+        <w:t>e instance de</w:t>
+      </w:r>
+      <w:r>
+        <w:rPr>
+          <w:rFonts w:ascii="SFRM1095" w:hAnsi="SFRM1095" w:cs="SFRM1095"/>
+        </w:rPr>
+        <w:t xml:space="preserve"> rôle comme </w:t>
       </w:r>
       <w:r>
         <w:rPr>
@@ -10230,12 +10266,18 @@
         <w:rPr>
           <w:rFonts w:ascii="SFRM1095" w:hAnsi="SFRM1095" w:cs="SFRM1095"/>
         </w:rPr>
-        <w:t xml:space="preserve"> associé à une ou plusieurs instances</w:t>
+        <w:t xml:space="preserve"> associé à une ou plusieurs </w:t>
       </w:r>
       <w:r>
         <w:rPr>
           <w:rFonts w:ascii="SFRM1095" w:hAnsi="SFRM1095" w:cs="SFRM1095"/>
         </w:rPr>
+        <w:t>éléments de modèle</w:t>
+      </w:r>
+      <w:r>
+        <w:rPr>
+          <w:rFonts w:ascii="SFRM1095" w:hAnsi="SFRM1095" w:cs="SFRM1095"/>
+        </w:rPr>
         <w:t>,</w:t>
       </w:r>
       <w:r>
@@ -10248,25 +10290,7 @@
         <w:rPr>
           <w:rFonts w:ascii="SFRM1095" w:hAnsi="SFRM1095" w:cs="SFRM1095"/>
         </w:rPr>
-        <w:t xml:space="preserve">on a alors une allocation </w:t>
-      </w:r>
-      <w:r>
-        <w:rPr>
-          <w:rFonts w:ascii="SFRM1095" w:hAnsi="SFRM1095" w:cs="SFRM1095"/>
-        </w:rPr>
-        <w:t>dynamique</w:t>
-      </w:r>
-      <w:r>
-        <w:rPr>
-          <w:rFonts w:ascii="SFRM1095" w:hAnsi="SFRM1095" w:cs="SFRM1095"/>
-        </w:rPr>
-        <w:t xml:space="preserve"> des rôles</w:t>
-      </w:r>
-      <w:r>
-        <w:rPr>
-          <w:rFonts w:ascii="SFRM1095" w:hAnsi="SFRM1095" w:cs="SFRM1095"/>
-        </w:rPr>
-        <w:t>.</w:t>
+        <w:t xml:space="preserve">cette indépendance permet une allocation dynamique des rôles. </w:t>
       </w:r>
     </w:p>
     <w:p>
@@ -10307,151 +10331,127 @@
         <w:rPr>
           <w:rFonts w:ascii="SFRM1095" w:hAnsi="SFRM1095" w:cs="SFRM1095"/>
         </w:rPr>
-        <w:t xml:space="preserve"> de la fédération car il permet de crée</w:t>
+        <w:t xml:space="preserve"> de la fédération car il permet de </w:t>
       </w:r>
       <w:r>
         <w:rPr>
           <w:rFonts w:ascii="SFRM1095" w:hAnsi="SFRM1095" w:cs="SFRM1095"/>
         </w:rPr>
-        <w:t>r</w:t>
+        <w:t xml:space="preserve">regrouper des informations provenant de plusieurs </w:t>
       </w:r>
       <w:r>
         <w:rPr>
           <w:rFonts w:ascii="SFRM1095" w:hAnsi="SFRM1095" w:cs="SFRM1095"/>
         </w:rPr>
-        <w:t xml:space="preserve"> un lien entre deux </w:t>
+        <w:t>modèles</w:t>
       </w:r>
       <w:r>
         <w:rPr>
           <w:rFonts w:ascii="SFRM1095" w:hAnsi="SFRM1095" w:cs="SFRM1095"/>
         </w:rPr>
-        <w:t>modèles</w:t>
+        <w:t xml:space="preserve"> en se basant sur un </w:t>
       </w:r>
       <w:r>
         <w:rPr>
           <w:rFonts w:ascii="SFRM1095" w:hAnsi="SFRM1095" w:cs="SFRM1095"/>
         </w:rPr>
-        <w:t xml:space="preserve"> en se basant sur un </w:t>
+        <w:t xml:space="preserve">concept </w:t>
       </w:r>
       <w:r>
         <w:rPr>
           <w:rFonts w:ascii="SFRM1095" w:hAnsi="SFRM1095" w:cs="SFRM1095"/>
         </w:rPr>
-        <w:t xml:space="preserve">concept </w:t>
+        <w:t xml:space="preserve">(un </w:t>
       </w:r>
       <w:r>
         <w:rPr>
           <w:rFonts w:ascii="SFRM1095" w:hAnsi="SFRM1095" w:cs="SFRM1095"/>
         </w:rPr>
-        <w:t xml:space="preserve">(un </w:t>
+        <w:t>rôle</w:t>
       </w:r>
       <w:r>
         <w:rPr>
           <w:rFonts w:ascii="SFRM1095" w:hAnsi="SFRM1095" w:cs="SFRM1095"/>
         </w:rPr>
-        <w:t>rôle</w:t>
+        <w:t>) commun.</w:t>
       </w:r>
       <w:r>
         <w:rPr>
           <w:rFonts w:ascii="SFRM1095" w:hAnsi="SFRM1095" w:cs="SFRM1095"/>
         </w:rPr>
-        <w:t>) commun.</w:t>
+        <w:t xml:space="preserve"> </w:t>
       </w:r>
       <w:r>
         <w:rPr>
           <w:rFonts w:ascii="SFRM1095" w:hAnsi="SFRM1095" w:cs="SFRM1095"/>
         </w:rPr>
+        <w:t xml:space="preserve">Cependant la première version de Role4All (présenté lors de la thèse </w:t>
+      </w:r>
+      <w:r>
+        <w:rPr>
+          <w:rFonts w:ascii="SFRM1095" w:hAnsi="SFRM1095" w:cs="SFRM1095"/>
+        </w:rPr>
+        <w:t>de Jean-Philippe SCHNEIDER) cré</w:t>
+      </w:r>
+      <w:r>
+        <w:rPr>
+          <w:rFonts w:ascii="SFRM1095" w:hAnsi="SFRM1095" w:cs="SFRM1095"/>
+        </w:rPr>
+        <w:t>ait</w:t>
+      </w:r>
+      <w:r>
+        <w:rPr>
+          <w:rFonts w:ascii="SFRM1095" w:hAnsi="SFRM1095" w:cs="SFRM1095"/>
+        </w:rPr>
+        <w:t xml:space="preserve"> un lien unidirectionnel entre les modèle</w:t>
+      </w:r>
+      <w:r>
+        <w:rPr>
+          <w:rFonts w:ascii="SFRM1095" w:hAnsi="SFRM1095" w:cs="SFRM1095"/>
+        </w:rPr>
+        <w:t>s</w:t>
+      </w:r>
+      <w:r>
+        <w:rPr>
+          <w:rFonts w:ascii="SFRM1095" w:hAnsi="SFRM1095" w:cs="SFRM1095"/>
+        </w:rPr>
+        <w:t xml:space="preserve"> des outils et Role4All ce qui est incompatible avec la notion de fédération</w:t>
+      </w:r>
+      <w:r>
+        <w:rPr>
+          <w:rFonts w:ascii="SFRM1095" w:hAnsi="SFRM1095" w:cs="SFRM1095"/>
+        </w:rPr>
+        <w:t xml:space="preserve"> (nécessitant une communication bidirectionnel)</w:t>
+      </w:r>
+      <w:r>
+        <w:rPr>
+          <w:rFonts w:ascii="SFRM1095" w:hAnsi="SFRM1095" w:cs="SFRM1095"/>
+        </w:rPr>
+        <w:t>.</w:t>
+      </w:r>
+      <w:r>
+        <w:rPr>
+          <w:rFonts w:ascii="SFRM1095" w:hAnsi="SFRM1095" w:cs="SFRM1095"/>
+        </w:rPr>
+        <w:t xml:space="preserve"> De plus il n’</w:t>
+      </w:r>
+      <w:r>
+        <w:rPr>
+          <w:rFonts w:ascii="SFRM1095" w:hAnsi="SFRM1095" w:cs="SFRM1095"/>
+        </w:rPr>
+        <w:t>existait pas de liens entre deux instances d’éléments de modèle jouant le même rôle, ce qui dans l’architecture est Role4All est nécessaire à la fédération.</w:t>
+      </w:r>
+      <w:r>
+        <w:rPr>
+          <w:rFonts w:ascii="SFRM1095" w:hAnsi="SFRM1095" w:cs="SFRM1095"/>
+        </w:rPr>
         <w:t xml:space="preserve"> </w:t>
       </w:r>
       <w:r>
         <w:rPr>
           <w:rFonts w:ascii="SFRM1095" w:hAnsi="SFRM1095" w:cs="SFRM1095"/>
         </w:rPr>
-        <w:t xml:space="preserve">Cependant la première version de Role4All (présenté lors de la thèse </w:t>
-      </w:r>
-      <w:r>
-        <w:rPr>
-          <w:rFonts w:ascii="SFRM1095" w:hAnsi="SFRM1095" w:cs="SFRM1095"/>
-        </w:rPr>
-        <w:t>de Jean-Philippe SCHNEIDER) cré</w:t>
-      </w:r>
-      <w:r>
-        <w:rPr>
-          <w:rFonts w:ascii="SFRM1095" w:hAnsi="SFRM1095" w:cs="SFRM1095"/>
-        </w:rPr>
-        <w:t>ait</w:t>
-      </w:r>
-      <w:r>
-        <w:rPr>
-          <w:rFonts w:ascii="SFRM1095" w:hAnsi="SFRM1095" w:cs="SFRM1095"/>
-        </w:rPr>
-        <w:t xml:space="preserve"> un lien unidirectionnel entre les modèle</w:t>
-      </w:r>
-      <w:r>
-        <w:rPr>
-          <w:rFonts w:ascii="SFRM1095" w:hAnsi="SFRM1095" w:cs="SFRM1095"/>
-        </w:rPr>
-        <w:t>s</w:t>
-      </w:r>
-      <w:r>
-        <w:rPr>
-          <w:rFonts w:ascii="SFRM1095" w:hAnsi="SFRM1095" w:cs="SFRM1095"/>
-        </w:rPr>
-        <w:t xml:space="preserve"> des outils et Role4All ce qui est incompatible avec la notion de fédération</w:t>
-      </w:r>
-      <w:r>
-        <w:rPr>
-          <w:rFonts w:ascii="SFRM1095" w:hAnsi="SFRM1095" w:cs="SFRM1095"/>
-        </w:rPr>
-        <w:t xml:space="preserve"> (nécessitant une communication bidirectionnel)</w:t>
-      </w:r>
-      <w:r>
-        <w:rPr>
-          <w:rFonts w:ascii="SFRM1095" w:hAnsi="SFRM1095" w:cs="SFRM1095"/>
-        </w:rPr>
-        <w:t>. C</w:t>
-      </w:r>
-      <w:r>
-        <w:rPr>
-          <w:rFonts w:ascii="SFRM1095" w:hAnsi="SFRM1095" w:cs="SFRM1095"/>
-        </w:rPr>
-        <w:t xml:space="preserve">’est pourquoi la notion de rôles </w:t>
-      </w:r>
-      <w:r>
-        <w:rPr>
-          <w:rFonts w:ascii="SFRM1095" w:hAnsi="SFRM1095" w:cs="SFRM1095"/>
-        </w:rPr>
-        <w:t>a était</w:t>
-      </w:r>
-      <w:r>
-        <w:rPr>
-          <w:rFonts w:ascii="SFRM1095" w:hAnsi="SFRM1095" w:cs="SFRM1095"/>
-        </w:rPr>
-        <w:t xml:space="preserve"> enrichie afin de </w:t>
-      </w:r>
-      <w:r>
-        <w:rPr>
-          <w:rFonts w:ascii="SFRM1095" w:hAnsi="SFRM1095" w:cs="SFRM1095"/>
-        </w:rPr>
-        <w:t>créer</w:t>
-      </w:r>
-      <w:r>
-        <w:rPr>
-          <w:rFonts w:ascii="SFRM1095" w:hAnsi="SFRM1095" w:cs="SFRM1095"/>
-        </w:rPr>
-        <w:t xml:space="preserve"> un lien bidirectionnel entre un rôle et une instance faisant de ce fait de Role4All un </w:t>
-      </w:r>
-      <w:r>
-        <w:rPr>
-          <w:rFonts w:ascii="SFRM1095" w:hAnsi="SFRM1095" w:cs="SFRM1095"/>
-        </w:rPr>
-        <w:t>outil</w:t>
-      </w:r>
-      <w:r>
-        <w:rPr>
-          <w:rFonts w:ascii="SFRM1095" w:hAnsi="SFRM1095" w:cs="SFRM1095"/>
-        </w:rPr>
-        <w:t xml:space="preserve"> de fédération. </w:t>
+        <w:t>La partie suivante présente l’architecture de Role4All dans sa première version.</w:t>
       </w:r>
     </w:p>
     <w:p>
@@ -10750,6 +10750,7 @@
           <w:rFonts w:ascii="Arial" w:hAnsi="Arial" w:cs="Arial"/>
           <w:lang w:val="en-US"/>
         </w:rPr>
+        <w:lastRenderedPageBreak/>
         <w:t xml:space="preserve">The elements extending the class </w:t>
       </w:r>
       <w:r>
@@ -10823,15 +10824,7 @@
           <w:rFonts w:ascii="Arial" w:hAnsi="Arial" w:cs="Arial"/>
           <w:lang w:val="en-US"/>
         </w:rPr>
-        <w:t xml:space="preserve"> wants than the Pimca’s </w:t>
-      </w:r>
-      <w:r>
-        <w:rPr>
-          <w:rFonts w:ascii="Arial" w:hAnsi="Arial" w:cs="Arial"/>
-          <w:lang w:val="en-US"/>
-        </w:rPr>
-        <w:lastRenderedPageBreak/>
-        <w:t xml:space="preserve">model element </w:t>
+        <w:t xml:space="preserve"> wants than the Pimca’s model element </w:t>
       </w:r>
       <w:r>
         <w:rPr>
@@ -11605,55 +11598,83 @@
           <w:rFonts w:ascii="Arial" w:hAnsi="Arial" w:cs="Arial"/>
           <w:color w:val="C00000"/>
         </w:rPr>
-        <w:t>Nous avons mises en avant la nécessité de crée</w:t>
+        <w:t xml:space="preserve">Nous avons mises en avant la nécessité </w:t>
       </w:r>
       <w:r>
         <w:rPr>
           <w:rFonts w:ascii="Arial" w:hAnsi="Arial" w:cs="Arial"/>
           <w:color w:val="C00000"/>
         </w:rPr>
-        <w:t>r</w:t>
+        <w:t xml:space="preserve">de mettre à jours </w:t>
       </w:r>
       <w:r>
         <w:rPr>
           <w:rFonts w:ascii="Arial" w:hAnsi="Arial" w:cs="Arial"/>
           <w:color w:val="C00000"/>
         </w:rPr>
-        <w:t xml:space="preserve"> un lien bidirectionnel entre </w:t>
+        <w:t>Role4All</w:t>
       </w:r>
       <w:r>
         <w:rPr>
           <w:rFonts w:ascii="Arial" w:hAnsi="Arial" w:cs="Arial"/>
           <w:color w:val="C00000"/>
         </w:rPr>
-        <w:t>la source</w:t>
+        <w:t xml:space="preserve"> afin d’en faire un outil de fédération</w:t>
       </w:r>
       <w:r>
         <w:rPr>
           <w:rFonts w:ascii="Arial" w:hAnsi="Arial" w:cs="Arial"/>
           <w:color w:val="C00000"/>
         </w:rPr>
-        <w:t xml:space="preserve"> des </w:t>
+        <w:t>. En effet</w:t>
       </w:r>
       <w:r>
         <w:rPr>
           <w:rFonts w:ascii="Arial" w:hAnsi="Arial" w:cs="Arial"/>
           <w:color w:val="C00000"/>
         </w:rPr>
-        <w:t>informations et un outil de fédération tel que doit l’être Role4All. En effet actuellement Role4All permet de récupéré des informations dans divers modèles et de créer un point de vue sur ces informations. Cependant aucun lien n’est gardé entre le point de vue ainsi généré et la source des informations, ainsi si l’utilisateur modifie des informations via un point de vue aucune répercussion de ces modifications n’est effective sur les sources</w:t>
+        <w:t>,</w:t>
       </w:r>
       <w:r>
         <w:rPr>
           <w:rFonts w:ascii="Arial" w:hAnsi="Arial" w:cs="Arial"/>
           <w:color w:val="C00000"/>
         </w:rPr>
-        <w:t xml:space="preserve">. C’est pour </w:t>
+        <w:t xml:space="preserve"> </w:t>
       </w:r>
       <w:r>
         <w:rPr>
           <w:rFonts w:ascii="Arial" w:hAnsi="Arial" w:cs="Arial"/>
           <w:color w:val="C00000"/>
         </w:rPr>
+        <w:t xml:space="preserve">actuellement </w:t>
+      </w:r>
+      <w:r>
+        <w:rPr>
+          <w:rFonts w:ascii="Arial" w:hAnsi="Arial" w:cs="Arial"/>
+          <w:color w:val="C00000"/>
+        </w:rPr>
+        <w:t>Role4All permet de récupér</w:t>
+      </w:r>
+      <w:r>
+        <w:rPr>
+          <w:rFonts w:ascii="Arial" w:hAnsi="Arial" w:cs="Arial"/>
+          <w:color w:val="C00000"/>
+        </w:rPr>
+        <w:t>er</w:t>
+      </w:r>
+      <w:r>
+        <w:rPr>
+          <w:rFonts w:ascii="Arial" w:hAnsi="Arial" w:cs="Arial"/>
+          <w:color w:val="C00000"/>
+        </w:rPr>
+        <w:t xml:space="preserve"> des informations dans divers modèles et de créer un point de vue sur ces informations. Cependant aucun lien n’est gardé entre le point de vue ainsi généré et la source des informations, ainsi si l’utilisateur modifie des informations via un point de vue aucune de ces modifications n’est effective sur les sources. C’est pour </w:t>
+      </w:r>
+      <w:r>
+        <w:rPr>
+          <w:rFonts w:ascii="Arial" w:hAnsi="Arial" w:cs="Arial"/>
+          <w:color w:val="C00000"/>
+        </w:rPr>
         <w:t>remédier</w:t>
       </w:r>
       <w:r>
@@ -11663,82 +11684,328 @@
         </w:rPr>
         <w:t xml:space="preserve"> </w:t>
       </w:r>
-      <w:proofErr w:type="gramStart"/>
       <w:r>
         <w:rPr>
           <w:rFonts w:ascii="Arial" w:hAnsi="Arial" w:cs="Arial"/>
           <w:color w:val="C00000"/>
         </w:rPr>
-        <w:t>a</w:t>
-      </w:r>
-      <w:proofErr w:type="gramEnd"/>
+        <w:t>à</w:t>
+      </w:r>
       <w:r>
         <w:rPr>
           <w:rFonts w:ascii="Arial" w:hAnsi="Arial" w:cs="Arial"/>
           <w:color w:val="C00000"/>
         </w:rPr>
-        <w:t xml:space="preserve"> ce manque que </w:t>
-      </w:r>
-      <w:r>
-        <w:rPr>
-          <w:rFonts w:ascii="Arial" w:hAnsi="Arial" w:cs="Arial"/>
-          <w:color w:val="C00000"/>
-        </w:rPr>
-        <w:t xml:space="preserve">nous avons modifié </w:t>
-      </w:r>
-      <w:r>
-        <w:rPr>
-          <w:rFonts w:ascii="Arial" w:hAnsi="Arial" w:cs="Arial"/>
-          <w:color w:val="C00000"/>
-        </w:rPr>
-        <w:t>l’</w:t>
-      </w:r>
-      <w:r>
-        <w:rPr>
-          <w:rFonts w:ascii="Arial" w:hAnsi="Arial" w:cs="Arial"/>
-          <w:color w:val="C00000"/>
-        </w:rPr>
-        <w:t>architecture</w:t>
-      </w:r>
-      <w:r>
-        <w:rPr>
-          <w:rFonts w:ascii="Arial" w:hAnsi="Arial" w:cs="Arial"/>
-          <w:color w:val="C00000"/>
-        </w:rPr>
-        <w:t xml:space="preserve"> de </w:t>
-      </w:r>
-      <w:r>
-        <w:rPr>
-          <w:rFonts w:ascii="Arial" w:hAnsi="Arial" w:cs="Arial"/>
-          <w:color w:val="C00000"/>
-        </w:rPr>
-        <w:t>Role4All.</w:t>
-      </w:r>
-      <w:r>
-        <w:rPr>
-          <w:rFonts w:ascii="Arial" w:hAnsi="Arial" w:cs="Arial"/>
-          <w:color w:val="C00000"/>
-        </w:rPr>
-        <w:t xml:space="preserve">  </w:t>
-      </w:r>
+        <w:t xml:space="preserve"> ce manque qu’il est nécessaire d’apporter deux mises à jour majeures à Role4All :</w:t>
+      </w:r>
+      <w:bookmarkStart w:id="17" w:name="_GoBack"/>
+      <w:bookmarkEnd w:id="17"/>
     </w:p>
     <w:p>
       <w:pPr>
-        <w:rPr>
-          <w:rFonts w:ascii="Arial" w:hAnsi="Arial" w:cs="Arial"/>
-          <w:color w:val="0070C0"/>
-        </w:rPr>
-      </w:pPr>
-      <w:r>
-        <w:rPr>
-          <w:rFonts w:ascii="Arial" w:hAnsi="Arial" w:cs="Arial"/>
-          <w:color w:val="0070C0"/>
-        </w:rPr>
-        <w:t>Description du problème et de la solution adoptée.</w:t>
+        <w:pStyle w:val="Paragraphedeliste"/>
+        <w:numPr>
+          <w:ilvl w:val="0"/>
+          <w:numId w:val="11"/>
+        </w:numPr>
+        <w:rPr>
+          <w:rFonts w:ascii="Arial" w:hAnsi="Arial" w:cs="Arial"/>
+          <w:color w:val="C00000"/>
+          <w:sz w:val="22"/>
+          <w:szCs w:val="22"/>
+        </w:rPr>
+      </w:pPr>
+      <w:r>
+        <w:rPr>
+          <w:rFonts w:ascii="Arial" w:hAnsi="Arial" w:cs="Arial"/>
+          <w:color w:val="C00000"/>
+          <w:sz w:val="22"/>
+          <w:szCs w:val="22"/>
+        </w:rPr>
+        <w:lastRenderedPageBreak/>
+        <w:t>Création d’une synchronisation entre les instances de rôles</w:t>
       </w:r>
     </w:p>
     <w:p>
       <w:pPr>
+        <w:pStyle w:val="Paragraphedeliste"/>
+        <w:numPr>
+          <w:ilvl w:val="0"/>
+          <w:numId w:val="11"/>
+        </w:numPr>
+        <w:rPr>
+          <w:rFonts w:ascii="Arial" w:hAnsi="Arial" w:cs="Arial"/>
+          <w:color w:val="C00000"/>
+          <w:sz w:val="22"/>
+          <w:szCs w:val="22"/>
+        </w:rPr>
+      </w:pPr>
+      <w:r>
+        <w:rPr>
+          <w:rFonts w:ascii="Arial" w:hAnsi="Arial" w:cs="Arial"/>
+          <w:color w:val="C00000"/>
+          <w:sz w:val="22"/>
+          <w:szCs w:val="22"/>
+        </w:rPr>
+        <w:t>Mise en jours du lien</w:t>
+      </w:r>
+      <w:r>
+        <w:rPr>
+          <w:rFonts w:ascii="Arial" w:hAnsi="Arial" w:cs="Arial"/>
+          <w:color w:val="C00000"/>
+          <w:sz w:val="22"/>
+          <w:szCs w:val="22"/>
+        </w:rPr>
+        <w:t xml:space="preserve"> modèle-rôle</w:t>
+      </w:r>
+      <w:r>
+        <w:rPr>
+          <w:rFonts w:ascii="Arial" w:hAnsi="Arial" w:cs="Arial"/>
+          <w:color w:val="C00000"/>
+          <w:sz w:val="22"/>
+          <w:szCs w:val="22"/>
+        </w:rPr>
+        <w:t xml:space="preserve"> afin de le rendre bidirectionnel </w:t>
+      </w:r>
+    </w:p>
+    <w:p>
+      <w:pPr>
+        <w:tabs>
+          <w:tab w:val="left" w:pos="3195"/>
+        </w:tabs>
+        <w:rPr>
+          <w:color w:val="C00000"/>
+          <w:lang w:eastAsia="zh-CN"/>
+        </w:rPr>
+      </w:pPr>
+      <w:r>
+        <w:rPr>
+          <w:color w:val="C00000"/>
+          <w:lang w:eastAsia="zh-CN"/>
+        </w:rPr>
+        <w:tab/>
+      </w:r>
+    </w:p>
+    <w:p>
+      <w:pPr>
+        <w:rPr>
+          <w:rFonts w:ascii="Arial" w:hAnsi="Arial" w:cs="Arial"/>
+          <w:color w:val="C00000"/>
+        </w:rPr>
+      </w:pPr>
+      <w:r>
+        <w:rPr>
+          <w:rFonts w:ascii="Arial" w:hAnsi="Arial" w:cs="Arial"/>
+          <w:color w:val="C00000"/>
+        </w:rPr>
+        <w:t>La première étape vise à créer un lien entre deux instance</w:t>
+      </w:r>
+      <w:r>
+        <w:rPr>
+          <w:rFonts w:ascii="Arial" w:hAnsi="Arial" w:cs="Arial"/>
+          <w:color w:val="C00000"/>
+        </w:rPr>
+        <w:t>s</w:t>
+      </w:r>
+      <w:r>
+        <w:rPr>
+          <w:rFonts w:ascii="Arial" w:hAnsi="Arial" w:cs="Arial"/>
+          <w:color w:val="C00000"/>
+        </w:rPr>
+        <w:t xml:space="preserve"> </w:t>
+      </w:r>
+      <w:r>
+        <w:rPr>
+          <w:rFonts w:ascii="Arial" w:hAnsi="Arial" w:cs="Arial"/>
+          <w:color w:val="C00000"/>
+        </w:rPr>
+        <w:t xml:space="preserve">de </w:t>
+      </w:r>
+      <w:r>
+        <w:rPr>
+          <w:rFonts w:ascii="Arial" w:hAnsi="Arial" w:cs="Arial"/>
+          <w:color w:val="C00000"/>
+        </w:rPr>
+        <w:t>rôle</w:t>
+      </w:r>
+      <w:r>
+        <w:rPr>
+          <w:rFonts w:ascii="Arial" w:hAnsi="Arial" w:cs="Arial"/>
+          <w:color w:val="C00000"/>
+        </w:rPr>
+        <w:t>s</w:t>
+      </w:r>
+      <w:r>
+        <w:rPr>
+          <w:rFonts w:ascii="Arial" w:hAnsi="Arial" w:cs="Arial"/>
+          <w:color w:val="C00000"/>
+        </w:rPr>
+        <w:t xml:space="preserve"> afin de permette la communication entre ces instanc</w:t>
+      </w:r>
+      <w:r>
+        <w:rPr>
+          <w:rFonts w:ascii="Arial" w:hAnsi="Arial" w:cs="Arial"/>
+          <w:color w:val="C00000"/>
+        </w:rPr>
+        <w:t>e</w:t>
+      </w:r>
+      <w:r>
+        <w:rPr>
+          <w:rFonts w:ascii="Arial" w:hAnsi="Arial" w:cs="Arial"/>
+          <w:color w:val="C00000"/>
+        </w:rPr>
+        <w:t>s</w:t>
+      </w:r>
+      <w:r>
+        <w:rPr>
+          <w:rFonts w:ascii="Arial" w:hAnsi="Arial" w:cs="Arial"/>
+          <w:color w:val="C00000"/>
+        </w:rPr>
+        <w:t>.</w:t>
+      </w:r>
+      <w:r>
+        <w:rPr>
+          <w:rFonts w:ascii="Arial" w:hAnsi="Arial" w:cs="Arial"/>
+          <w:color w:val="C00000"/>
+        </w:rPr>
+        <w:t xml:space="preserve"> Cela permettrai</w:t>
+      </w:r>
+      <w:r>
+        <w:rPr>
+          <w:rFonts w:ascii="Arial" w:hAnsi="Arial" w:cs="Arial"/>
+          <w:color w:val="C00000"/>
+        </w:rPr>
+        <w:t>t</w:t>
+      </w:r>
+      <w:r>
+        <w:rPr>
+          <w:rFonts w:ascii="Arial" w:hAnsi="Arial" w:cs="Arial"/>
+          <w:color w:val="C00000"/>
+        </w:rPr>
+        <w:t xml:space="preserve"> de répercut</w:t>
+      </w:r>
+      <w:r>
+        <w:rPr>
+          <w:rFonts w:ascii="Arial" w:hAnsi="Arial" w:cs="Arial"/>
+          <w:color w:val="C00000"/>
+        </w:rPr>
+        <w:t>er</w:t>
+      </w:r>
+      <w:r>
+        <w:rPr>
+          <w:rFonts w:ascii="Arial" w:hAnsi="Arial" w:cs="Arial"/>
+          <w:color w:val="C00000"/>
+        </w:rPr>
+        <w:t xml:space="preserve"> les modifications apporté </w:t>
+      </w:r>
+      <w:r>
+        <w:rPr>
+          <w:rFonts w:ascii="Arial" w:hAnsi="Arial" w:cs="Arial"/>
+          <w:color w:val="C00000"/>
+        </w:rPr>
+        <w:t xml:space="preserve">sur une instance de rôle à une autre instance. </w:t>
+      </w:r>
+      <w:r>
+        <w:rPr>
+          <w:rFonts w:ascii="Arial" w:hAnsi="Arial" w:cs="Arial"/>
+          <w:color w:val="C00000"/>
+        </w:rPr>
+        <w:t>La deuxième étape permettrait de répercuter les modifications effectuées sur un</w:t>
+      </w:r>
+      <w:r>
+        <w:rPr>
+          <w:rFonts w:ascii="Arial" w:hAnsi="Arial" w:cs="Arial"/>
+          <w:color w:val="C00000"/>
+        </w:rPr>
+        <w:t>e instance</w:t>
+      </w:r>
+      <w:r>
+        <w:rPr>
+          <w:rFonts w:ascii="Arial" w:hAnsi="Arial" w:cs="Arial"/>
+          <w:color w:val="C00000"/>
+        </w:rPr>
+        <w:t xml:space="preserve"> rôle </w:t>
+      </w:r>
+      <w:r>
+        <w:rPr>
+          <w:rFonts w:ascii="Arial" w:hAnsi="Arial" w:cs="Arial"/>
+          <w:color w:val="C00000"/>
+        </w:rPr>
+        <w:t>à l’instance d’</w:t>
+      </w:r>
+      <w:r>
+        <w:rPr>
+          <w:rFonts w:ascii="Arial" w:hAnsi="Arial" w:cs="Arial"/>
+          <w:color w:val="C00000"/>
+        </w:rPr>
+        <w:t>élément de modèle outils qui lui est lié</w:t>
+      </w:r>
+      <w:r>
+        <w:rPr>
+          <w:rFonts w:ascii="Arial" w:hAnsi="Arial" w:cs="Arial"/>
+          <w:color w:val="C00000"/>
+        </w:rPr>
+        <w:t xml:space="preserve">. Finalement nous aurions un lien entre instance de modèle et </w:t>
+      </w:r>
+      <w:r>
+        <w:rPr>
+          <w:rFonts w:ascii="Arial" w:hAnsi="Arial" w:cs="Arial"/>
+          <w:color w:val="C00000"/>
+        </w:rPr>
+        <w:t xml:space="preserve">instance de </w:t>
+      </w:r>
+      <w:r>
+        <w:rPr>
+          <w:rFonts w:ascii="Arial" w:hAnsi="Arial" w:cs="Arial"/>
+          <w:color w:val="C00000"/>
+        </w:rPr>
+        <w:t>rôle et un lien entre</w:t>
+      </w:r>
+      <w:r>
+        <w:rPr>
+          <w:rFonts w:ascii="Arial" w:hAnsi="Arial" w:cs="Arial"/>
+          <w:color w:val="C00000"/>
+        </w:rPr>
+        <w:t xml:space="preserve"> deux instances de rôle</w:t>
+      </w:r>
+      <w:r>
+        <w:rPr>
+          <w:rFonts w:ascii="Arial" w:hAnsi="Arial" w:cs="Arial"/>
+          <w:color w:val="C00000"/>
+        </w:rPr>
+        <w:t>, nous aurions alors un lien entre deux instances de modèles différent. La sync</w:t>
+      </w:r>
+      <w:r>
+        <w:rPr>
+          <w:rFonts w:ascii="Arial" w:hAnsi="Arial" w:cs="Arial"/>
+          <w:color w:val="C00000"/>
+        </w:rPr>
+        <w:t>hronisation des instances de rôles est abordée</w:t>
+      </w:r>
+      <w:r>
+        <w:rPr>
+          <w:rFonts w:ascii="Arial" w:hAnsi="Arial" w:cs="Arial"/>
+          <w:color w:val="C00000"/>
+        </w:rPr>
+        <w:t xml:space="preserve"> dans le chapitre suivant, la </w:t>
+      </w:r>
+      <w:r>
+        <w:rPr>
+          <w:rFonts w:ascii="Arial" w:hAnsi="Arial" w:cs="Arial"/>
+          <w:color w:val="C00000"/>
+        </w:rPr>
+        <w:t>mise en jours du lien modèle-rôle</w:t>
+      </w:r>
+      <w:r>
+        <w:rPr>
+          <w:rFonts w:ascii="Arial" w:hAnsi="Arial" w:cs="Arial"/>
+          <w:color w:val="C00000"/>
+        </w:rPr>
+        <w:t xml:space="preserve"> ne sera pas aborder dans ce rapport. </w:t>
+      </w:r>
+    </w:p>
+    <w:p>
+      <w:pPr>
         <w:rPr>
           <w:rFonts w:ascii="Arial" w:hAnsi="Arial" w:cs="Arial"/>
           <w:color w:val="0070C0"/>
@@ -11749,7 +12016,21 @@
           <w:rFonts w:ascii="Arial" w:hAnsi="Arial" w:cs="Arial"/>
           <w:color w:val="0070C0"/>
         </w:rPr>
-        <w:lastRenderedPageBreak/>
+        <w:t>Description du problème et de la solution adoptée.</w:t>
+      </w:r>
+    </w:p>
+    <w:p>
+      <w:pPr>
+        <w:rPr>
+          <w:rFonts w:ascii="Arial" w:hAnsi="Arial" w:cs="Arial"/>
+          <w:color w:val="0070C0"/>
+        </w:rPr>
+      </w:pPr>
+      <w:r>
+        <w:rPr>
+          <w:rFonts w:ascii="Arial" w:hAnsi="Arial" w:cs="Arial"/>
+          <w:color w:val="0070C0"/>
+        </w:rPr>
         <w:t xml:space="preserve">Actuellement Role4All est capable d'importer un modèle, le lien vers la source n'est ensuite plus </w:t>
       </w:r>
       <w:r>
@@ -11808,7 +12089,47 @@
           <w:szCs w:val="18"/>
           <w:lang w:val="en-US"/>
         </w:rPr>
-        <w:t xml:space="preserve">In addition to the federation Role4All allows tools synchronization through the concept of role. With Role4All all model elements play a role therefore all instances are strongly linked with a role instance, this relation between role and player was explained in the part 3. As an example (figure 4) the Pimca model element </w:t>
+        <w:t>In addition to the federation Role4All allows tools synchronization through the concept of role. With Role4All all model elements play a role therefore all instances are strongly linked with a role instance, this relation between role and player was explained in the</w:t>
+      </w:r>
+      <w:r>
+        <w:rPr>
+          <w:rFonts w:ascii="Arial" w:hAnsi="Arial" w:cs="Arial"/>
+          <w:bCs/>
+          <w:color w:val="C00000"/>
+          <w:szCs w:val="18"/>
+          <w:lang w:val="en-US"/>
+        </w:rPr>
+        <w:t xml:space="preserve"> previous</w:t>
+      </w:r>
+      <w:r>
+        <w:rPr>
+          <w:rFonts w:ascii="Arial" w:hAnsi="Arial" w:cs="Arial"/>
+          <w:bCs/>
+          <w:color w:val="C00000"/>
+          <w:szCs w:val="18"/>
+          <w:lang w:val="en-US"/>
+        </w:rPr>
+        <w:t xml:space="preserve"> </w:t>
+      </w:r>
+      <w:r>
+        <w:rPr>
+          <w:rFonts w:ascii="Arial" w:hAnsi="Arial" w:cs="Arial"/>
+          <w:bCs/>
+          <w:color w:val="C00000"/>
+          <w:szCs w:val="18"/>
+          <w:lang w:val="en-US"/>
+        </w:rPr>
+        <w:t xml:space="preserve">part. </w:t>
+      </w:r>
+      <w:r>
+        <w:rPr>
+          <w:rFonts w:ascii="Arial" w:hAnsi="Arial" w:cs="Arial"/>
+          <w:bCs/>
+          <w:color w:val="C00000"/>
+          <w:szCs w:val="18"/>
+          <w:lang w:val="en-US"/>
+        </w:rPr>
+        <w:t xml:space="preserve">As an example (figure 4) the Pimca model element </w:t>
       </w:r>
       <w:r>
         <w:rPr>
@@ -11829,7 +12150,29 @@
           <w:szCs w:val="18"/>
           <w:lang w:val="en-US"/>
         </w:rPr>
-        <w:t xml:space="preserve"> plays the role </w:t>
+        <w:t xml:space="preserve"> plays the </w:t>
+      </w:r>
+      <w:proofErr w:type="gramStart"/>
+      <w:r>
+        <w:rPr>
+          <w:rFonts w:ascii="Arial" w:hAnsi="Arial" w:cs="Arial"/>
+          <w:bCs/>
+          <w:color w:val="C00000"/>
+          <w:szCs w:val="18"/>
+          <w:lang w:val="en-US"/>
+        </w:rPr>
+        <w:t>role</w:t>
+      </w:r>
+      <w:proofErr w:type="gramEnd"/>
+      <w:r>
+        <w:rPr>
+          <w:rFonts w:ascii="Arial" w:hAnsi="Arial" w:cs="Arial"/>
+          <w:bCs/>
+          <w:color w:val="C00000"/>
+          <w:szCs w:val="18"/>
+          <w:lang w:val="en-US"/>
+        </w:rPr>
+        <w:t xml:space="preserve"> </w:t>
       </w:r>
       <w:r>
         <w:rPr>
@@ -11913,29 +12256,7 @@
           <w:szCs w:val="18"/>
           <w:lang w:val="en-US"/>
         </w:rPr>
-        <w:t xml:space="preserve">. So in Role4All it has a bidirectional link between model instance and role instance consequently to synchronize </w:t>
-      </w:r>
-      <w:proofErr w:type="gramStart"/>
-      <w:r>
-        <w:rPr>
-          <w:rFonts w:ascii="Arial" w:hAnsi="Arial" w:cs="Arial"/>
-          <w:bCs/>
-          <w:color w:val="C00000"/>
-          <w:szCs w:val="18"/>
-          <w:lang w:val="en-US"/>
-        </w:rPr>
-        <w:t>model instances is</w:t>
-      </w:r>
-      <w:proofErr w:type="gramEnd"/>
-      <w:r>
-        <w:rPr>
-          <w:rFonts w:ascii="Arial" w:hAnsi="Arial" w:cs="Arial"/>
-          <w:bCs/>
-          <w:color w:val="C00000"/>
-          <w:szCs w:val="18"/>
-          <w:lang w:val="en-US"/>
-        </w:rPr>
-        <w:t xml:space="preserve"> equivalent to synchronize role instances. In other words to synchronize tools we need to synchronize role instances.</w:t>
+        <w:t>.</w:t>
       </w:r>
     </w:p>
     <w:p>
@@ -12018,6 +12339,7 @@
           <w:szCs w:val="18"/>
           <w:lang w:val="en-US"/>
         </w:rPr>
+        <w:lastRenderedPageBreak/>
         <w:drawing>
           <wp:inline distT="0" distB="0" distL="0" distR="0" wp14:anchorId="56755506" wp14:editId="6E4B9806">
             <wp:extent cx="5972175" cy="4914900"/>
@@ -12149,19 +12471,7 @@
           <w:szCs w:val="20"/>
           <w:lang w:val="en-US"/>
         </w:rPr>
-        <w:t> : Roles s</w:t>
-      </w:r>
-      <w:bookmarkStart w:id="17" w:name="_GoBack"/>
-      <w:bookmarkEnd w:id="17"/>
-      <w:r>
-        <w:rPr>
-          <w:rFonts w:ascii="Arial" w:hAnsi="Arial" w:cs="Arial"/>
-          <w:color w:val="C00000"/>
-          <w:sz w:val="20"/>
-          <w:szCs w:val="20"/>
-          <w:lang w:val="en-US"/>
-        </w:rPr>
-        <w:t>ynchronization in Role4All</w:t>
+        <w:t> : Roles synchronization in Role4All</w:t>
       </w:r>
     </w:p>
     <w:p>
@@ -12182,7 +12492,6 @@
           <w:szCs w:val="18"/>
           <w:lang w:val="en-US"/>
         </w:rPr>
-        <w:lastRenderedPageBreak/>
         <w:t xml:space="preserve">The figure 6 presents how was connected the role instances, the instance </w:t>
       </w:r>
       <w:r>
@@ -12411,7 +12720,18 @@
           <w:szCs w:val="18"/>
           <w:lang w:val="en-US"/>
         </w:rPr>
-        <w:t xml:space="preserve">, etc.) therefore Role4All allows to personalize each synchronization. A user can define various rules and checks when he creates synchronization between tools with Role4All, as examples a prioritization of the synchronizations according to the role of the user. Moreover it is possible to change the default synchronization method for another one, like the Long Transaction Model designed to support the evolution of whole systems as a series of apparently atomic changes [thesis synchro]. The main idea with the synchronization in Role4All is to be independent of the tools and easily editable. </w:t>
+        <w:t xml:space="preserve">, etc.) therefore Role4All allows to personalize each synchronization. A user can define various rules and checks when he creates synchronization between tools with Role4All, as examples a prioritization of the synchronizations according to the role of the user. Moreover it is possible to change the default synchronization method for another one, like the Long Transaction Model designed to support the evolution of whole systems as a series of </w:t>
+      </w:r>
+      <w:r>
+        <w:rPr>
+          <w:rFonts w:ascii="Arial" w:hAnsi="Arial" w:cs="Arial"/>
+          <w:bCs/>
+          <w:color w:val="C00000"/>
+          <w:szCs w:val="18"/>
+          <w:lang w:val="en-US"/>
+        </w:rPr>
+        <w:lastRenderedPageBreak/>
+        <w:t xml:space="preserve">apparently atomic changes [thesis synchro]. The main idea with the synchronization in Role4All is to be independent of the tools and easily editable. </w:t>
       </w:r>
     </w:p>
     <w:p>
@@ -12689,7 +13009,6 @@
         <w:rPr>
           <w:rFonts w:ascii="Arial" w:hAnsi="Arial" w:cs="Arial"/>
         </w:rPr>
-        <w:lastRenderedPageBreak/>
         <w:t xml:space="preserve">Un outil de modélisation pour le langage </w:t>
       </w:r>
       <w:proofErr w:type="spellStart"/>
@@ -13083,7 +13402,6 @@
         <w:rPr>
           <w:rFonts w:ascii="Arial" w:hAnsi="Arial" w:cs="Arial"/>
         </w:rPr>
-        <w:lastRenderedPageBreak/>
         <w:t xml:space="preserve">L’objectif du projet sera fournir un générateur de code pour </w:t>
       </w:r>
       <w:proofErr w:type="spellStart"/>
@@ -13265,6 +13583,7 @@
           <w:rFonts w:ascii="Arial" w:hAnsi="Arial" w:cs="Arial"/>
           <w:lang w:val="en-US"/>
         </w:rPr>
+        <w:lastRenderedPageBreak/>
         <w:t>Perspectives</w:t>
       </w:r>
       <w:bookmarkEnd w:id="21"/>
@@ -13833,15 +14152,7 @@
           <w:rFonts w:ascii="Arial" w:hAnsi="Arial" w:cs="Arial"/>
           <w:lang w:val="en-US"/>
         </w:rPr>
-        <w:t xml:space="preserve"> family for role-based modeling and programming languages,” in Software </w:t>
-      </w:r>
-      <w:r>
-        <w:rPr>
-          <w:rFonts w:ascii="Arial" w:hAnsi="Arial" w:cs="Arial"/>
-          <w:lang w:val="en-US"/>
-        </w:rPr>
-        <w:lastRenderedPageBreak/>
-        <w:t>Language Engineering, ser. Lecture Notes in Computer Science. Springer International Publishing, 2014,</w:t>
+        <w:t xml:space="preserve"> family for role-based modeling and programming languages,” in Software Language Engineering, ser. Lecture Notes in Computer Science. Springer International Publishing, 2014,</w:t>
       </w:r>
     </w:p>
     <w:p>
@@ -18120,31 +18431,31 @@
     </dgm:pt>
   </dgm:ptLst>
   <dgm:cxnLst>
-    <dgm:cxn modelId="{85B9A3CA-6342-4399-9B66-3296F5D4301B}" srcId="{46D3D9BA-A5B6-44EE-8ADD-A6CE56DE9AE9}" destId="{3FF746A6-D981-4572-8F0F-3A9A436A4B94}" srcOrd="0" destOrd="0" parTransId="{0945E7BD-7094-4858-A721-CC4640BA5A57}" sibTransId="{A9ADC761-1A91-4FC7-BCDE-CACB4183F0E1}"/>
-    <dgm:cxn modelId="{D8AFCE8A-5487-4E9E-895D-75A5DF0166EB}" type="presOf" srcId="{612E7B99-9915-4C07-B264-4A0FD712B83E}" destId="{B2A64C9D-739C-420B-A15E-AADEE6C47D4D}" srcOrd="0" destOrd="2" presId="urn:microsoft.com/office/officeart/2005/8/layout/radial3"/>
-    <dgm:cxn modelId="{A518B8D5-2181-4732-BC27-D0C68D5352E8}" type="presOf" srcId="{7B807B1C-EC7B-4965-90F8-D4A6AB918618}" destId="{4BC71F48-0568-434C-AC1A-ED290022B49A}" srcOrd="0" destOrd="1" presId="urn:microsoft.com/office/officeart/2005/8/layout/radial3"/>
-    <dgm:cxn modelId="{9D7F7CA9-049C-43D0-AB2D-4820259468FF}" srcId="{46D3D9BA-A5B6-44EE-8ADD-A6CE56DE9AE9}" destId="{8BD561DC-1BA9-4B98-8898-957F7AECCCA2}" srcOrd="2" destOrd="0" parTransId="{BD76251C-887B-453C-B90D-CB31BCC68262}" sibTransId="{9AD27677-E830-4F63-ACBD-F5CF96370E1D}"/>
-    <dgm:cxn modelId="{E86A01CD-B635-40E6-8008-8FF6EB575382}" type="presOf" srcId="{C49BE5DB-07F9-45A3-BA57-C15DA25F7F45}" destId="{89708447-7FC2-4A8D-8ADD-02463DBE6A2E}" srcOrd="0" destOrd="0" presId="urn:microsoft.com/office/officeart/2005/8/layout/radial3"/>
     <dgm:cxn modelId="{3A3B493B-5B24-4454-979D-394717C78BC9}" srcId="{46D3D9BA-A5B6-44EE-8ADD-A6CE56DE9AE9}" destId="{CEEF09E8-CEB1-4AEB-8A66-2068F98C570D}" srcOrd="3" destOrd="0" parTransId="{0E39A85E-A801-461D-B48C-E51F0FC104C2}" sibTransId="{07C3B1DA-2BFC-47BA-98D3-D81E2E272F75}"/>
-    <dgm:cxn modelId="{9063CBFF-21E5-4051-A4CC-4D96615BD364}" type="presOf" srcId="{46D3D9BA-A5B6-44EE-8ADD-A6CE56DE9AE9}" destId="{82BAC38A-B10F-49C3-8962-AEC952104616}" srcOrd="0" destOrd="0" presId="urn:microsoft.com/office/officeart/2005/8/layout/radial3"/>
-    <dgm:cxn modelId="{9C3C1469-1AE3-4B3A-9FF3-D77814040B56}" type="presOf" srcId="{8BD561DC-1BA9-4B98-8898-957F7AECCCA2}" destId="{B2A64C9D-739C-420B-A15E-AADEE6C47D4D}" srcOrd="0" destOrd="0" presId="urn:microsoft.com/office/officeart/2005/8/layout/radial3"/>
-    <dgm:cxn modelId="{CE08D60C-8274-476B-B9B3-0AF235686140}" type="presOf" srcId="{CEEF09E8-CEB1-4AEB-8A66-2068F98C570D}" destId="{334E0CBB-C7E5-4E1E-9167-07B9B4DB9A4E}" srcOrd="0" destOrd="0" presId="urn:microsoft.com/office/officeart/2005/8/layout/radial3"/>
+    <dgm:cxn modelId="{B6CE2177-1FF3-49EE-8CEA-10EAA0AF1595}" type="presOf" srcId="{667FCAE9-09BE-4F1E-BEAE-6B70A8EE2395}" destId="{495CAAE2-5E98-43B6-9892-8B6F1B9F881F}" srcOrd="0" destOrd="0" presId="urn:microsoft.com/office/officeart/2005/8/layout/radial3"/>
     <dgm:cxn modelId="{9722B31B-EB2F-42AC-B04F-738F7CDC8325}" srcId="{8BD561DC-1BA9-4B98-8898-957F7AECCCA2}" destId="{612E7B99-9915-4C07-B264-4A0FD712B83E}" srcOrd="1" destOrd="0" parTransId="{5C8F9573-805A-4B3B-B304-D221E34FFD84}" sibTransId="{512BA93D-FAB0-4C31-B75F-3836771DAC56}"/>
-    <dgm:cxn modelId="{F252E115-D785-4BE3-ADAC-14F0919C4127}" srcId="{8BD561DC-1BA9-4B98-8898-957F7AECCCA2}" destId="{42754379-F56C-4B98-B9EF-103DDFA584E5}" srcOrd="0" destOrd="0" parTransId="{934F8A91-1FF1-4732-93AB-1D5468C1E72B}" sibTransId="{38526B72-F95C-478C-96FA-191731D6E083}"/>
+    <dgm:cxn modelId="{3AF4130E-B1C7-45E8-ACE1-151E06704CC8}" type="presOf" srcId="{46D3D9BA-A5B6-44EE-8ADD-A6CE56DE9AE9}" destId="{82BAC38A-B10F-49C3-8962-AEC952104616}" srcOrd="0" destOrd="0" presId="urn:microsoft.com/office/officeart/2005/8/layout/radial3"/>
+    <dgm:cxn modelId="{EB83BDB7-8C1D-4502-B837-DFAFB94EFC7C}" srcId="{3FF746A6-D981-4572-8F0F-3A9A436A4B94}" destId="{7B807B1C-EC7B-4965-90F8-D4A6AB918618}" srcOrd="0" destOrd="0" parTransId="{6A9FA8DA-C7B1-4244-B541-852DA8A8C830}" sibTransId="{7DAA441D-E4AC-4F1C-ABA0-787CBAF91B65}"/>
+    <dgm:cxn modelId="{030FC17B-C5FA-4B6B-BB73-0D428565327E}" type="presOf" srcId="{CEEF09E8-CEB1-4AEB-8A66-2068F98C570D}" destId="{334E0CBB-C7E5-4E1E-9167-07B9B4DB9A4E}" srcOrd="0" destOrd="0" presId="urn:microsoft.com/office/officeart/2005/8/layout/radial3"/>
+    <dgm:cxn modelId="{C4E415B0-6F85-498B-B4B1-1047CEE4A524}" type="presOf" srcId="{C49BE5DB-07F9-45A3-BA57-C15DA25F7F45}" destId="{89708447-7FC2-4A8D-8ADD-02463DBE6A2E}" srcOrd="0" destOrd="0" presId="urn:microsoft.com/office/officeart/2005/8/layout/radial3"/>
+    <dgm:cxn modelId="{8C15854D-2C46-4BE7-98CB-0721A28B3326}" type="presOf" srcId="{8BD561DC-1BA9-4B98-8898-957F7AECCCA2}" destId="{B2A64C9D-739C-420B-A15E-AADEE6C47D4D}" srcOrd="0" destOrd="0" presId="urn:microsoft.com/office/officeart/2005/8/layout/radial3"/>
+    <dgm:cxn modelId="{D8BC632D-1167-4C33-85D3-32318287E415}" type="presOf" srcId="{7B807B1C-EC7B-4965-90F8-D4A6AB918618}" destId="{4BC71F48-0568-434C-AC1A-ED290022B49A}" srcOrd="0" destOrd="1" presId="urn:microsoft.com/office/officeart/2005/8/layout/radial3"/>
     <dgm:cxn modelId="{6E210CD4-703F-426E-9E7D-A9E757AEDDA8}" srcId="{3FF746A6-D981-4572-8F0F-3A9A436A4B94}" destId="{278BDD44-B7E3-43B0-A53C-55236BD0CB29}" srcOrd="1" destOrd="0" parTransId="{AC61A32C-DBDF-4DB2-90D1-D901AD5879E2}" sibTransId="{42C3B0CF-9EE0-4880-A66D-17B5B853CE8A}"/>
     <dgm:cxn modelId="{29A73E57-C84E-4019-9D80-A8CB2A82E9CD}" srcId="{C49BE5DB-07F9-45A3-BA57-C15DA25F7F45}" destId="{46D3D9BA-A5B6-44EE-8ADD-A6CE56DE9AE9}" srcOrd="0" destOrd="0" parTransId="{81D54686-923D-4B8B-AA7E-3C3FCF10F035}" sibTransId="{4B9E897A-6E28-4447-B1C7-CE02E4FED52D}"/>
-    <dgm:cxn modelId="{1EA70707-E3D5-4179-BAF3-1F557769E366}" type="presOf" srcId="{667FCAE9-09BE-4F1E-BEAE-6B70A8EE2395}" destId="{495CAAE2-5E98-43B6-9892-8B6F1B9F881F}" srcOrd="0" destOrd="0" presId="urn:microsoft.com/office/officeart/2005/8/layout/radial3"/>
-    <dgm:cxn modelId="{EB83BDB7-8C1D-4502-B837-DFAFB94EFC7C}" srcId="{3FF746A6-D981-4572-8F0F-3A9A436A4B94}" destId="{7B807B1C-EC7B-4965-90F8-D4A6AB918618}" srcOrd="0" destOrd="0" parTransId="{6A9FA8DA-C7B1-4244-B541-852DA8A8C830}" sibTransId="{7DAA441D-E4AC-4F1C-ABA0-787CBAF91B65}"/>
-    <dgm:cxn modelId="{7FEF0B75-D501-4B65-95DE-A67BEDE38209}" type="presOf" srcId="{278BDD44-B7E3-43B0-A53C-55236BD0CB29}" destId="{4BC71F48-0568-434C-AC1A-ED290022B49A}" srcOrd="0" destOrd="2" presId="urn:microsoft.com/office/officeart/2005/8/layout/radial3"/>
-    <dgm:cxn modelId="{BEC8F154-79AF-4EAF-BAA8-4E6125B774AC}" type="presOf" srcId="{3FF746A6-D981-4572-8F0F-3A9A436A4B94}" destId="{4BC71F48-0568-434C-AC1A-ED290022B49A}" srcOrd="0" destOrd="0" presId="urn:microsoft.com/office/officeart/2005/8/layout/radial3"/>
     <dgm:cxn modelId="{B7B3FA80-978C-47C8-966A-2E79692D48A4}" srcId="{46D3D9BA-A5B6-44EE-8ADD-A6CE56DE9AE9}" destId="{667FCAE9-09BE-4F1E-BEAE-6B70A8EE2395}" srcOrd="1" destOrd="0" parTransId="{E9E4910B-2223-4D92-9DA3-E3E998438A68}" sibTransId="{805D00B7-A605-4BA5-80D0-2875916138DB}"/>
-    <dgm:cxn modelId="{0385C522-7B48-4DEB-82CE-FAD5A9E437E3}" type="presOf" srcId="{42754379-F56C-4B98-B9EF-103DDFA584E5}" destId="{B2A64C9D-739C-420B-A15E-AADEE6C47D4D}" srcOrd="0" destOrd="1" presId="urn:microsoft.com/office/officeart/2005/8/layout/radial3"/>
-    <dgm:cxn modelId="{DF62BB96-0FD1-4181-AAE1-B54266B4ED61}" type="presParOf" srcId="{89708447-7FC2-4A8D-8ADD-02463DBE6A2E}" destId="{5ED3E13E-474C-4311-A47B-3652553499F7}" srcOrd="0" destOrd="0" presId="urn:microsoft.com/office/officeart/2005/8/layout/radial3"/>
-    <dgm:cxn modelId="{7C450FAC-04E6-448C-8DE6-610EB5D73A32}" type="presParOf" srcId="{5ED3E13E-474C-4311-A47B-3652553499F7}" destId="{82BAC38A-B10F-49C3-8962-AEC952104616}" srcOrd="0" destOrd="0" presId="urn:microsoft.com/office/officeart/2005/8/layout/radial3"/>
-    <dgm:cxn modelId="{0C94C272-AFF0-48EF-8F04-7197B0023F2F}" type="presParOf" srcId="{5ED3E13E-474C-4311-A47B-3652553499F7}" destId="{4BC71F48-0568-434C-AC1A-ED290022B49A}" srcOrd="1" destOrd="0" presId="urn:microsoft.com/office/officeart/2005/8/layout/radial3"/>
-    <dgm:cxn modelId="{F624BD34-7014-4F1D-9007-826A78ADD73A}" type="presParOf" srcId="{5ED3E13E-474C-4311-A47B-3652553499F7}" destId="{495CAAE2-5E98-43B6-9892-8B6F1B9F881F}" srcOrd="2" destOrd="0" presId="urn:microsoft.com/office/officeart/2005/8/layout/radial3"/>
-    <dgm:cxn modelId="{E85F8126-F757-4674-883A-F66F6AE7A19A}" type="presParOf" srcId="{5ED3E13E-474C-4311-A47B-3652553499F7}" destId="{B2A64C9D-739C-420B-A15E-AADEE6C47D4D}" srcOrd="3" destOrd="0" presId="urn:microsoft.com/office/officeart/2005/8/layout/radial3"/>
-    <dgm:cxn modelId="{E40A335B-979E-4F16-8B39-EEBB158A195D}" type="presParOf" srcId="{5ED3E13E-474C-4311-A47B-3652553499F7}" destId="{334E0CBB-C7E5-4E1E-9167-07B9B4DB9A4E}" srcOrd="4" destOrd="0" presId="urn:microsoft.com/office/officeart/2005/8/layout/radial3"/>
+    <dgm:cxn modelId="{CAFB9206-F1C6-456B-9A68-641F0BE5B3D3}" type="presOf" srcId="{278BDD44-B7E3-43B0-A53C-55236BD0CB29}" destId="{4BC71F48-0568-434C-AC1A-ED290022B49A}" srcOrd="0" destOrd="2" presId="urn:microsoft.com/office/officeart/2005/8/layout/radial3"/>
+    <dgm:cxn modelId="{85B9A3CA-6342-4399-9B66-3296F5D4301B}" srcId="{46D3D9BA-A5B6-44EE-8ADD-A6CE56DE9AE9}" destId="{3FF746A6-D981-4572-8F0F-3A9A436A4B94}" srcOrd="0" destOrd="0" parTransId="{0945E7BD-7094-4858-A721-CC4640BA5A57}" sibTransId="{A9ADC761-1A91-4FC7-BCDE-CACB4183F0E1}"/>
+    <dgm:cxn modelId="{9D7F7CA9-049C-43D0-AB2D-4820259468FF}" srcId="{46D3D9BA-A5B6-44EE-8ADD-A6CE56DE9AE9}" destId="{8BD561DC-1BA9-4B98-8898-957F7AECCCA2}" srcOrd="2" destOrd="0" parTransId="{BD76251C-887B-453C-B90D-CB31BCC68262}" sibTransId="{9AD27677-E830-4F63-ACBD-F5CF96370E1D}"/>
+    <dgm:cxn modelId="{F252E115-D785-4BE3-ADAC-14F0919C4127}" srcId="{8BD561DC-1BA9-4B98-8898-957F7AECCCA2}" destId="{42754379-F56C-4B98-B9EF-103DDFA584E5}" srcOrd="0" destOrd="0" parTransId="{934F8A91-1FF1-4732-93AB-1D5468C1E72B}" sibTransId="{38526B72-F95C-478C-96FA-191731D6E083}"/>
+    <dgm:cxn modelId="{C778921B-70F4-4E6B-96CD-D97ED6482566}" type="presOf" srcId="{612E7B99-9915-4C07-B264-4A0FD712B83E}" destId="{B2A64C9D-739C-420B-A15E-AADEE6C47D4D}" srcOrd="0" destOrd="2" presId="urn:microsoft.com/office/officeart/2005/8/layout/radial3"/>
+    <dgm:cxn modelId="{A83315B3-8FE0-409E-98F3-4708163AF4D2}" type="presOf" srcId="{42754379-F56C-4B98-B9EF-103DDFA584E5}" destId="{B2A64C9D-739C-420B-A15E-AADEE6C47D4D}" srcOrd="0" destOrd="1" presId="urn:microsoft.com/office/officeart/2005/8/layout/radial3"/>
+    <dgm:cxn modelId="{5057FC74-EA0B-4475-81A5-4243C4B3EE18}" type="presOf" srcId="{3FF746A6-D981-4572-8F0F-3A9A436A4B94}" destId="{4BC71F48-0568-434C-AC1A-ED290022B49A}" srcOrd="0" destOrd="0" presId="urn:microsoft.com/office/officeart/2005/8/layout/radial3"/>
+    <dgm:cxn modelId="{42A617A8-4705-4E8C-8D02-107206829188}" type="presParOf" srcId="{89708447-7FC2-4A8D-8ADD-02463DBE6A2E}" destId="{5ED3E13E-474C-4311-A47B-3652553499F7}" srcOrd="0" destOrd="0" presId="urn:microsoft.com/office/officeart/2005/8/layout/radial3"/>
+    <dgm:cxn modelId="{74E067A8-65B3-407E-91A2-0795C3AA70DE}" type="presParOf" srcId="{5ED3E13E-474C-4311-A47B-3652553499F7}" destId="{82BAC38A-B10F-49C3-8962-AEC952104616}" srcOrd="0" destOrd="0" presId="urn:microsoft.com/office/officeart/2005/8/layout/radial3"/>
+    <dgm:cxn modelId="{3BDCD69D-F4A2-4366-8782-60DEA33854E6}" type="presParOf" srcId="{5ED3E13E-474C-4311-A47B-3652553499F7}" destId="{4BC71F48-0568-434C-AC1A-ED290022B49A}" srcOrd="1" destOrd="0" presId="urn:microsoft.com/office/officeart/2005/8/layout/radial3"/>
+    <dgm:cxn modelId="{A48E8DA2-4525-4DD5-95E0-BD6408AF6E5F}" type="presParOf" srcId="{5ED3E13E-474C-4311-A47B-3652553499F7}" destId="{495CAAE2-5E98-43B6-9892-8B6F1B9F881F}" srcOrd="2" destOrd="0" presId="urn:microsoft.com/office/officeart/2005/8/layout/radial3"/>
+    <dgm:cxn modelId="{F716756A-F452-4175-866A-9CA7D7284B0F}" type="presParOf" srcId="{5ED3E13E-474C-4311-A47B-3652553499F7}" destId="{B2A64C9D-739C-420B-A15E-AADEE6C47D4D}" srcOrd="3" destOrd="0" presId="urn:microsoft.com/office/officeart/2005/8/layout/radial3"/>
+    <dgm:cxn modelId="{464E80C5-C71F-4DBC-9E29-8A8C5A9F13E0}" type="presParOf" srcId="{5ED3E13E-474C-4311-A47B-3652553499F7}" destId="{334E0CBB-C7E5-4E1E-9167-07B9B4DB9A4E}" srcOrd="4" destOrd="0" presId="urn:microsoft.com/office/officeart/2005/8/layout/radial3"/>
   </dgm:cxnLst>
   <dgm:bg/>
   <dgm:whole/>
@@ -18450,22 +18761,22 @@
   </dgm:ptLst>
   <dgm:cxnLst>
     <dgm:cxn modelId="{85B9A3CA-6342-4399-9B66-3296F5D4301B}" srcId="{46D3D9BA-A5B6-44EE-8ADD-A6CE56DE9AE9}" destId="{3FF746A6-D981-4572-8F0F-3A9A436A4B94}" srcOrd="0" destOrd="0" parTransId="{0945E7BD-7094-4858-A721-CC4640BA5A57}" sibTransId="{A9ADC761-1A91-4FC7-BCDE-CACB4183F0E1}"/>
-    <dgm:cxn modelId="{1595FE90-B544-4E81-A67E-66E3FD9934DF}" type="presOf" srcId="{46D3D9BA-A5B6-44EE-8ADD-A6CE56DE9AE9}" destId="{82BAC38A-B10F-49C3-8962-AEC952104616}" srcOrd="0" destOrd="0" presId="urn:microsoft.com/office/officeart/2005/8/layout/radial3"/>
     <dgm:cxn modelId="{9D7F7CA9-049C-43D0-AB2D-4820259468FF}" srcId="{46D3D9BA-A5B6-44EE-8ADD-A6CE56DE9AE9}" destId="{8BD561DC-1BA9-4B98-8898-957F7AECCCA2}" srcOrd="2" destOrd="0" parTransId="{BD76251C-887B-453C-B90D-CB31BCC68262}" sibTransId="{9AD27677-E830-4F63-ACBD-F5CF96370E1D}"/>
-    <dgm:cxn modelId="{77CF049D-B084-4956-AEF1-CEA6448AC5FD}" type="presOf" srcId="{C49BE5DB-07F9-45A3-BA57-C15DA25F7F45}" destId="{89708447-7FC2-4A8D-8ADD-02463DBE6A2E}" srcOrd="0" destOrd="0" presId="urn:microsoft.com/office/officeart/2005/8/layout/radial3"/>
+    <dgm:cxn modelId="{EB0E432F-B7D8-434A-AC97-47B2E4373E4D}" type="presOf" srcId="{8BD561DC-1BA9-4B98-8898-957F7AECCCA2}" destId="{B2A64C9D-739C-420B-A15E-AADEE6C47D4D}" srcOrd="0" destOrd="0" presId="urn:microsoft.com/office/officeart/2005/8/layout/radial3"/>
+    <dgm:cxn modelId="{F4698D8A-3548-478D-AC7D-2C437F3B3276}" type="presOf" srcId="{46D3D9BA-A5B6-44EE-8ADD-A6CE56DE9AE9}" destId="{82BAC38A-B10F-49C3-8962-AEC952104616}" srcOrd="0" destOrd="0" presId="urn:microsoft.com/office/officeart/2005/8/layout/radial3"/>
     <dgm:cxn modelId="{3A3B493B-5B24-4454-979D-394717C78BC9}" srcId="{46D3D9BA-A5B6-44EE-8ADD-A6CE56DE9AE9}" destId="{CEEF09E8-CEB1-4AEB-8A66-2068F98C570D}" srcOrd="3" destOrd="0" parTransId="{0E39A85E-A801-461D-B48C-E51F0FC104C2}" sibTransId="{07C3B1DA-2BFC-47BA-98D3-D81E2E272F75}"/>
-    <dgm:cxn modelId="{08832975-2124-48B4-8F62-2237E4E5DC74}" type="presOf" srcId="{667FCAE9-09BE-4F1E-BEAE-6B70A8EE2395}" destId="{495CAAE2-5E98-43B6-9892-8B6F1B9F881F}" srcOrd="0" destOrd="0" presId="urn:microsoft.com/office/officeart/2005/8/layout/radial3"/>
-    <dgm:cxn modelId="{B4414E4E-89F5-477B-8158-B60D5B1A7DFB}" type="presOf" srcId="{8BD561DC-1BA9-4B98-8898-957F7AECCCA2}" destId="{B2A64C9D-739C-420B-A15E-AADEE6C47D4D}" srcOrd="0" destOrd="0" presId="urn:microsoft.com/office/officeart/2005/8/layout/radial3"/>
+    <dgm:cxn modelId="{036892C4-6044-461F-A11B-37A1173713C7}" type="presOf" srcId="{3FF746A6-D981-4572-8F0F-3A9A436A4B94}" destId="{4BC71F48-0568-434C-AC1A-ED290022B49A}" srcOrd="0" destOrd="0" presId="urn:microsoft.com/office/officeart/2005/8/layout/radial3"/>
+    <dgm:cxn modelId="{29454156-89B9-471C-B130-C52844962C9D}" type="presOf" srcId="{667FCAE9-09BE-4F1E-BEAE-6B70A8EE2395}" destId="{495CAAE2-5E98-43B6-9892-8B6F1B9F881F}" srcOrd="0" destOrd="0" presId="urn:microsoft.com/office/officeart/2005/8/layout/radial3"/>
     <dgm:cxn modelId="{29A73E57-C84E-4019-9D80-A8CB2A82E9CD}" srcId="{C49BE5DB-07F9-45A3-BA57-C15DA25F7F45}" destId="{46D3D9BA-A5B6-44EE-8ADD-A6CE56DE9AE9}" srcOrd="0" destOrd="0" parTransId="{81D54686-923D-4B8B-AA7E-3C3FCF10F035}" sibTransId="{4B9E897A-6E28-4447-B1C7-CE02E4FED52D}"/>
-    <dgm:cxn modelId="{12E42D47-04B2-408D-BEF0-CC4EE39F4B63}" type="presOf" srcId="{3FF746A6-D981-4572-8F0F-3A9A436A4B94}" destId="{4BC71F48-0568-434C-AC1A-ED290022B49A}" srcOrd="0" destOrd="0" presId="urn:microsoft.com/office/officeart/2005/8/layout/radial3"/>
+    <dgm:cxn modelId="{FC14FDB4-E565-4C91-BAFC-C5C65F093F22}" type="presOf" srcId="{CEEF09E8-CEB1-4AEB-8A66-2068F98C570D}" destId="{334E0CBB-C7E5-4E1E-9167-07B9B4DB9A4E}" srcOrd="0" destOrd="0" presId="urn:microsoft.com/office/officeart/2005/8/layout/radial3"/>
     <dgm:cxn modelId="{B7B3FA80-978C-47C8-966A-2E79692D48A4}" srcId="{46D3D9BA-A5B6-44EE-8ADD-A6CE56DE9AE9}" destId="{667FCAE9-09BE-4F1E-BEAE-6B70A8EE2395}" srcOrd="1" destOrd="0" parTransId="{E9E4910B-2223-4D92-9DA3-E3E998438A68}" sibTransId="{805D00B7-A605-4BA5-80D0-2875916138DB}"/>
-    <dgm:cxn modelId="{F0783D7F-4EA2-4F69-8593-419C53673930}" type="presOf" srcId="{CEEF09E8-CEB1-4AEB-8A66-2068F98C570D}" destId="{334E0CBB-C7E5-4E1E-9167-07B9B4DB9A4E}" srcOrd="0" destOrd="0" presId="urn:microsoft.com/office/officeart/2005/8/layout/radial3"/>
-    <dgm:cxn modelId="{2EEF87A2-1007-4433-97C3-CAFF35FBEF09}" type="presParOf" srcId="{89708447-7FC2-4A8D-8ADD-02463DBE6A2E}" destId="{5ED3E13E-474C-4311-A47B-3652553499F7}" srcOrd="0" destOrd="0" presId="urn:microsoft.com/office/officeart/2005/8/layout/radial3"/>
-    <dgm:cxn modelId="{D3580904-2F6E-420A-948B-F6DD84ACC501}" type="presParOf" srcId="{5ED3E13E-474C-4311-A47B-3652553499F7}" destId="{82BAC38A-B10F-49C3-8962-AEC952104616}" srcOrd="0" destOrd="0" presId="urn:microsoft.com/office/officeart/2005/8/layout/radial3"/>
-    <dgm:cxn modelId="{A8CC982F-6C47-43DF-912A-D8536E22D1A0}" type="presParOf" srcId="{5ED3E13E-474C-4311-A47B-3652553499F7}" destId="{4BC71F48-0568-434C-AC1A-ED290022B49A}" srcOrd="1" destOrd="0" presId="urn:microsoft.com/office/officeart/2005/8/layout/radial3"/>
-    <dgm:cxn modelId="{D92DC2FD-6A96-4019-927E-1DE7DEE52B49}" type="presParOf" srcId="{5ED3E13E-474C-4311-A47B-3652553499F7}" destId="{495CAAE2-5E98-43B6-9892-8B6F1B9F881F}" srcOrd="2" destOrd="0" presId="urn:microsoft.com/office/officeart/2005/8/layout/radial3"/>
-    <dgm:cxn modelId="{1EA6BB86-D288-4FBC-99F7-D8662F39CFF8}" type="presParOf" srcId="{5ED3E13E-474C-4311-A47B-3652553499F7}" destId="{B2A64C9D-739C-420B-A15E-AADEE6C47D4D}" srcOrd="3" destOrd="0" presId="urn:microsoft.com/office/officeart/2005/8/layout/radial3"/>
-    <dgm:cxn modelId="{735E1A4C-5BF1-4E5C-B225-3F765D4CCC8F}" type="presParOf" srcId="{5ED3E13E-474C-4311-A47B-3652553499F7}" destId="{334E0CBB-C7E5-4E1E-9167-07B9B4DB9A4E}" srcOrd="4" destOrd="0" presId="urn:microsoft.com/office/officeart/2005/8/layout/radial3"/>
+    <dgm:cxn modelId="{A07F8F34-9CDA-4816-896D-3DD4AFB29150}" type="presOf" srcId="{C49BE5DB-07F9-45A3-BA57-C15DA25F7F45}" destId="{89708447-7FC2-4A8D-8ADD-02463DBE6A2E}" srcOrd="0" destOrd="0" presId="urn:microsoft.com/office/officeart/2005/8/layout/radial3"/>
+    <dgm:cxn modelId="{4BBF0E09-7132-4D9E-8D70-F8811DBD9876}" type="presParOf" srcId="{89708447-7FC2-4A8D-8ADD-02463DBE6A2E}" destId="{5ED3E13E-474C-4311-A47B-3652553499F7}" srcOrd="0" destOrd="0" presId="urn:microsoft.com/office/officeart/2005/8/layout/radial3"/>
+    <dgm:cxn modelId="{25743AC6-73C4-4177-8EBC-67222B006760}" type="presParOf" srcId="{5ED3E13E-474C-4311-A47B-3652553499F7}" destId="{82BAC38A-B10F-49C3-8962-AEC952104616}" srcOrd="0" destOrd="0" presId="urn:microsoft.com/office/officeart/2005/8/layout/radial3"/>
+    <dgm:cxn modelId="{C924BE40-3062-4633-B276-67D4F75AE4E4}" type="presParOf" srcId="{5ED3E13E-474C-4311-A47B-3652553499F7}" destId="{4BC71F48-0568-434C-AC1A-ED290022B49A}" srcOrd="1" destOrd="0" presId="urn:microsoft.com/office/officeart/2005/8/layout/radial3"/>
+    <dgm:cxn modelId="{5F6A7358-AFD9-4DF7-BC63-1891771D2318}" type="presParOf" srcId="{5ED3E13E-474C-4311-A47B-3652553499F7}" destId="{495CAAE2-5E98-43B6-9892-8B6F1B9F881F}" srcOrd="2" destOrd="0" presId="urn:microsoft.com/office/officeart/2005/8/layout/radial3"/>
+    <dgm:cxn modelId="{D8556294-C6F4-4FC1-9400-346783C99DD2}" type="presParOf" srcId="{5ED3E13E-474C-4311-A47B-3652553499F7}" destId="{B2A64C9D-739C-420B-A15E-AADEE6C47D4D}" srcOrd="3" destOrd="0" presId="urn:microsoft.com/office/officeart/2005/8/layout/radial3"/>
+    <dgm:cxn modelId="{7357608E-2852-4C17-B93A-49DE488C473B}" type="presParOf" srcId="{5ED3E13E-474C-4311-A47B-3652553499F7}" destId="{334E0CBB-C7E5-4E1E-9167-07B9B4DB9A4E}" srcOrd="4" destOrd="0" presId="urn:microsoft.com/office/officeart/2005/8/layout/radial3"/>
   </dgm:cxnLst>
   <dgm:bg/>
   <dgm:whole/>
@@ -22294,7 +22605,7 @@
 </file>
 
 <file path=customXml/itemProps1.xml><?xml version="1.0" encoding="utf-8"?>
-<ds:datastoreItem xmlns:ds="http://schemas.openxmlformats.org/officeDocument/2006/customXml" ds:itemID="{58FD6767-3354-4EE4-B969-9BC35A34C111}">
+<ds:datastoreItem xmlns:ds="http://schemas.openxmlformats.org/officeDocument/2006/customXml" ds:itemID="{BDEF6372-4380-4F98-8F32-B8FDB3765BE1}">
   <ds:schemaRefs>
     <ds:schemaRef ds:uri="http://schemas.openxmlformats.org/officeDocument/2006/bibliography"/>
   </ds:schemaRefs>

</xml_diff>